<commit_message>
Quick fixes to report and out-brief format
</commit_message>
<xml_diff>
--- a/report_gen/templates/rva-template.docx
+++ b/report_gen/templates/rva-template.docx
@@ -393,7 +393,7 @@
             </w:rPr>
             <w:fldChar w:fldCharType="separate"/>
           </w:r>
-          <w:hyperlink w:anchor="_Toc131417978" w:history="1">
+          <w:hyperlink w:anchor="_Toc132382702" w:history="1">
             <w:r>
               <w:rPr>
                 <w:rStyle w:val="Hyperlink"/>
@@ -420,7 +420,7 @@
                 <w:noProof/>
                 <w:webHidden/>
               </w:rPr>
-              <w:instrText xml:space="preserve"> PAGEREF _Toc131417978 \h </w:instrText>
+              <w:instrText xml:space="preserve"> PAGEREF _Toc132382702 \h </w:instrText>
             </w:r>
             <w:r>
               <w:rPr>
@@ -467,7 +467,7 @@
               <w:szCs w:val="24"/>
             </w:rPr>
           </w:pPr>
-          <w:hyperlink w:anchor="_Toc131417979" w:history="1">
+          <w:hyperlink w:anchor="_Toc132382703" w:history="1">
             <w:r>
               <w:rPr>
                 <w:rStyle w:val="Hyperlink"/>
@@ -494,7 +494,7 @@
                 <w:noProof/>
                 <w:webHidden/>
               </w:rPr>
-              <w:instrText xml:space="preserve"> PAGEREF _Toc131417979 \h </w:instrText>
+              <w:instrText xml:space="preserve"> PAGEREF _Toc132382703 \h </w:instrText>
             </w:r>
             <w:r>
               <w:rPr>
@@ -541,7 +541,7 @@
               <w:szCs w:val="24"/>
             </w:rPr>
           </w:pPr>
-          <w:hyperlink w:anchor="_Toc131417980" w:history="1">
+          <w:hyperlink w:anchor="_Toc132382704" w:history="1">
             <w:r>
               <w:rPr>
                 <w:rStyle w:val="Hyperlink"/>
@@ -568,7 +568,7 @@
                 <w:noProof/>
                 <w:webHidden/>
               </w:rPr>
-              <w:instrText xml:space="preserve"> PAGEREF _Toc131417980 \h </w:instrText>
+              <w:instrText xml:space="preserve"> PAGEREF _Toc132382704 \h </w:instrText>
             </w:r>
             <w:r>
               <w:rPr>
@@ -615,13 +615,13 @@
               <w:szCs w:val="24"/>
             </w:rPr>
           </w:pPr>
-          <w:hyperlink w:anchor="_Toc131417981" w:history="1">
+          <w:hyperlink w:anchor="_Toc132382705" w:history="1">
             <w:r>
               <w:rPr>
                 <w:rStyle w:val="Hyperlink"/>
                 <w:noProof/>
               </w:rPr>
-              <w:t>General Recommendations</w:t>
+              <w:t>Findings</w:t>
             </w:r>
             <w:r>
               <w:rPr>
@@ -642,7 +642,7 @@
                 <w:noProof/>
                 <w:webHidden/>
               </w:rPr>
-              <w:instrText xml:space="preserve"> PAGEREF _Toc131417981 \h </w:instrText>
+              <w:instrText xml:space="preserve"> PAGEREF _Toc132382705 \h </w:instrText>
             </w:r>
             <w:r>
               <w:rPr>
@@ -689,13 +689,13 @@
               <w:szCs w:val="24"/>
             </w:rPr>
           </w:pPr>
-          <w:hyperlink w:anchor="_Toc131417982" w:history="1">
+          <w:hyperlink w:anchor="_Toc132382706" w:history="1">
             <w:r>
               <w:rPr>
                 <w:rStyle w:val="Hyperlink"/>
                 <w:noProof/>
               </w:rPr>
-              <w:t>Findings</w:t>
+              <w:t>Attack Paths</w:t>
             </w:r>
             <w:r>
               <w:rPr>
@@ -716,7 +716,7 @@
                 <w:noProof/>
                 <w:webHidden/>
               </w:rPr>
-              <w:instrText xml:space="preserve"> PAGEREF _Toc131417982 \h </w:instrText>
+              <w:instrText xml:space="preserve"> PAGEREF _Toc132382706 \h </w:instrText>
             </w:r>
             <w:r>
               <w:rPr>
@@ -736,7 +736,7 @@
                 <w:noProof/>
                 <w:webHidden/>
               </w:rPr>
-              <w:t>9</w:t>
+              <w:t>12</w:t>
             </w:r>
             <w:r>
               <w:rPr>
@@ -763,13 +763,13 @@
               <w:szCs w:val="24"/>
             </w:rPr>
           </w:pPr>
-          <w:hyperlink w:anchor="_Toc131417983" w:history="1">
+          <w:hyperlink w:anchor="_Toc132382707" w:history="1">
             <w:r>
               <w:rPr>
                 <w:rStyle w:val="Hyperlink"/>
                 <w:noProof/>
               </w:rPr>
-              <w:t>Attack Paths</w:t>
+              <w:t>Appendix A: Severity Rating Criteria</w:t>
             </w:r>
             <w:r>
               <w:rPr>
@@ -790,7 +790,7 @@
                 <w:noProof/>
                 <w:webHidden/>
               </w:rPr>
-              <w:instrText xml:space="preserve"> PAGEREF _Toc131417983 \h </w:instrText>
+              <w:instrText xml:space="preserve"> PAGEREF _Toc132382707 \h </w:instrText>
             </w:r>
             <w:r>
               <w:rPr>
@@ -810,7 +810,7 @@
                 <w:noProof/>
                 <w:webHidden/>
               </w:rPr>
-              <w:t>11</w:t>
+              <w:t>12</w:t>
             </w:r>
             <w:r>
               <w:rPr>
@@ -837,13 +837,13 @@
               <w:szCs w:val="24"/>
             </w:rPr>
           </w:pPr>
-          <w:hyperlink w:anchor="_Toc131417984" w:history="1">
+          <w:hyperlink w:anchor="_Toc132382708" w:history="1">
             <w:r>
               <w:rPr>
                 <w:rStyle w:val="Hyperlink"/>
                 <w:noProof/>
               </w:rPr>
-              <w:t>Appendix A: Severity Rating Criteria</w:t>
+              <w:t>Appendix B: External Port Mapping</w:t>
             </w:r>
             <w:r>
               <w:rPr>
@@ -864,7 +864,7 @@
                 <w:noProof/>
                 <w:webHidden/>
               </w:rPr>
-              <w:instrText xml:space="preserve"> PAGEREF _Toc131417984 \h </w:instrText>
+              <w:instrText xml:space="preserve"> PAGEREF _Toc132382708 \h </w:instrText>
             </w:r>
             <w:r>
               <w:rPr>
@@ -884,7 +884,7 @@
                 <w:noProof/>
                 <w:webHidden/>
               </w:rPr>
-              <w:t>11</w:t>
+              <w:t>13</w:t>
             </w:r>
             <w:r>
               <w:rPr>
@@ -911,13 +911,13 @@
               <w:szCs w:val="24"/>
             </w:rPr>
           </w:pPr>
-          <w:hyperlink w:anchor="_Toc131417985" w:history="1">
+          <w:hyperlink w:anchor="_Toc132382709" w:history="1">
             <w:r>
               <w:rPr>
                 <w:rStyle w:val="Hyperlink"/>
                 <w:noProof/>
               </w:rPr>
-              <w:t>Appendix B: External Port Mapping</w:t>
+              <w:t>APPENDIX C: Narrative</w:t>
             </w:r>
             <w:r>
               <w:rPr>
@@ -938,7 +938,7 @@
                 <w:noProof/>
                 <w:webHidden/>
               </w:rPr>
-              <w:instrText xml:space="preserve"> PAGEREF _Toc131417985 \h </w:instrText>
+              <w:instrText xml:space="preserve"> PAGEREF _Toc132382709 \h </w:instrText>
             </w:r>
             <w:r>
               <w:rPr>
@@ -958,7 +958,7 @@
                 <w:noProof/>
                 <w:webHidden/>
               </w:rPr>
-              <w:t>12</w:t>
+              <w:t>14</w:t>
             </w:r>
             <w:r>
               <w:rPr>
@@ -985,13 +985,13 @@
               <w:szCs w:val="24"/>
             </w:rPr>
           </w:pPr>
-          <w:hyperlink w:anchor="_Toc131417986" w:history="1">
+          <w:hyperlink w:anchor="_Toc132382710" w:history="1">
             <w:r>
               <w:rPr>
                 <w:rStyle w:val="Hyperlink"/>
                 <w:noProof/>
               </w:rPr>
-              <w:t>APPENDIX C: Narrative</w:t>
+              <w:t>Appendix D: Password Analysis</w:t>
             </w:r>
             <w:r>
               <w:rPr>
@@ -1012,7 +1012,7 @@
                 <w:noProof/>
                 <w:webHidden/>
               </w:rPr>
-              <w:instrText xml:space="preserve"> PAGEREF _Toc131417986 \h </w:instrText>
+              <w:instrText xml:space="preserve"> PAGEREF _Toc132382710 \h </w:instrText>
             </w:r>
             <w:r>
               <w:rPr>
@@ -1032,7 +1032,7 @@
                 <w:noProof/>
                 <w:webHidden/>
               </w:rPr>
-              <w:t>13</w:t>
+              <w:t>14</w:t>
             </w:r>
             <w:r>
               <w:rPr>
@@ -1059,13 +1059,13 @@
               <w:szCs w:val="24"/>
             </w:rPr>
           </w:pPr>
-          <w:hyperlink w:anchor="_Toc131417987" w:history="1">
+          <w:hyperlink w:anchor="_Toc132382711" w:history="1">
             <w:r>
               <w:rPr>
                 <w:rStyle w:val="Hyperlink"/>
                 <w:noProof/>
               </w:rPr>
-              <w:t>Appendix D: Password Analysis</w:t>
+              <w:t>Appendix E: Abbreviations and Acronyms</w:t>
             </w:r>
             <w:r>
               <w:rPr>
@@ -1086,7 +1086,7 @@
                 <w:noProof/>
                 <w:webHidden/>
               </w:rPr>
-              <w:instrText xml:space="preserve"> PAGEREF _Toc131417987 \h </w:instrText>
+              <w:instrText xml:space="preserve"> PAGEREF _Toc132382711 \h </w:instrText>
             </w:r>
             <w:r>
               <w:rPr>
@@ -1106,81 +1106,7 @@
                 <w:noProof/>
                 <w:webHidden/>
               </w:rPr>
-              <w:t>13</w:t>
-            </w:r>
-            <w:r>
-              <w:rPr>
-                <w:noProof/>
-                <w:webHidden/>
-              </w:rPr>
-              <w:fldChar w:fldCharType="end"/>
-            </w:r>
-          </w:hyperlink>
-        </w:p>
-        <w:p>
-          <w:pPr>
-            <w:pStyle w:val="TOC1"/>
-            <w:tabs>
-              <w:tab w:val="right" w:leader="dot" w:pos="4310"/>
-            </w:tabs>
-            <w:rPr>
-              <w:rFonts w:eastAsiaTheme="minorEastAsia" w:cstheme="minorBidi"/>
-              <w:bCs w:val="0"/>
-              <w:caps w:val="0"/>
-              <w:noProof/>
-              <w:color w:val="auto"/>
-              <w:sz w:val="24"/>
-              <w:szCs w:val="24"/>
-            </w:rPr>
-          </w:pPr>
-          <w:hyperlink w:anchor="_Toc131417988" w:history="1">
-            <w:r>
-              <w:rPr>
-                <w:rStyle w:val="Hyperlink"/>
-                <w:noProof/>
-              </w:rPr>
-              <w:t>Appendix E: Abbreviations and Acronyms</w:t>
-            </w:r>
-            <w:r>
-              <w:rPr>
-                <w:noProof/>
-                <w:webHidden/>
-              </w:rPr>
-              <w:tab/>
-            </w:r>
-            <w:r>
-              <w:rPr>
-                <w:noProof/>
-                <w:webHidden/>
-              </w:rPr>
-              <w:fldChar w:fldCharType="begin"/>
-            </w:r>
-            <w:r>
-              <w:rPr>
-                <w:noProof/>
-                <w:webHidden/>
-              </w:rPr>
-              <w:instrText xml:space="preserve"> PAGEREF _Toc131417988 \h </w:instrText>
-            </w:r>
-            <w:r>
-              <w:rPr>
-                <w:noProof/>
-                <w:webHidden/>
-              </w:rPr>
-            </w:r>
-            <w:r>
-              <w:rPr>
-                <w:noProof/>
-                <w:webHidden/>
-              </w:rPr>
-              <w:fldChar w:fldCharType="separate"/>
-            </w:r>
-            <w:r>
-              <w:rPr>
-                <w:noProof/>
-                <w:webHidden/>
-              </w:rPr>
-              <w:t>14</w:t>
+              <w:t>15</w:t>
             </w:r>
             <w:r>
               <w:rPr>
@@ -1947,7 +1873,7 @@
       <w:pPr>
         <w:pStyle w:val="Heading1"/>
       </w:pPr>
-      <w:bookmarkStart w:id="0" w:name="_Toc131417978"/>
+      <w:bookmarkStart w:id="0" w:name="_Toc132382702"/>
       <w:r>
         <w:lastRenderedPageBreak/>
         <w:t>Executive Summary</w:t>
@@ -1972,13 +1898,7 @@
         <w:rPr>
           <w:color w:val="5A5B5D"/>
         </w:rPr>
-        <w:t>The Department of Homeland Security (DHS) Cybersecurity and Infrastructure Security Agency (CISA) Assessments team conducted a Risk and Vulnerability Assessment (RVA) at the request of {Stakeholder Name} ({Stakeholder Initials}). {Team Lead Name} ({Team Lead Email}) led the assessment remotely from {External Start Date} to {External End Date} and on site at {Stakeholder Location} from {Internal Start Date} to {Internal End Date}. This report only covers the targets described within and makes no claims about the security of any system that was deemed out of scope or was not tested during this engagement</w:t>
-      </w:r>
-      <w:r>
-        <w:rPr>
-          <w:color w:val="5A5B5D"/>
-        </w:rPr>
-        <w:t>.</w:t>
+        <w:t>The Department of Homeland Security (DHS) Cybersecurity and Infrastructure Security Agency (CISA) Assessments team conducted a Risk and Vulnerability Assessment (RVA) at the request of {Stakeholder Name} ({Stakeholder Initials}). {Team Lead Name} ({Team Lead Email}) led the assessment remotely from {External Start Date} to {External End Date} and on site at {Stakeholder Location} from {Internal Start Date} to {Internal End Date}. This report only covers the targets described within and makes no claims about the security of any system that was deemed out of scope or was not tested during this engagement.</w:t>
       </w:r>
     </w:p>
     <w:p>
@@ -2300,27 +2220,14 @@
       <w:r>
         <w:t xml:space="preserve">Figure </w:t>
       </w:r>
-      <w:r>
-        <w:fldChar w:fldCharType="begin"/>
-      </w:r>
-      <w:r>
-        <w:instrText xml:space="preserve"> SEQ Figure \* ARABIC </w:instrText>
-      </w:r>
-      <w:r>
-        <w:fldChar w:fldCharType="separate"/>
-      </w:r>
-      <w:r>
-        <w:rPr>
-          <w:noProof/>
-        </w:rPr>
-        <w:t>1</w:t>
-      </w:r>
-      <w:r>
-        <w:rPr>
-          <w:noProof/>
-        </w:rPr>
-        <w:fldChar w:fldCharType="end"/>
-      </w:r>
+      <w:fldSimple w:instr=" SEQ Figure \* ARABIC ">
+        <w:r>
+          <w:rPr>
+            <w:noProof/>
+          </w:rPr>
+          <w:t>1</w:t>
+        </w:r>
+      </w:fldSimple>
       <w:r>
         <w:t xml:space="preserve">: </w:t>
       </w:r>
@@ -2468,7 +2375,7 @@
         <w:rPr>
           <w:color w:val="5A5B5D"/>
         </w:rPr>
-        <w:t xml:space="preserve">Please refer to NIST SP 800-53 for a full list of control families, including a mapping of each abbreviated family to its definition. </w:t>
+        <w:t xml:space="preserve">Please refer to NIST SP 800-53 for a full list of control families. </w:t>
       </w:r>
       <w:r>
         <w:rPr>
@@ -2536,27 +2443,14 @@
       <w:r>
         <w:t xml:space="preserve">Figure </w:t>
       </w:r>
-      <w:r>
-        <w:fldChar w:fldCharType="begin"/>
-      </w:r>
-      <w:r>
-        <w:instrText xml:space="preserve"> SEQ Figure \* ARABIC </w:instrText>
-      </w:r>
-      <w:r>
-        <w:fldChar w:fldCharType="separate"/>
-      </w:r>
-      <w:r>
-        <w:rPr>
-          <w:noProof/>
-        </w:rPr>
-        <w:t>2</w:t>
-      </w:r>
-      <w:r>
-        <w:rPr>
-          <w:noProof/>
-        </w:rPr>
-        <w:fldChar w:fldCharType="end"/>
-      </w:r>
+      <w:fldSimple w:instr=" SEQ Figure \* ARABIC ">
+        <w:r>
+          <w:rPr>
+            <w:noProof/>
+          </w:rPr>
+          <w:t>2</w:t>
+        </w:r>
+      </w:fldSimple>
       <w:bookmarkEnd w:id="2"/>
       <w:r>
         <w:t xml:space="preserve">: </w:t>
@@ -2568,6 +2462,1126 @@
         <w:t xml:space="preserve"> NIST Controls</w:t>
       </w:r>
       <w:bookmarkEnd w:id="3"/>
+    </w:p>
+    <w:p>
+      <w:pPr>
+        <w:pStyle w:val="Heading3"/>
+        <w:spacing w:after="120"/>
+      </w:pPr>
+      <w:r>
+        <w:t>Control Family Abbreviations and Definitions</w:t>
+      </w:r>
+    </w:p>
+    <w:tbl>
+      <w:tblPr>
+        <w:tblStyle w:val="CISATable"/>
+        <w:tblW w:w="0" w:type="auto"/>
+        <w:tblLayout w:type="fixed"/>
+        <w:tblLook w:val="04A0" w:firstRow="1" w:lastRow="0" w:firstColumn="1" w:lastColumn="0" w:noHBand="0" w:noVBand="1"/>
+      </w:tblPr>
+      <w:tblGrid>
+        <w:gridCol w:w="535"/>
+        <w:gridCol w:w="3995"/>
+        <w:gridCol w:w="533"/>
+        <w:gridCol w:w="4315"/>
+      </w:tblGrid>
+      <w:tr>
+        <w:trPr>
+          <w:cnfStyle w:val="100000000000" w:firstRow="1" w:lastRow="0" w:firstColumn="0" w:lastColumn="0" w:oddVBand="0" w:evenVBand="0" w:oddHBand="0" w:evenHBand="0" w:firstRowFirstColumn="0" w:firstRowLastColumn="0" w:lastRowFirstColumn="0" w:lastRowLastColumn="0"/>
+        </w:trPr>
+        <w:tc>
+          <w:tcPr>
+            <w:cnfStyle w:val="001000000000" w:firstRow="0" w:lastRow="0" w:firstColumn="1" w:lastColumn="0" w:oddVBand="0" w:evenVBand="0" w:oddHBand="0" w:evenHBand="0" w:firstRowFirstColumn="0" w:firstRowLastColumn="0" w:lastRowFirstColumn="0" w:lastRowLastColumn="0"/>
+            <w:tcW w:w="535" w:type="dxa"/>
+            <w:shd w:val="clear" w:color="auto" w:fill="auto"/>
+          </w:tcPr>
+          <w:p>
+            <w:pPr>
+              <w:spacing w:before="0" w:after="0"/>
+              <w:jc w:val="left"/>
+              <w:rPr>
+                <w:b/>
+                <w:bCs/>
+                <w:color w:val="5A5B5D"/>
+                <w:sz w:val="16"/>
+                <w:szCs w:val="16"/>
+              </w:rPr>
+            </w:pPr>
+            <w:r>
+              <w:rPr>
+                <w:b/>
+                <w:bCs/>
+                <w:color w:val="5A5B5D"/>
+                <w:sz w:val="16"/>
+                <w:szCs w:val="16"/>
+              </w:rPr>
+              <w:t>AC</w:t>
+            </w:r>
+          </w:p>
+        </w:tc>
+        <w:tc>
+          <w:tcPr>
+            <w:tcW w:w="3995" w:type="dxa"/>
+            <w:shd w:val="clear" w:color="auto" w:fill="auto"/>
+          </w:tcPr>
+          <w:p>
+            <w:pPr>
+              <w:spacing w:before="0" w:after="0"/>
+              <w:jc w:val="left"/>
+              <w:cnfStyle w:val="100000000000" w:firstRow="1" w:lastRow="0" w:firstColumn="0" w:lastColumn="0" w:oddVBand="0" w:evenVBand="0" w:oddHBand="0" w:evenHBand="0" w:firstRowFirstColumn="0" w:firstRowLastColumn="0" w:lastRowFirstColumn="0" w:lastRowLastColumn="0"/>
+              <w:rPr>
+                <w:color w:val="5A5B5D"/>
+                <w:sz w:val="16"/>
+                <w:szCs w:val="16"/>
+              </w:rPr>
+            </w:pPr>
+            <w:r>
+              <w:rPr>
+                <w:color w:val="5A5B5D"/>
+                <w:sz w:val="16"/>
+                <w:szCs w:val="16"/>
+              </w:rPr>
+              <w:t>Access Control</w:t>
+            </w:r>
+          </w:p>
+        </w:tc>
+        <w:tc>
+          <w:tcPr>
+            <w:tcW w:w="505" w:type="dxa"/>
+            <w:shd w:val="clear" w:color="auto" w:fill="auto"/>
+          </w:tcPr>
+          <w:p>
+            <w:pPr>
+              <w:spacing w:before="0" w:after="0"/>
+              <w:jc w:val="left"/>
+              <w:cnfStyle w:val="100000000000" w:firstRow="1" w:lastRow="0" w:firstColumn="0" w:lastColumn="0" w:oddVBand="0" w:evenVBand="0" w:oddHBand="0" w:evenHBand="0" w:firstRowFirstColumn="0" w:firstRowLastColumn="0" w:lastRowFirstColumn="0" w:lastRowLastColumn="0"/>
+              <w:rPr>
+                <w:b/>
+                <w:bCs/>
+                <w:color w:val="5A5B5D"/>
+                <w:sz w:val="16"/>
+                <w:szCs w:val="16"/>
+              </w:rPr>
+            </w:pPr>
+            <w:r>
+              <w:rPr>
+                <w:b/>
+                <w:bCs/>
+                <w:color w:val="5A5B5D"/>
+                <w:sz w:val="16"/>
+                <w:szCs w:val="16"/>
+              </w:rPr>
+              <w:t>PE</w:t>
+            </w:r>
+          </w:p>
+        </w:tc>
+        <w:tc>
+          <w:tcPr>
+            <w:tcW w:w="4315" w:type="dxa"/>
+            <w:shd w:val="clear" w:color="auto" w:fill="auto"/>
+          </w:tcPr>
+          <w:p>
+            <w:pPr>
+              <w:spacing w:before="0" w:after="0"/>
+              <w:jc w:val="left"/>
+              <w:cnfStyle w:val="100000000000" w:firstRow="1" w:lastRow="0" w:firstColumn="0" w:lastColumn="0" w:oddVBand="0" w:evenVBand="0" w:oddHBand="0" w:evenHBand="0" w:firstRowFirstColumn="0" w:firstRowLastColumn="0" w:lastRowFirstColumn="0" w:lastRowLastColumn="0"/>
+              <w:rPr>
+                <w:color w:val="5A5B5D"/>
+                <w:sz w:val="16"/>
+                <w:szCs w:val="16"/>
+              </w:rPr>
+            </w:pPr>
+            <w:r>
+              <w:rPr>
+                <w:color w:val="5A5B5D"/>
+                <w:sz w:val="16"/>
+                <w:szCs w:val="16"/>
+              </w:rPr>
+              <w:t>Physical and Environmental Protection</w:t>
+            </w:r>
+          </w:p>
+        </w:tc>
+      </w:tr>
+      <w:tr>
+        <w:tc>
+          <w:tcPr>
+            <w:cnfStyle w:val="001000000000" w:firstRow="0" w:lastRow="0" w:firstColumn="1" w:lastColumn="0" w:oddVBand="0" w:evenVBand="0" w:oddHBand="0" w:evenHBand="0" w:firstRowFirstColumn="0" w:firstRowLastColumn="0" w:lastRowFirstColumn="0" w:lastRowLastColumn="0"/>
+            <w:tcW w:w="535" w:type="dxa"/>
+          </w:tcPr>
+          <w:p>
+            <w:pPr>
+              <w:spacing w:before="0" w:after="0"/>
+              <w:jc w:val="left"/>
+              <w:rPr>
+                <w:b/>
+                <w:bCs/>
+                <w:color w:val="5A5B5D"/>
+                <w:sz w:val="16"/>
+                <w:szCs w:val="16"/>
+              </w:rPr>
+            </w:pPr>
+            <w:r>
+              <w:rPr>
+                <w:b/>
+                <w:bCs/>
+                <w:color w:val="5A5B5D"/>
+                <w:sz w:val="16"/>
+                <w:szCs w:val="16"/>
+              </w:rPr>
+              <w:t>AT</w:t>
+            </w:r>
+          </w:p>
+        </w:tc>
+        <w:tc>
+          <w:tcPr>
+            <w:tcW w:w="3995" w:type="dxa"/>
+          </w:tcPr>
+          <w:p>
+            <w:pPr>
+              <w:spacing w:before="0" w:after="0"/>
+              <w:jc w:val="left"/>
+              <w:cnfStyle w:val="000000000000" w:firstRow="0" w:lastRow="0" w:firstColumn="0" w:lastColumn="0" w:oddVBand="0" w:evenVBand="0" w:oddHBand="0" w:evenHBand="0" w:firstRowFirstColumn="0" w:firstRowLastColumn="0" w:lastRowFirstColumn="0" w:lastRowLastColumn="0"/>
+              <w:rPr>
+                <w:color w:val="5A5B5D"/>
+                <w:sz w:val="16"/>
+                <w:szCs w:val="16"/>
+              </w:rPr>
+            </w:pPr>
+            <w:r>
+              <w:rPr>
+                <w:color w:val="5A5B5D"/>
+                <w:sz w:val="16"/>
+                <w:szCs w:val="16"/>
+              </w:rPr>
+              <w:t>Awareness and Training</w:t>
+            </w:r>
+          </w:p>
+        </w:tc>
+        <w:tc>
+          <w:tcPr>
+            <w:tcW w:w="505" w:type="dxa"/>
+          </w:tcPr>
+          <w:p>
+            <w:pPr>
+              <w:spacing w:before="0" w:after="0"/>
+              <w:jc w:val="left"/>
+              <w:cnfStyle w:val="000000000000" w:firstRow="0" w:lastRow="0" w:firstColumn="0" w:lastColumn="0" w:oddVBand="0" w:evenVBand="0" w:oddHBand="0" w:evenHBand="0" w:firstRowFirstColumn="0" w:firstRowLastColumn="0" w:lastRowFirstColumn="0" w:lastRowLastColumn="0"/>
+              <w:rPr>
+                <w:b/>
+                <w:bCs/>
+                <w:color w:val="5A5B5D"/>
+                <w:sz w:val="16"/>
+                <w:szCs w:val="16"/>
+              </w:rPr>
+            </w:pPr>
+            <w:r>
+              <w:rPr>
+                <w:b/>
+                <w:bCs/>
+                <w:color w:val="5A5B5D"/>
+                <w:sz w:val="16"/>
+                <w:szCs w:val="16"/>
+              </w:rPr>
+              <w:t>PL</w:t>
+            </w:r>
+          </w:p>
+        </w:tc>
+        <w:tc>
+          <w:tcPr>
+            <w:tcW w:w="4315" w:type="dxa"/>
+          </w:tcPr>
+          <w:p>
+            <w:pPr>
+              <w:spacing w:before="0" w:after="0"/>
+              <w:jc w:val="left"/>
+              <w:cnfStyle w:val="000000000000" w:firstRow="0" w:lastRow="0" w:firstColumn="0" w:lastColumn="0" w:oddVBand="0" w:evenVBand="0" w:oddHBand="0" w:evenHBand="0" w:firstRowFirstColumn="0" w:firstRowLastColumn="0" w:lastRowFirstColumn="0" w:lastRowLastColumn="0"/>
+              <w:rPr>
+                <w:color w:val="5A5B5D"/>
+                <w:sz w:val="16"/>
+                <w:szCs w:val="16"/>
+              </w:rPr>
+            </w:pPr>
+            <w:r>
+              <w:rPr>
+                <w:color w:val="5A5B5D"/>
+                <w:sz w:val="16"/>
+                <w:szCs w:val="16"/>
+              </w:rPr>
+              <w:t>Planning</w:t>
+            </w:r>
+          </w:p>
+        </w:tc>
+      </w:tr>
+      <w:tr>
+        <w:tc>
+          <w:tcPr>
+            <w:cnfStyle w:val="001000000000" w:firstRow="0" w:lastRow="0" w:firstColumn="1" w:lastColumn="0" w:oddVBand="0" w:evenVBand="0" w:oddHBand="0" w:evenHBand="0" w:firstRowFirstColumn="0" w:firstRowLastColumn="0" w:lastRowFirstColumn="0" w:lastRowLastColumn="0"/>
+            <w:tcW w:w="535" w:type="dxa"/>
+          </w:tcPr>
+          <w:p>
+            <w:pPr>
+              <w:spacing w:before="0" w:after="0"/>
+              <w:jc w:val="left"/>
+              <w:rPr>
+                <w:b/>
+                <w:bCs/>
+                <w:color w:val="5A5B5D"/>
+                <w:sz w:val="16"/>
+                <w:szCs w:val="16"/>
+              </w:rPr>
+            </w:pPr>
+            <w:r>
+              <w:rPr>
+                <w:b/>
+                <w:bCs/>
+                <w:color w:val="5A5B5D"/>
+                <w:sz w:val="16"/>
+                <w:szCs w:val="16"/>
+              </w:rPr>
+              <w:t>AU</w:t>
+            </w:r>
+          </w:p>
+        </w:tc>
+        <w:tc>
+          <w:tcPr>
+            <w:tcW w:w="3995" w:type="dxa"/>
+          </w:tcPr>
+          <w:p>
+            <w:pPr>
+              <w:spacing w:before="0" w:after="0"/>
+              <w:jc w:val="left"/>
+              <w:cnfStyle w:val="000000000000" w:firstRow="0" w:lastRow="0" w:firstColumn="0" w:lastColumn="0" w:oddVBand="0" w:evenVBand="0" w:oddHBand="0" w:evenHBand="0" w:firstRowFirstColumn="0" w:firstRowLastColumn="0" w:lastRowFirstColumn="0" w:lastRowLastColumn="0"/>
+              <w:rPr>
+                <w:color w:val="5A5B5D"/>
+                <w:sz w:val="16"/>
+                <w:szCs w:val="16"/>
+              </w:rPr>
+            </w:pPr>
+            <w:r>
+              <w:rPr>
+                <w:color w:val="5A5B5D"/>
+                <w:sz w:val="16"/>
+                <w:szCs w:val="16"/>
+              </w:rPr>
+              <w:t>Audit and Accountability</w:t>
+            </w:r>
+          </w:p>
+        </w:tc>
+        <w:tc>
+          <w:tcPr>
+            <w:tcW w:w="505" w:type="dxa"/>
+          </w:tcPr>
+          <w:p>
+            <w:pPr>
+              <w:spacing w:before="0" w:after="0"/>
+              <w:jc w:val="left"/>
+              <w:cnfStyle w:val="000000000000" w:firstRow="0" w:lastRow="0" w:firstColumn="0" w:lastColumn="0" w:oddVBand="0" w:evenVBand="0" w:oddHBand="0" w:evenHBand="0" w:firstRowFirstColumn="0" w:firstRowLastColumn="0" w:lastRowFirstColumn="0" w:lastRowLastColumn="0"/>
+              <w:rPr>
+                <w:b/>
+                <w:bCs/>
+                <w:color w:val="5A5B5D"/>
+                <w:sz w:val="16"/>
+                <w:szCs w:val="16"/>
+              </w:rPr>
+            </w:pPr>
+            <w:r>
+              <w:rPr>
+                <w:b/>
+                <w:bCs/>
+                <w:color w:val="5A5B5D"/>
+                <w:sz w:val="16"/>
+                <w:szCs w:val="16"/>
+              </w:rPr>
+              <w:t>PM</w:t>
+            </w:r>
+          </w:p>
+        </w:tc>
+        <w:tc>
+          <w:tcPr>
+            <w:tcW w:w="4315" w:type="dxa"/>
+          </w:tcPr>
+          <w:p>
+            <w:pPr>
+              <w:spacing w:before="0" w:after="0"/>
+              <w:jc w:val="left"/>
+              <w:cnfStyle w:val="000000000000" w:firstRow="0" w:lastRow="0" w:firstColumn="0" w:lastColumn="0" w:oddVBand="0" w:evenVBand="0" w:oddHBand="0" w:evenHBand="0" w:firstRowFirstColumn="0" w:firstRowLastColumn="0" w:lastRowFirstColumn="0" w:lastRowLastColumn="0"/>
+              <w:rPr>
+                <w:color w:val="5A5B5D"/>
+                <w:sz w:val="16"/>
+                <w:szCs w:val="16"/>
+              </w:rPr>
+            </w:pPr>
+            <w:r>
+              <w:rPr>
+                <w:color w:val="5A5B5D"/>
+                <w:sz w:val="16"/>
+                <w:szCs w:val="16"/>
+              </w:rPr>
+              <w:t>Program Management</w:t>
+            </w:r>
+          </w:p>
+        </w:tc>
+      </w:tr>
+      <w:tr>
+        <w:tc>
+          <w:tcPr>
+            <w:cnfStyle w:val="001000000000" w:firstRow="0" w:lastRow="0" w:firstColumn="1" w:lastColumn="0" w:oddVBand="0" w:evenVBand="0" w:oddHBand="0" w:evenHBand="0" w:firstRowFirstColumn="0" w:firstRowLastColumn="0" w:lastRowFirstColumn="0" w:lastRowLastColumn="0"/>
+            <w:tcW w:w="535" w:type="dxa"/>
+          </w:tcPr>
+          <w:p>
+            <w:pPr>
+              <w:spacing w:before="0" w:after="0"/>
+              <w:jc w:val="left"/>
+              <w:rPr>
+                <w:b/>
+                <w:bCs/>
+                <w:color w:val="5A5B5D"/>
+                <w:sz w:val="16"/>
+                <w:szCs w:val="16"/>
+              </w:rPr>
+            </w:pPr>
+            <w:r>
+              <w:rPr>
+                <w:b/>
+                <w:bCs/>
+                <w:color w:val="5A5B5D"/>
+                <w:sz w:val="16"/>
+                <w:szCs w:val="16"/>
+              </w:rPr>
+              <w:t>CA</w:t>
+            </w:r>
+          </w:p>
+        </w:tc>
+        <w:tc>
+          <w:tcPr>
+            <w:tcW w:w="3995" w:type="dxa"/>
+          </w:tcPr>
+          <w:p>
+            <w:pPr>
+              <w:spacing w:before="0" w:after="0"/>
+              <w:jc w:val="left"/>
+              <w:cnfStyle w:val="000000000000" w:firstRow="0" w:lastRow="0" w:firstColumn="0" w:lastColumn="0" w:oddVBand="0" w:evenVBand="0" w:oddHBand="0" w:evenHBand="0" w:firstRowFirstColumn="0" w:firstRowLastColumn="0" w:lastRowFirstColumn="0" w:lastRowLastColumn="0"/>
+              <w:rPr>
+                <w:color w:val="5A5B5D"/>
+                <w:sz w:val="16"/>
+                <w:szCs w:val="16"/>
+              </w:rPr>
+            </w:pPr>
+            <w:r>
+              <w:rPr>
+                <w:color w:val="5A5B5D"/>
+                <w:sz w:val="16"/>
+                <w:szCs w:val="16"/>
+              </w:rPr>
+              <w:t>Assessment, Authorization, and Monitoring</w:t>
+            </w:r>
+          </w:p>
+        </w:tc>
+        <w:tc>
+          <w:tcPr>
+            <w:tcW w:w="505" w:type="dxa"/>
+          </w:tcPr>
+          <w:p>
+            <w:pPr>
+              <w:spacing w:before="0" w:after="0"/>
+              <w:jc w:val="left"/>
+              <w:cnfStyle w:val="000000000000" w:firstRow="0" w:lastRow="0" w:firstColumn="0" w:lastColumn="0" w:oddVBand="0" w:evenVBand="0" w:oddHBand="0" w:evenHBand="0" w:firstRowFirstColumn="0" w:firstRowLastColumn="0" w:lastRowFirstColumn="0" w:lastRowLastColumn="0"/>
+              <w:rPr>
+                <w:b/>
+                <w:bCs/>
+                <w:color w:val="5A5B5D"/>
+                <w:sz w:val="16"/>
+                <w:szCs w:val="16"/>
+              </w:rPr>
+            </w:pPr>
+            <w:r>
+              <w:rPr>
+                <w:b/>
+                <w:bCs/>
+                <w:color w:val="5A5B5D"/>
+                <w:sz w:val="16"/>
+                <w:szCs w:val="16"/>
+              </w:rPr>
+              <w:t>PS</w:t>
+            </w:r>
+          </w:p>
+        </w:tc>
+        <w:tc>
+          <w:tcPr>
+            <w:tcW w:w="4315" w:type="dxa"/>
+          </w:tcPr>
+          <w:p>
+            <w:pPr>
+              <w:spacing w:before="0" w:after="0"/>
+              <w:jc w:val="left"/>
+              <w:cnfStyle w:val="000000000000" w:firstRow="0" w:lastRow="0" w:firstColumn="0" w:lastColumn="0" w:oddVBand="0" w:evenVBand="0" w:oddHBand="0" w:evenHBand="0" w:firstRowFirstColumn="0" w:firstRowLastColumn="0" w:lastRowFirstColumn="0" w:lastRowLastColumn="0"/>
+              <w:rPr>
+                <w:color w:val="5A5B5D"/>
+                <w:sz w:val="16"/>
+                <w:szCs w:val="16"/>
+              </w:rPr>
+            </w:pPr>
+            <w:r>
+              <w:rPr>
+                <w:color w:val="5A5B5D"/>
+                <w:sz w:val="16"/>
+                <w:szCs w:val="16"/>
+              </w:rPr>
+              <w:t>Personnel Security</w:t>
+            </w:r>
+          </w:p>
+        </w:tc>
+      </w:tr>
+      <w:tr>
+        <w:tc>
+          <w:tcPr>
+            <w:cnfStyle w:val="001000000000" w:firstRow="0" w:lastRow="0" w:firstColumn="1" w:lastColumn="0" w:oddVBand="0" w:evenVBand="0" w:oddHBand="0" w:evenHBand="0" w:firstRowFirstColumn="0" w:firstRowLastColumn="0" w:lastRowFirstColumn="0" w:lastRowLastColumn="0"/>
+            <w:tcW w:w="535" w:type="dxa"/>
+          </w:tcPr>
+          <w:p>
+            <w:pPr>
+              <w:spacing w:before="0" w:after="0"/>
+              <w:jc w:val="left"/>
+              <w:rPr>
+                <w:b/>
+                <w:bCs/>
+                <w:color w:val="5A5B5D"/>
+                <w:sz w:val="16"/>
+                <w:szCs w:val="16"/>
+              </w:rPr>
+            </w:pPr>
+            <w:r>
+              <w:rPr>
+                <w:b/>
+                <w:bCs/>
+                <w:color w:val="5A5B5D"/>
+                <w:sz w:val="16"/>
+                <w:szCs w:val="16"/>
+              </w:rPr>
+              <w:t>CM</w:t>
+            </w:r>
+          </w:p>
+        </w:tc>
+        <w:tc>
+          <w:tcPr>
+            <w:tcW w:w="3995" w:type="dxa"/>
+          </w:tcPr>
+          <w:p>
+            <w:pPr>
+              <w:spacing w:before="0" w:after="0"/>
+              <w:jc w:val="left"/>
+              <w:cnfStyle w:val="000000000000" w:firstRow="0" w:lastRow="0" w:firstColumn="0" w:lastColumn="0" w:oddVBand="0" w:evenVBand="0" w:oddHBand="0" w:evenHBand="0" w:firstRowFirstColumn="0" w:firstRowLastColumn="0" w:lastRowFirstColumn="0" w:lastRowLastColumn="0"/>
+              <w:rPr>
+                <w:color w:val="5A5B5D"/>
+                <w:sz w:val="16"/>
+                <w:szCs w:val="16"/>
+              </w:rPr>
+            </w:pPr>
+            <w:r>
+              <w:rPr>
+                <w:color w:val="5A5B5D"/>
+                <w:sz w:val="16"/>
+                <w:szCs w:val="16"/>
+              </w:rPr>
+              <w:t>Configuration Management</w:t>
+            </w:r>
+          </w:p>
+        </w:tc>
+        <w:tc>
+          <w:tcPr>
+            <w:tcW w:w="505" w:type="dxa"/>
+          </w:tcPr>
+          <w:p>
+            <w:pPr>
+              <w:spacing w:before="0" w:after="0"/>
+              <w:jc w:val="left"/>
+              <w:cnfStyle w:val="000000000000" w:firstRow="0" w:lastRow="0" w:firstColumn="0" w:lastColumn="0" w:oddVBand="0" w:evenVBand="0" w:oddHBand="0" w:evenHBand="0" w:firstRowFirstColumn="0" w:firstRowLastColumn="0" w:lastRowFirstColumn="0" w:lastRowLastColumn="0"/>
+              <w:rPr>
+                <w:b/>
+                <w:bCs/>
+                <w:color w:val="5A5B5D"/>
+                <w:sz w:val="16"/>
+                <w:szCs w:val="16"/>
+              </w:rPr>
+            </w:pPr>
+            <w:r>
+              <w:rPr>
+                <w:b/>
+                <w:bCs/>
+                <w:color w:val="5A5B5D"/>
+                <w:sz w:val="16"/>
+                <w:szCs w:val="16"/>
+              </w:rPr>
+              <w:t>RA</w:t>
+            </w:r>
+          </w:p>
+        </w:tc>
+        <w:tc>
+          <w:tcPr>
+            <w:tcW w:w="4315" w:type="dxa"/>
+          </w:tcPr>
+          <w:p>
+            <w:pPr>
+              <w:spacing w:before="0" w:after="0"/>
+              <w:jc w:val="left"/>
+              <w:cnfStyle w:val="000000000000" w:firstRow="0" w:lastRow="0" w:firstColumn="0" w:lastColumn="0" w:oddVBand="0" w:evenVBand="0" w:oddHBand="0" w:evenHBand="0" w:firstRowFirstColumn="0" w:firstRowLastColumn="0" w:lastRowFirstColumn="0" w:lastRowLastColumn="0"/>
+              <w:rPr>
+                <w:color w:val="5A5B5D"/>
+                <w:sz w:val="16"/>
+                <w:szCs w:val="16"/>
+              </w:rPr>
+            </w:pPr>
+            <w:r>
+              <w:rPr>
+                <w:color w:val="5A5B5D"/>
+                <w:sz w:val="16"/>
+                <w:szCs w:val="16"/>
+              </w:rPr>
+              <w:t>Risk Assessment</w:t>
+            </w:r>
+          </w:p>
+        </w:tc>
+      </w:tr>
+      <w:tr>
+        <w:tc>
+          <w:tcPr>
+            <w:cnfStyle w:val="001000000000" w:firstRow="0" w:lastRow="0" w:firstColumn="1" w:lastColumn="0" w:oddVBand="0" w:evenVBand="0" w:oddHBand="0" w:evenHBand="0" w:firstRowFirstColumn="0" w:firstRowLastColumn="0" w:lastRowFirstColumn="0" w:lastRowLastColumn="0"/>
+            <w:tcW w:w="535" w:type="dxa"/>
+          </w:tcPr>
+          <w:p>
+            <w:pPr>
+              <w:spacing w:before="0" w:after="0"/>
+              <w:jc w:val="left"/>
+              <w:rPr>
+                <w:b/>
+                <w:bCs/>
+                <w:color w:val="5A5B5D"/>
+                <w:sz w:val="16"/>
+                <w:szCs w:val="16"/>
+              </w:rPr>
+            </w:pPr>
+            <w:r>
+              <w:rPr>
+                <w:b/>
+                <w:bCs/>
+                <w:color w:val="5A5B5D"/>
+                <w:sz w:val="16"/>
+                <w:szCs w:val="16"/>
+              </w:rPr>
+              <w:t>CP</w:t>
+            </w:r>
+          </w:p>
+        </w:tc>
+        <w:tc>
+          <w:tcPr>
+            <w:tcW w:w="3995" w:type="dxa"/>
+          </w:tcPr>
+          <w:p>
+            <w:pPr>
+              <w:spacing w:before="0" w:after="0"/>
+              <w:jc w:val="left"/>
+              <w:cnfStyle w:val="000000000000" w:firstRow="0" w:lastRow="0" w:firstColumn="0" w:lastColumn="0" w:oddVBand="0" w:evenVBand="0" w:oddHBand="0" w:evenHBand="0" w:firstRowFirstColumn="0" w:firstRowLastColumn="0" w:lastRowFirstColumn="0" w:lastRowLastColumn="0"/>
+              <w:rPr>
+                <w:color w:val="5A5B5D"/>
+                <w:sz w:val="16"/>
+                <w:szCs w:val="16"/>
+              </w:rPr>
+            </w:pPr>
+            <w:r>
+              <w:rPr>
+                <w:color w:val="5A5B5D"/>
+                <w:sz w:val="16"/>
+                <w:szCs w:val="16"/>
+              </w:rPr>
+              <w:t>Contingency Planning</w:t>
+            </w:r>
+          </w:p>
+        </w:tc>
+        <w:tc>
+          <w:tcPr>
+            <w:tcW w:w="533" w:type="dxa"/>
+          </w:tcPr>
+          <w:p>
+            <w:pPr>
+              <w:spacing w:before="0" w:after="0"/>
+              <w:jc w:val="left"/>
+              <w:cnfStyle w:val="000000000000" w:firstRow="0" w:lastRow="0" w:firstColumn="0" w:lastColumn="0" w:oddVBand="0" w:evenVBand="0" w:oddHBand="0" w:evenHBand="0" w:firstRowFirstColumn="0" w:firstRowLastColumn="0" w:lastRowFirstColumn="0" w:lastRowLastColumn="0"/>
+              <w:rPr>
+                <w:b/>
+                <w:bCs/>
+                <w:color w:val="5A5B5D"/>
+                <w:sz w:val="16"/>
+                <w:szCs w:val="16"/>
+              </w:rPr>
+            </w:pPr>
+            <w:r>
+              <w:rPr>
+                <w:b/>
+                <w:bCs/>
+                <w:color w:val="5A5B5D"/>
+                <w:sz w:val="16"/>
+                <w:szCs w:val="16"/>
+              </w:rPr>
+              <w:t>SA</w:t>
+            </w:r>
+          </w:p>
+        </w:tc>
+        <w:tc>
+          <w:tcPr>
+            <w:tcW w:w="4315" w:type="dxa"/>
+          </w:tcPr>
+          <w:p>
+            <w:pPr>
+              <w:spacing w:before="0" w:after="0"/>
+              <w:jc w:val="left"/>
+              <w:cnfStyle w:val="000000000000" w:firstRow="0" w:lastRow="0" w:firstColumn="0" w:lastColumn="0" w:oddVBand="0" w:evenVBand="0" w:oddHBand="0" w:evenHBand="0" w:firstRowFirstColumn="0" w:firstRowLastColumn="0" w:lastRowFirstColumn="0" w:lastRowLastColumn="0"/>
+              <w:rPr>
+                <w:color w:val="5A5B5D"/>
+                <w:sz w:val="16"/>
+                <w:szCs w:val="16"/>
+              </w:rPr>
+            </w:pPr>
+            <w:r>
+              <w:rPr>
+                <w:color w:val="5A5B5D"/>
+                <w:sz w:val="16"/>
+                <w:szCs w:val="16"/>
+              </w:rPr>
+              <w:t>System and Services Acquisition</w:t>
+            </w:r>
+          </w:p>
+        </w:tc>
+      </w:tr>
+      <w:tr>
+        <w:tc>
+          <w:tcPr>
+            <w:cnfStyle w:val="001000000000" w:firstRow="0" w:lastRow="0" w:firstColumn="1" w:lastColumn="0" w:oddVBand="0" w:evenVBand="0" w:oddHBand="0" w:evenHBand="0" w:firstRowFirstColumn="0" w:firstRowLastColumn="0" w:lastRowFirstColumn="0" w:lastRowLastColumn="0"/>
+            <w:tcW w:w="535" w:type="dxa"/>
+          </w:tcPr>
+          <w:p>
+            <w:pPr>
+              <w:spacing w:before="0" w:after="0"/>
+              <w:jc w:val="left"/>
+              <w:rPr>
+                <w:b/>
+                <w:bCs/>
+                <w:color w:val="5A5B5D"/>
+                <w:sz w:val="16"/>
+                <w:szCs w:val="16"/>
+              </w:rPr>
+            </w:pPr>
+            <w:r>
+              <w:rPr>
+                <w:b/>
+                <w:bCs/>
+                <w:color w:val="5A5B5D"/>
+                <w:sz w:val="16"/>
+                <w:szCs w:val="16"/>
+              </w:rPr>
+              <w:t>IA</w:t>
+            </w:r>
+          </w:p>
+        </w:tc>
+        <w:tc>
+          <w:tcPr>
+            <w:tcW w:w="3995" w:type="dxa"/>
+          </w:tcPr>
+          <w:p>
+            <w:pPr>
+              <w:spacing w:before="0" w:after="0"/>
+              <w:jc w:val="left"/>
+              <w:cnfStyle w:val="000000000000" w:firstRow="0" w:lastRow="0" w:firstColumn="0" w:lastColumn="0" w:oddVBand="0" w:evenVBand="0" w:oddHBand="0" w:evenHBand="0" w:firstRowFirstColumn="0" w:firstRowLastColumn="0" w:lastRowFirstColumn="0" w:lastRowLastColumn="0"/>
+              <w:rPr>
+                <w:color w:val="5A5B5D"/>
+                <w:sz w:val="16"/>
+                <w:szCs w:val="16"/>
+              </w:rPr>
+            </w:pPr>
+            <w:r>
+              <w:rPr>
+                <w:color w:val="5A5B5D"/>
+                <w:sz w:val="16"/>
+                <w:szCs w:val="16"/>
+              </w:rPr>
+              <w:t>Identification and Authentication</w:t>
+            </w:r>
+          </w:p>
+        </w:tc>
+        <w:tc>
+          <w:tcPr>
+            <w:tcW w:w="533" w:type="dxa"/>
+          </w:tcPr>
+          <w:p>
+            <w:pPr>
+              <w:spacing w:before="0" w:after="0"/>
+              <w:jc w:val="left"/>
+              <w:cnfStyle w:val="000000000000" w:firstRow="0" w:lastRow="0" w:firstColumn="0" w:lastColumn="0" w:oddVBand="0" w:evenVBand="0" w:oddHBand="0" w:evenHBand="0" w:firstRowFirstColumn="0" w:firstRowLastColumn="0" w:lastRowFirstColumn="0" w:lastRowLastColumn="0"/>
+              <w:rPr>
+                <w:b/>
+                <w:bCs/>
+                <w:color w:val="5A5B5D"/>
+                <w:sz w:val="16"/>
+                <w:szCs w:val="16"/>
+              </w:rPr>
+            </w:pPr>
+            <w:r>
+              <w:rPr>
+                <w:b/>
+                <w:bCs/>
+                <w:color w:val="5A5B5D"/>
+                <w:sz w:val="16"/>
+                <w:szCs w:val="16"/>
+              </w:rPr>
+              <w:t>SC</w:t>
+            </w:r>
+          </w:p>
+        </w:tc>
+        <w:tc>
+          <w:tcPr>
+            <w:tcW w:w="4315" w:type="dxa"/>
+          </w:tcPr>
+          <w:p>
+            <w:pPr>
+              <w:spacing w:before="0" w:after="0"/>
+              <w:jc w:val="left"/>
+              <w:cnfStyle w:val="000000000000" w:firstRow="0" w:lastRow="0" w:firstColumn="0" w:lastColumn="0" w:oddVBand="0" w:evenVBand="0" w:oddHBand="0" w:evenHBand="0" w:firstRowFirstColumn="0" w:firstRowLastColumn="0" w:lastRowFirstColumn="0" w:lastRowLastColumn="0"/>
+              <w:rPr>
+                <w:color w:val="5A5B5D"/>
+                <w:sz w:val="16"/>
+                <w:szCs w:val="16"/>
+              </w:rPr>
+            </w:pPr>
+            <w:r>
+              <w:rPr>
+                <w:color w:val="5A5B5D"/>
+                <w:sz w:val="16"/>
+                <w:szCs w:val="16"/>
+              </w:rPr>
+              <w:t>System and Communications Protection</w:t>
+            </w:r>
+          </w:p>
+        </w:tc>
+      </w:tr>
+      <w:tr>
+        <w:tc>
+          <w:tcPr>
+            <w:cnfStyle w:val="001000000000" w:firstRow="0" w:lastRow="0" w:firstColumn="1" w:lastColumn="0" w:oddVBand="0" w:evenVBand="0" w:oddHBand="0" w:evenHBand="0" w:firstRowFirstColumn="0" w:firstRowLastColumn="0" w:lastRowFirstColumn="0" w:lastRowLastColumn="0"/>
+            <w:tcW w:w="535" w:type="dxa"/>
+          </w:tcPr>
+          <w:p>
+            <w:pPr>
+              <w:spacing w:before="0" w:after="0"/>
+              <w:jc w:val="left"/>
+              <w:rPr>
+                <w:b/>
+                <w:bCs/>
+                <w:color w:val="5A5B5D"/>
+                <w:sz w:val="16"/>
+                <w:szCs w:val="16"/>
+              </w:rPr>
+            </w:pPr>
+            <w:r>
+              <w:rPr>
+                <w:b/>
+                <w:bCs/>
+                <w:color w:val="5A5B5D"/>
+                <w:sz w:val="16"/>
+                <w:szCs w:val="16"/>
+              </w:rPr>
+              <w:t>IR</w:t>
+            </w:r>
+          </w:p>
+        </w:tc>
+        <w:tc>
+          <w:tcPr>
+            <w:tcW w:w="3995" w:type="dxa"/>
+          </w:tcPr>
+          <w:p>
+            <w:pPr>
+              <w:spacing w:before="0" w:after="0"/>
+              <w:jc w:val="left"/>
+              <w:cnfStyle w:val="000000000000" w:firstRow="0" w:lastRow="0" w:firstColumn="0" w:lastColumn="0" w:oddVBand="0" w:evenVBand="0" w:oddHBand="0" w:evenHBand="0" w:firstRowFirstColumn="0" w:firstRowLastColumn="0" w:lastRowFirstColumn="0" w:lastRowLastColumn="0"/>
+              <w:rPr>
+                <w:color w:val="5A5B5D"/>
+                <w:sz w:val="16"/>
+                <w:szCs w:val="16"/>
+              </w:rPr>
+            </w:pPr>
+            <w:r>
+              <w:rPr>
+                <w:color w:val="5A5B5D"/>
+                <w:sz w:val="16"/>
+                <w:szCs w:val="16"/>
+              </w:rPr>
+              <w:t>Incident Response</w:t>
+            </w:r>
+          </w:p>
+        </w:tc>
+        <w:tc>
+          <w:tcPr>
+            <w:tcW w:w="533" w:type="dxa"/>
+          </w:tcPr>
+          <w:p>
+            <w:pPr>
+              <w:spacing w:before="0" w:after="0"/>
+              <w:jc w:val="left"/>
+              <w:cnfStyle w:val="000000000000" w:firstRow="0" w:lastRow="0" w:firstColumn="0" w:lastColumn="0" w:oddVBand="0" w:evenVBand="0" w:oddHBand="0" w:evenHBand="0" w:firstRowFirstColumn="0" w:firstRowLastColumn="0" w:lastRowFirstColumn="0" w:lastRowLastColumn="0"/>
+              <w:rPr>
+                <w:b/>
+                <w:bCs/>
+                <w:color w:val="5A5B5D"/>
+                <w:sz w:val="16"/>
+                <w:szCs w:val="16"/>
+              </w:rPr>
+            </w:pPr>
+            <w:r>
+              <w:rPr>
+                <w:b/>
+                <w:bCs/>
+                <w:color w:val="5A5B5D"/>
+                <w:sz w:val="16"/>
+                <w:szCs w:val="16"/>
+              </w:rPr>
+              <w:t>SI</w:t>
+            </w:r>
+          </w:p>
+        </w:tc>
+        <w:tc>
+          <w:tcPr>
+            <w:tcW w:w="4315" w:type="dxa"/>
+          </w:tcPr>
+          <w:p>
+            <w:pPr>
+              <w:spacing w:before="0" w:after="0"/>
+              <w:jc w:val="left"/>
+              <w:cnfStyle w:val="000000000000" w:firstRow="0" w:lastRow="0" w:firstColumn="0" w:lastColumn="0" w:oddVBand="0" w:evenVBand="0" w:oddHBand="0" w:evenHBand="0" w:firstRowFirstColumn="0" w:firstRowLastColumn="0" w:lastRowFirstColumn="0" w:lastRowLastColumn="0"/>
+              <w:rPr>
+                <w:color w:val="5A5B5D"/>
+                <w:sz w:val="16"/>
+                <w:szCs w:val="16"/>
+              </w:rPr>
+            </w:pPr>
+            <w:r>
+              <w:rPr>
+                <w:color w:val="5A5B5D"/>
+                <w:sz w:val="16"/>
+                <w:szCs w:val="16"/>
+              </w:rPr>
+              <w:t>System and Information Integrity</w:t>
+            </w:r>
+          </w:p>
+        </w:tc>
+      </w:tr>
+      <w:tr>
+        <w:tc>
+          <w:tcPr>
+            <w:cnfStyle w:val="001000000000" w:firstRow="0" w:lastRow="0" w:firstColumn="1" w:lastColumn="0" w:oddVBand="0" w:evenVBand="0" w:oddHBand="0" w:evenHBand="0" w:firstRowFirstColumn="0" w:firstRowLastColumn="0" w:lastRowFirstColumn="0" w:lastRowLastColumn="0"/>
+            <w:tcW w:w="535" w:type="dxa"/>
+          </w:tcPr>
+          <w:p>
+            <w:pPr>
+              <w:spacing w:before="0" w:after="0"/>
+              <w:jc w:val="left"/>
+              <w:rPr>
+                <w:b/>
+                <w:bCs/>
+                <w:color w:val="5A5B5D"/>
+                <w:sz w:val="16"/>
+                <w:szCs w:val="16"/>
+              </w:rPr>
+            </w:pPr>
+            <w:r>
+              <w:rPr>
+                <w:b/>
+                <w:bCs/>
+                <w:color w:val="5A5B5D"/>
+                <w:sz w:val="16"/>
+                <w:szCs w:val="16"/>
+              </w:rPr>
+              <w:t>MA</w:t>
+            </w:r>
+          </w:p>
+        </w:tc>
+        <w:tc>
+          <w:tcPr>
+            <w:tcW w:w="3995" w:type="dxa"/>
+          </w:tcPr>
+          <w:p>
+            <w:pPr>
+              <w:spacing w:before="0" w:after="0"/>
+              <w:jc w:val="left"/>
+              <w:cnfStyle w:val="000000000000" w:firstRow="0" w:lastRow="0" w:firstColumn="0" w:lastColumn="0" w:oddVBand="0" w:evenVBand="0" w:oddHBand="0" w:evenHBand="0" w:firstRowFirstColumn="0" w:firstRowLastColumn="0" w:lastRowFirstColumn="0" w:lastRowLastColumn="0"/>
+              <w:rPr>
+                <w:color w:val="5A5B5D"/>
+                <w:sz w:val="16"/>
+                <w:szCs w:val="16"/>
+              </w:rPr>
+            </w:pPr>
+            <w:r>
+              <w:rPr>
+                <w:color w:val="5A5B5D"/>
+                <w:sz w:val="16"/>
+                <w:szCs w:val="16"/>
+              </w:rPr>
+              <w:t>Maintenance</w:t>
+            </w:r>
+          </w:p>
+        </w:tc>
+        <w:tc>
+          <w:tcPr>
+            <w:tcW w:w="533" w:type="dxa"/>
+          </w:tcPr>
+          <w:p>
+            <w:pPr>
+              <w:spacing w:before="0" w:after="0"/>
+              <w:jc w:val="left"/>
+              <w:cnfStyle w:val="000000000000" w:firstRow="0" w:lastRow="0" w:firstColumn="0" w:lastColumn="0" w:oddVBand="0" w:evenVBand="0" w:oddHBand="0" w:evenHBand="0" w:firstRowFirstColumn="0" w:firstRowLastColumn="0" w:lastRowFirstColumn="0" w:lastRowLastColumn="0"/>
+              <w:rPr>
+                <w:b/>
+                <w:bCs/>
+                <w:color w:val="5A5B5D"/>
+                <w:sz w:val="16"/>
+                <w:szCs w:val="16"/>
+              </w:rPr>
+            </w:pPr>
+            <w:r>
+              <w:rPr>
+                <w:b/>
+                <w:bCs/>
+                <w:color w:val="5A5B5D"/>
+                <w:sz w:val="16"/>
+                <w:szCs w:val="16"/>
+              </w:rPr>
+              <w:t>SR</w:t>
+            </w:r>
+          </w:p>
+        </w:tc>
+        <w:tc>
+          <w:tcPr>
+            <w:tcW w:w="4315" w:type="dxa"/>
+          </w:tcPr>
+          <w:p>
+            <w:pPr>
+              <w:spacing w:before="0" w:after="0"/>
+              <w:jc w:val="left"/>
+              <w:cnfStyle w:val="000000000000" w:firstRow="0" w:lastRow="0" w:firstColumn="0" w:lastColumn="0" w:oddVBand="0" w:evenVBand="0" w:oddHBand="0" w:evenHBand="0" w:firstRowFirstColumn="0" w:firstRowLastColumn="0" w:lastRowFirstColumn="0" w:lastRowLastColumn="0"/>
+              <w:rPr>
+                <w:color w:val="5A5B5D"/>
+                <w:sz w:val="16"/>
+                <w:szCs w:val="16"/>
+              </w:rPr>
+            </w:pPr>
+            <w:r>
+              <w:rPr>
+                <w:color w:val="5A5B5D"/>
+                <w:sz w:val="16"/>
+                <w:szCs w:val="16"/>
+              </w:rPr>
+              <w:t>Supply Chain Risk Management</w:t>
+            </w:r>
+          </w:p>
+        </w:tc>
+      </w:tr>
+      <w:tr>
+        <w:tc>
+          <w:tcPr>
+            <w:cnfStyle w:val="001000000000" w:firstRow="0" w:lastRow="0" w:firstColumn="1" w:lastColumn="0" w:oddVBand="0" w:evenVBand="0" w:oddHBand="0" w:evenHBand="0" w:firstRowFirstColumn="0" w:firstRowLastColumn="0" w:lastRowFirstColumn="0" w:lastRowLastColumn="0"/>
+            <w:tcW w:w="535" w:type="dxa"/>
+          </w:tcPr>
+          <w:p>
+            <w:pPr>
+              <w:spacing w:before="0" w:after="0"/>
+              <w:jc w:val="left"/>
+              <w:rPr>
+                <w:b/>
+                <w:bCs/>
+                <w:color w:val="5A5B5D"/>
+                <w:sz w:val="16"/>
+                <w:szCs w:val="16"/>
+              </w:rPr>
+            </w:pPr>
+            <w:r>
+              <w:rPr>
+                <w:b/>
+                <w:bCs/>
+                <w:color w:val="5A5B5D"/>
+                <w:sz w:val="16"/>
+                <w:szCs w:val="16"/>
+              </w:rPr>
+              <w:t>MP</w:t>
+            </w:r>
+          </w:p>
+        </w:tc>
+        <w:tc>
+          <w:tcPr>
+            <w:tcW w:w="3995" w:type="dxa"/>
+          </w:tcPr>
+          <w:p>
+            <w:pPr>
+              <w:spacing w:before="0" w:after="0"/>
+              <w:jc w:val="left"/>
+              <w:cnfStyle w:val="000000000000" w:firstRow="0" w:lastRow="0" w:firstColumn="0" w:lastColumn="0" w:oddVBand="0" w:evenVBand="0" w:oddHBand="0" w:evenHBand="0" w:firstRowFirstColumn="0" w:firstRowLastColumn="0" w:lastRowFirstColumn="0" w:lastRowLastColumn="0"/>
+              <w:rPr>
+                <w:color w:val="5A5B5D"/>
+                <w:sz w:val="16"/>
+                <w:szCs w:val="16"/>
+              </w:rPr>
+            </w:pPr>
+            <w:r>
+              <w:rPr>
+                <w:color w:val="5A5B5D"/>
+                <w:sz w:val="16"/>
+                <w:szCs w:val="16"/>
+              </w:rPr>
+              <w:t>Media Protection</w:t>
+            </w:r>
+          </w:p>
+        </w:tc>
+        <w:tc>
+          <w:tcPr>
+            <w:tcW w:w="533" w:type="dxa"/>
+          </w:tcPr>
+          <w:p>
+            <w:pPr>
+              <w:spacing w:before="0" w:after="0"/>
+              <w:jc w:val="left"/>
+              <w:cnfStyle w:val="000000000000" w:firstRow="0" w:lastRow="0" w:firstColumn="0" w:lastColumn="0" w:oddVBand="0" w:evenVBand="0" w:oddHBand="0" w:evenHBand="0" w:firstRowFirstColumn="0" w:firstRowLastColumn="0" w:lastRowFirstColumn="0" w:lastRowLastColumn="0"/>
+              <w:rPr>
+                <w:b/>
+                <w:bCs/>
+                <w:color w:val="5A5B5D"/>
+                <w:sz w:val="16"/>
+                <w:szCs w:val="16"/>
+              </w:rPr>
+            </w:pPr>
+          </w:p>
+        </w:tc>
+        <w:tc>
+          <w:tcPr>
+            <w:tcW w:w="4315" w:type="dxa"/>
+          </w:tcPr>
+          <w:p>
+            <w:pPr>
+              <w:spacing w:before="0" w:after="0"/>
+              <w:jc w:val="left"/>
+              <w:cnfStyle w:val="000000000000" w:firstRow="0" w:lastRow="0" w:firstColumn="0" w:lastColumn="0" w:oddVBand="0" w:evenVBand="0" w:oddHBand="0" w:evenHBand="0" w:firstRowFirstColumn="0" w:firstRowLastColumn="0" w:lastRowFirstColumn="0" w:lastRowLastColumn="0"/>
+              <w:rPr>
+                <w:color w:val="5A5B5D"/>
+                <w:sz w:val="16"/>
+                <w:szCs w:val="16"/>
+              </w:rPr>
+            </w:pPr>
+          </w:p>
+        </w:tc>
+      </w:tr>
+    </w:tbl>
+    <w:p>
+      <w:pPr>
+        <w:spacing w:before="0"/>
+        <w:rPr>
+          <w:color w:val="5A5B5D"/>
+        </w:rPr>
+      </w:pPr>
     </w:p>
     <w:p>
       <w:pPr>
@@ -2684,19 +3698,7 @@
         <w:rPr>
           <w:color w:val="5A5B5D"/>
         </w:rPr>
-        <w:t>Please refer to the NIST Cybersecurity Framework for a full list of functions and categories, including a mapping of each abbreviated function</w:t>
-      </w:r>
-      <w:r>
-        <w:rPr>
-          <w:color w:val="5A5B5D"/>
-        </w:rPr>
-        <w:t xml:space="preserve"> and category</w:t>
-      </w:r>
-      <w:r>
-        <w:rPr>
-          <w:color w:val="5A5B5D"/>
-        </w:rPr>
-        <w:t xml:space="preserve"> to its definition. </w:t>
+        <w:t xml:space="preserve">Please refer to the NIST Cybersecurity Framework for a full list of functions and categories. </w:t>
       </w:r>
       <w:r>
         <w:rPr>
@@ -2806,27 +3808,14 @@
       <w:r>
         <w:t xml:space="preserve">Figure </w:t>
       </w:r>
-      <w:r>
-        <w:fldChar w:fldCharType="begin"/>
-      </w:r>
-      <w:r>
-        <w:instrText xml:space="preserve"> SEQ Figure \* ARABIC </w:instrText>
-      </w:r>
-      <w:r>
-        <w:fldChar w:fldCharType="separate"/>
-      </w:r>
-      <w:r>
-        <w:rPr>
-          <w:noProof/>
-        </w:rPr>
-        <w:t>3</w:t>
-      </w:r>
-      <w:r>
-        <w:rPr>
-          <w:noProof/>
-        </w:rPr>
-        <w:fldChar w:fldCharType="end"/>
-      </w:r>
+      <w:fldSimple w:instr=" SEQ Figure \* ARABIC ">
+        <w:r>
+          <w:rPr>
+            <w:noProof/>
+          </w:rPr>
+          <w:t>3</w:t>
+        </w:r>
+      </w:fldSimple>
       <w:bookmarkEnd w:id="4"/>
       <w:r>
         <w:t xml:space="preserve">: NIST Cybersecurity Framework </w:t>
@@ -2838,6 +3827,1062 @@
     </w:p>
     <w:p>
       <w:pPr>
+        <w:pStyle w:val="Heading3"/>
+        <w:spacing w:after="120"/>
+      </w:pPr>
+      <w:r>
+        <w:t>Function and Category Abbreviations and Definitions</w:t>
+      </w:r>
+    </w:p>
+    <w:tbl>
+      <w:tblPr>
+        <w:tblStyle w:val="CISATable"/>
+        <w:tblW w:w="9378" w:type="dxa"/>
+        <w:tblLayout w:type="fixed"/>
+        <w:tblLook w:val="04A0" w:firstRow="1" w:lastRow="0" w:firstColumn="1" w:lastColumn="0" w:noHBand="0" w:noVBand="1"/>
+      </w:tblPr>
+      <w:tblGrid>
+        <w:gridCol w:w="535"/>
+        <w:gridCol w:w="3995"/>
+        <w:gridCol w:w="533"/>
+        <w:gridCol w:w="4315"/>
+      </w:tblGrid>
+      <w:tr>
+        <w:trPr>
+          <w:cnfStyle w:val="100000000000" w:firstRow="1" w:lastRow="0" w:firstColumn="0" w:lastColumn="0" w:oddVBand="0" w:evenVBand="0" w:oddHBand="0" w:evenHBand="0" w:firstRowFirstColumn="0" w:firstRowLastColumn="0" w:lastRowFirstColumn="0" w:lastRowLastColumn="0"/>
+        </w:trPr>
+        <w:tc>
+          <w:tcPr>
+            <w:cnfStyle w:val="001000000000" w:firstRow="0" w:lastRow="0" w:firstColumn="1" w:lastColumn="0" w:oddVBand="0" w:evenVBand="0" w:oddHBand="0" w:evenHBand="0" w:firstRowFirstColumn="0" w:firstRowLastColumn="0" w:lastRowFirstColumn="0" w:lastRowLastColumn="0"/>
+            <w:tcW w:w="535" w:type="dxa"/>
+            <w:shd w:val="clear" w:color="auto" w:fill="auto"/>
+          </w:tcPr>
+          <w:p>
+            <w:pPr>
+              <w:spacing w:before="0" w:after="0"/>
+              <w:jc w:val="left"/>
+              <w:rPr>
+                <w:b/>
+                <w:bCs/>
+                <w:color w:val="5A5B5D"/>
+                <w:sz w:val="16"/>
+                <w:szCs w:val="16"/>
+              </w:rPr>
+            </w:pPr>
+            <w:r>
+              <w:rPr>
+                <w:b/>
+                <w:bCs/>
+                <w:color w:val="5A5B5D"/>
+                <w:sz w:val="16"/>
+                <w:szCs w:val="16"/>
+              </w:rPr>
+              <w:t>DE</w:t>
+            </w:r>
+          </w:p>
+        </w:tc>
+        <w:tc>
+          <w:tcPr>
+            <w:tcW w:w="3995" w:type="dxa"/>
+            <w:shd w:val="clear" w:color="auto" w:fill="auto"/>
+          </w:tcPr>
+          <w:p>
+            <w:pPr>
+              <w:spacing w:before="0" w:after="0"/>
+              <w:jc w:val="left"/>
+              <w:cnfStyle w:val="100000000000" w:firstRow="1" w:lastRow="0" w:firstColumn="0" w:lastColumn="0" w:oddVBand="0" w:evenVBand="0" w:oddHBand="0" w:evenHBand="0" w:firstRowFirstColumn="0" w:firstRowLastColumn="0" w:lastRowFirstColumn="0" w:lastRowLastColumn="0"/>
+              <w:rPr>
+                <w:color w:val="5A5B5D"/>
+                <w:sz w:val="16"/>
+                <w:szCs w:val="16"/>
+              </w:rPr>
+            </w:pPr>
+            <w:r>
+              <w:rPr>
+                <w:color w:val="5A5B5D"/>
+                <w:sz w:val="16"/>
+                <w:szCs w:val="16"/>
+              </w:rPr>
+              <w:t>Detect</w:t>
+            </w:r>
+          </w:p>
+        </w:tc>
+        <w:tc>
+          <w:tcPr>
+            <w:tcW w:w="533" w:type="dxa"/>
+            <w:shd w:val="clear" w:color="auto" w:fill="auto"/>
+          </w:tcPr>
+          <w:p>
+            <w:pPr>
+              <w:spacing w:before="0" w:after="0"/>
+              <w:jc w:val="left"/>
+              <w:cnfStyle w:val="100000000000" w:firstRow="1" w:lastRow="0" w:firstColumn="0" w:lastColumn="0" w:oddVBand="0" w:evenVBand="0" w:oddHBand="0" w:evenHBand="0" w:firstRowFirstColumn="0" w:firstRowLastColumn="0" w:lastRowFirstColumn="0" w:lastRowLastColumn="0"/>
+              <w:rPr>
+                <w:b/>
+                <w:bCs/>
+                <w:color w:val="5A5B5D"/>
+                <w:sz w:val="16"/>
+                <w:szCs w:val="16"/>
+              </w:rPr>
+            </w:pPr>
+            <w:r>
+              <w:rPr>
+                <w:b/>
+                <w:bCs/>
+                <w:color w:val="5A5B5D"/>
+                <w:sz w:val="16"/>
+                <w:szCs w:val="16"/>
+              </w:rPr>
+              <w:t>PR</w:t>
+            </w:r>
+          </w:p>
+        </w:tc>
+        <w:tc>
+          <w:tcPr>
+            <w:tcW w:w="4315" w:type="dxa"/>
+            <w:shd w:val="clear" w:color="auto" w:fill="auto"/>
+          </w:tcPr>
+          <w:p>
+            <w:pPr>
+              <w:spacing w:before="0" w:after="0"/>
+              <w:jc w:val="left"/>
+              <w:cnfStyle w:val="100000000000" w:firstRow="1" w:lastRow="0" w:firstColumn="0" w:lastColumn="0" w:oddVBand="0" w:evenVBand="0" w:oddHBand="0" w:evenHBand="0" w:firstRowFirstColumn="0" w:firstRowLastColumn="0" w:lastRowFirstColumn="0" w:lastRowLastColumn="0"/>
+              <w:rPr>
+                <w:color w:val="5A5B5D"/>
+                <w:sz w:val="16"/>
+                <w:szCs w:val="16"/>
+              </w:rPr>
+            </w:pPr>
+            <w:r>
+              <w:rPr>
+                <w:color w:val="5A5B5D"/>
+                <w:sz w:val="16"/>
+                <w:szCs w:val="16"/>
+              </w:rPr>
+              <w:t>Protect</w:t>
+            </w:r>
+          </w:p>
+        </w:tc>
+      </w:tr>
+      <w:tr>
+        <w:tc>
+          <w:tcPr>
+            <w:cnfStyle w:val="001000000000" w:firstRow="0" w:lastRow="0" w:firstColumn="1" w:lastColumn="0" w:oddVBand="0" w:evenVBand="0" w:oddHBand="0" w:evenHBand="0" w:firstRowFirstColumn="0" w:firstRowLastColumn="0" w:lastRowFirstColumn="0" w:lastRowLastColumn="0"/>
+            <w:tcW w:w="535" w:type="dxa"/>
+          </w:tcPr>
+          <w:p>
+            <w:pPr>
+              <w:spacing w:before="0" w:after="0"/>
+              <w:jc w:val="left"/>
+              <w:rPr>
+                <w:b/>
+                <w:bCs/>
+                <w:color w:val="5A5B5D"/>
+                <w:sz w:val="16"/>
+                <w:szCs w:val="16"/>
+              </w:rPr>
+            </w:pPr>
+            <w:r>
+              <w:rPr>
+                <w:b/>
+                <w:bCs/>
+                <w:color w:val="5A5B5D"/>
+                <w:sz w:val="16"/>
+                <w:szCs w:val="16"/>
+              </w:rPr>
+              <w:t>ID</w:t>
+            </w:r>
+          </w:p>
+        </w:tc>
+        <w:tc>
+          <w:tcPr>
+            <w:tcW w:w="3995" w:type="dxa"/>
+          </w:tcPr>
+          <w:p>
+            <w:pPr>
+              <w:spacing w:before="0" w:after="0"/>
+              <w:jc w:val="left"/>
+              <w:cnfStyle w:val="000000000000" w:firstRow="0" w:lastRow="0" w:firstColumn="0" w:lastColumn="0" w:oddVBand="0" w:evenVBand="0" w:oddHBand="0" w:evenHBand="0" w:firstRowFirstColumn="0" w:firstRowLastColumn="0" w:lastRowFirstColumn="0" w:lastRowLastColumn="0"/>
+              <w:rPr>
+                <w:color w:val="5A5B5D"/>
+                <w:sz w:val="16"/>
+                <w:szCs w:val="16"/>
+              </w:rPr>
+            </w:pPr>
+            <w:r>
+              <w:rPr>
+                <w:color w:val="5A5B5D"/>
+                <w:sz w:val="16"/>
+                <w:szCs w:val="16"/>
+              </w:rPr>
+              <w:t>Identify</w:t>
+            </w:r>
+          </w:p>
+        </w:tc>
+        <w:tc>
+          <w:tcPr>
+            <w:tcW w:w="533" w:type="dxa"/>
+          </w:tcPr>
+          <w:p>
+            <w:pPr>
+              <w:spacing w:before="0" w:after="0"/>
+              <w:jc w:val="left"/>
+              <w:cnfStyle w:val="000000000000" w:firstRow="0" w:lastRow="0" w:firstColumn="0" w:lastColumn="0" w:oddVBand="0" w:evenVBand="0" w:oddHBand="0" w:evenHBand="0" w:firstRowFirstColumn="0" w:firstRowLastColumn="0" w:lastRowFirstColumn="0" w:lastRowLastColumn="0"/>
+              <w:rPr>
+                <w:b/>
+                <w:bCs/>
+                <w:color w:val="5A5B5D"/>
+                <w:sz w:val="16"/>
+                <w:szCs w:val="16"/>
+              </w:rPr>
+            </w:pPr>
+            <w:r>
+              <w:rPr>
+                <w:b/>
+                <w:bCs/>
+                <w:color w:val="5A5B5D"/>
+                <w:sz w:val="16"/>
+                <w:szCs w:val="16"/>
+              </w:rPr>
+              <w:t>RS</w:t>
+            </w:r>
+          </w:p>
+        </w:tc>
+        <w:tc>
+          <w:tcPr>
+            <w:tcW w:w="4315" w:type="dxa"/>
+          </w:tcPr>
+          <w:p>
+            <w:pPr>
+              <w:spacing w:before="0" w:after="0"/>
+              <w:jc w:val="left"/>
+              <w:cnfStyle w:val="000000000000" w:firstRow="0" w:lastRow="0" w:firstColumn="0" w:lastColumn="0" w:oddVBand="0" w:evenVBand="0" w:oddHBand="0" w:evenHBand="0" w:firstRowFirstColumn="0" w:firstRowLastColumn="0" w:lastRowFirstColumn="0" w:lastRowLastColumn="0"/>
+              <w:rPr>
+                <w:color w:val="5A5B5D"/>
+                <w:sz w:val="16"/>
+                <w:szCs w:val="16"/>
+              </w:rPr>
+            </w:pPr>
+            <w:r>
+              <w:rPr>
+                <w:color w:val="5A5B5D"/>
+                <w:sz w:val="16"/>
+                <w:szCs w:val="16"/>
+              </w:rPr>
+              <w:t>Respond</w:t>
+            </w:r>
+          </w:p>
+        </w:tc>
+      </w:tr>
+    </w:tbl>
+    <w:p>
+      <w:pPr>
+        <w:spacing w:before="0"/>
+        <w:rPr>
+          <w:color w:val="5A5B5D"/>
+        </w:rPr>
+      </w:pPr>
+    </w:p>
+    <w:tbl>
+      <w:tblPr>
+        <w:tblStyle w:val="CISATable"/>
+        <w:tblW w:w="9378" w:type="dxa"/>
+        <w:tblLayout w:type="fixed"/>
+        <w:tblLook w:val="04A0" w:firstRow="1" w:lastRow="0" w:firstColumn="1" w:lastColumn="0" w:noHBand="0" w:noVBand="1"/>
+      </w:tblPr>
+      <w:tblGrid>
+        <w:gridCol w:w="535"/>
+        <w:gridCol w:w="3995"/>
+        <w:gridCol w:w="533"/>
+        <w:gridCol w:w="4315"/>
+      </w:tblGrid>
+      <w:tr>
+        <w:trPr>
+          <w:cnfStyle w:val="100000000000" w:firstRow="1" w:lastRow="0" w:firstColumn="0" w:lastColumn="0" w:oddVBand="0" w:evenVBand="0" w:oddHBand="0" w:evenHBand="0" w:firstRowFirstColumn="0" w:firstRowLastColumn="0" w:lastRowFirstColumn="0" w:lastRowLastColumn="0"/>
+        </w:trPr>
+        <w:tc>
+          <w:tcPr>
+            <w:cnfStyle w:val="001000000000" w:firstRow="0" w:lastRow="0" w:firstColumn="1" w:lastColumn="0" w:oddVBand="0" w:evenVBand="0" w:oddHBand="0" w:evenHBand="0" w:firstRowFirstColumn="0" w:firstRowLastColumn="0" w:lastRowFirstColumn="0" w:lastRowLastColumn="0"/>
+            <w:tcW w:w="535" w:type="dxa"/>
+            <w:shd w:val="clear" w:color="auto" w:fill="auto"/>
+          </w:tcPr>
+          <w:p>
+            <w:pPr>
+              <w:spacing w:before="0" w:after="0"/>
+              <w:jc w:val="left"/>
+              <w:rPr>
+                <w:b/>
+                <w:bCs/>
+                <w:color w:val="5A5B5D"/>
+                <w:sz w:val="16"/>
+                <w:szCs w:val="16"/>
+              </w:rPr>
+            </w:pPr>
+            <w:r>
+              <w:rPr>
+                <w:b/>
+                <w:bCs/>
+                <w:color w:val="5A5B5D"/>
+                <w:sz w:val="16"/>
+                <w:szCs w:val="16"/>
+              </w:rPr>
+              <w:t>AC</w:t>
+            </w:r>
+          </w:p>
+        </w:tc>
+        <w:tc>
+          <w:tcPr>
+            <w:tcW w:w="3995" w:type="dxa"/>
+            <w:shd w:val="clear" w:color="auto" w:fill="auto"/>
+          </w:tcPr>
+          <w:p>
+            <w:pPr>
+              <w:spacing w:before="0" w:after="0"/>
+              <w:jc w:val="left"/>
+              <w:cnfStyle w:val="100000000000" w:firstRow="1" w:lastRow="0" w:firstColumn="0" w:lastColumn="0" w:oddVBand="0" w:evenVBand="0" w:oddHBand="0" w:evenHBand="0" w:firstRowFirstColumn="0" w:firstRowLastColumn="0" w:lastRowFirstColumn="0" w:lastRowLastColumn="0"/>
+              <w:rPr>
+                <w:color w:val="5A5B5D"/>
+                <w:sz w:val="16"/>
+                <w:szCs w:val="16"/>
+              </w:rPr>
+            </w:pPr>
+            <w:r>
+              <w:rPr>
+                <w:color w:val="5A5B5D"/>
+                <w:sz w:val="16"/>
+                <w:szCs w:val="16"/>
+              </w:rPr>
+              <w:t>Identity Management and Access Control</w:t>
+            </w:r>
+          </w:p>
+        </w:tc>
+        <w:tc>
+          <w:tcPr>
+            <w:tcW w:w="533" w:type="dxa"/>
+            <w:shd w:val="clear" w:color="auto" w:fill="auto"/>
+          </w:tcPr>
+          <w:p>
+            <w:pPr>
+              <w:spacing w:before="0" w:after="0"/>
+              <w:jc w:val="left"/>
+              <w:cnfStyle w:val="100000000000" w:firstRow="1" w:lastRow="0" w:firstColumn="0" w:lastColumn="0" w:oddVBand="0" w:evenVBand="0" w:oddHBand="0" w:evenHBand="0" w:firstRowFirstColumn="0" w:firstRowLastColumn="0" w:lastRowFirstColumn="0" w:lastRowLastColumn="0"/>
+              <w:rPr>
+                <w:b/>
+                <w:bCs/>
+                <w:color w:val="5A5B5D"/>
+                <w:sz w:val="16"/>
+                <w:szCs w:val="16"/>
+              </w:rPr>
+            </w:pPr>
+            <w:r>
+              <w:rPr>
+                <w:b/>
+                <w:bCs/>
+                <w:color w:val="5A5B5D"/>
+                <w:sz w:val="16"/>
+                <w:szCs w:val="16"/>
+              </w:rPr>
+              <w:t>IP</w:t>
+            </w:r>
+          </w:p>
+        </w:tc>
+        <w:tc>
+          <w:tcPr>
+            <w:tcW w:w="4315" w:type="dxa"/>
+            <w:shd w:val="clear" w:color="auto" w:fill="auto"/>
+          </w:tcPr>
+          <w:p>
+            <w:pPr>
+              <w:spacing w:before="0" w:after="0"/>
+              <w:jc w:val="left"/>
+              <w:cnfStyle w:val="100000000000" w:firstRow="1" w:lastRow="0" w:firstColumn="0" w:lastColumn="0" w:oddVBand="0" w:evenVBand="0" w:oddHBand="0" w:evenHBand="0" w:firstRowFirstColumn="0" w:firstRowLastColumn="0" w:lastRowFirstColumn="0" w:lastRowLastColumn="0"/>
+              <w:rPr>
+                <w:color w:val="5A5B5D"/>
+                <w:sz w:val="16"/>
+                <w:szCs w:val="16"/>
+              </w:rPr>
+            </w:pPr>
+            <w:r>
+              <w:rPr>
+                <w:color w:val="5A5B5D"/>
+                <w:sz w:val="16"/>
+                <w:szCs w:val="16"/>
+              </w:rPr>
+              <w:t>Information Protection Processes and Procedures</w:t>
+            </w:r>
+          </w:p>
+        </w:tc>
+      </w:tr>
+      <w:tr>
+        <w:tc>
+          <w:tcPr>
+            <w:cnfStyle w:val="001000000000" w:firstRow="0" w:lastRow="0" w:firstColumn="1" w:lastColumn="0" w:oddVBand="0" w:evenVBand="0" w:oddHBand="0" w:evenHBand="0" w:firstRowFirstColumn="0" w:firstRowLastColumn="0" w:lastRowFirstColumn="0" w:lastRowLastColumn="0"/>
+            <w:tcW w:w="535" w:type="dxa"/>
+            <w:shd w:val="clear" w:color="auto" w:fill="auto"/>
+          </w:tcPr>
+          <w:p>
+            <w:pPr>
+              <w:spacing w:before="0" w:after="0"/>
+              <w:jc w:val="left"/>
+              <w:rPr>
+                <w:b/>
+                <w:bCs/>
+                <w:color w:val="5A5B5D"/>
+                <w:sz w:val="16"/>
+                <w:szCs w:val="16"/>
+              </w:rPr>
+            </w:pPr>
+            <w:r>
+              <w:rPr>
+                <w:b/>
+                <w:bCs/>
+                <w:color w:val="5A5B5D"/>
+                <w:sz w:val="16"/>
+                <w:szCs w:val="16"/>
+              </w:rPr>
+              <w:t>AE</w:t>
+            </w:r>
+          </w:p>
+        </w:tc>
+        <w:tc>
+          <w:tcPr>
+            <w:tcW w:w="3995" w:type="dxa"/>
+            <w:shd w:val="clear" w:color="auto" w:fill="auto"/>
+          </w:tcPr>
+          <w:p>
+            <w:pPr>
+              <w:spacing w:before="0" w:after="0"/>
+              <w:jc w:val="left"/>
+              <w:cnfStyle w:val="000000000000" w:firstRow="0" w:lastRow="0" w:firstColumn="0" w:lastColumn="0" w:oddVBand="0" w:evenVBand="0" w:oddHBand="0" w:evenHBand="0" w:firstRowFirstColumn="0" w:firstRowLastColumn="0" w:lastRowFirstColumn="0" w:lastRowLastColumn="0"/>
+              <w:rPr>
+                <w:color w:val="5A5B5D"/>
+                <w:sz w:val="16"/>
+                <w:szCs w:val="16"/>
+              </w:rPr>
+            </w:pPr>
+            <w:r>
+              <w:rPr>
+                <w:color w:val="5A5B5D"/>
+                <w:sz w:val="16"/>
+                <w:szCs w:val="16"/>
+              </w:rPr>
+              <w:t>Anomalies and Events</w:t>
+            </w:r>
+          </w:p>
+        </w:tc>
+        <w:tc>
+          <w:tcPr>
+            <w:tcW w:w="533" w:type="dxa"/>
+            <w:shd w:val="clear" w:color="auto" w:fill="auto"/>
+          </w:tcPr>
+          <w:p>
+            <w:pPr>
+              <w:spacing w:before="0" w:after="0"/>
+              <w:jc w:val="left"/>
+              <w:cnfStyle w:val="000000000000" w:firstRow="0" w:lastRow="0" w:firstColumn="0" w:lastColumn="0" w:oddVBand="0" w:evenVBand="0" w:oddHBand="0" w:evenHBand="0" w:firstRowFirstColumn="0" w:firstRowLastColumn="0" w:lastRowFirstColumn="0" w:lastRowLastColumn="0"/>
+              <w:rPr>
+                <w:b/>
+                <w:bCs/>
+                <w:color w:val="5A5B5D"/>
+                <w:sz w:val="16"/>
+                <w:szCs w:val="16"/>
+              </w:rPr>
+            </w:pPr>
+            <w:r>
+              <w:rPr>
+                <w:b/>
+                <w:bCs/>
+                <w:color w:val="5A5B5D"/>
+                <w:sz w:val="16"/>
+                <w:szCs w:val="16"/>
+              </w:rPr>
+              <w:t>MA</w:t>
+            </w:r>
+          </w:p>
+        </w:tc>
+        <w:tc>
+          <w:tcPr>
+            <w:tcW w:w="4315" w:type="dxa"/>
+            <w:shd w:val="clear" w:color="auto" w:fill="auto"/>
+          </w:tcPr>
+          <w:p>
+            <w:pPr>
+              <w:spacing w:before="0" w:after="0"/>
+              <w:jc w:val="left"/>
+              <w:cnfStyle w:val="000000000000" w:firstRow="0" w:lastRow="0" w:firstColumn="0" w:lastColumn="0" w:oddVBand="0" w:evenVBand="0" w:oddHBand="0" w:evenHBand="0" w:firstRowFirstColumn="0" w:firstRowLastColumn="0" w:lastRowFirstColumn="0" w:lastRowLastColumn="0"/>
+              <w:rPr>
+                <w:color w:val="5A5B5D"/>
+                <w:sz w:val="16"/>
+                <w:szCs w:val="16"/>
+              </w:rPr>
+            </w:pPr>
+            <w:r>
+              <w:rPr>
+                <w:color w:val="5A5B5D"/>
+                <w:sz w:val="16"/>
+                <w:szCs w:val="16"/>
+              </w:rPr>
+              <w:t>Maintenance</w:t>
+            </w:r>
+          </w:p>
+        </w:tc>
+      </w:tr>
+      <w:tr>
+        <w:tc>
+          <w:tcPr>
+            <w:cnfStyle w:val="001000000000" w:firstRow="0" w:lastRow="0" w:firstColumn="1" w:lastColumn="0" w:oddVBand="0" w:evenVBand="0" w:oddHBand="0" w:evenHBand="0" w:firstRowFirstColumn="0" w:firstRowLastColumn="0" w:lastRowFirstColumn="0" w:lastRowLastColumn="0"/>
+            <w:tcW w:w="535" w:type="dxa"/>
+            <w:shd w:val="clear" w:color="auto" w:fill="auto"/>
+          </w:tcPr>
+          <w:p>
+            <w:pPr>
+              <w:spacing w:before="0" w:after="0"/>
+              <w:jc w:val="left"/>
+              <w:rPr>
+                <w:b/>
+                <w:bCs/>
+                <w:color w:val="5A5B5D"/>
+                <w:sz w:val="16"/>
+                <w:szCs w:val="16"/>
+              </w:rPr>
+            </w:pPr>
+            <w:r>
+              <w:rPr>
+                <w:b/>
+                <w:bCs/>
+                <w:color w:val="5A5B5D"/>
+                <w:sz w:val="16"/>
+                <w:szCs w:val="16"/>
+              </w:rPr>
+              <w:t>AM</w:t>
+            </w:r>
+          </w:p>
+        </w:tc>
+        <w:tc>
+          <w:tcPr>
+            <w:tcW w:w="3995" w:type="dxa"/>
+            <w:shd w:val="clear" w:color="auto" w:fill="auto"/>
+          </w:tcPr>
+          <w:p>
+            <w:pPr>
+              <w:spacing w:before="0" w:after="0"/>
+              <w:jc w:val="left"/>
+              <w:cnfStyle w:val="000000000000" w:firstRow="0" w:lastRow="0" w:firstColumn="0" w:lastColumn="0" w:oddVBand="0" w:evenVBand="0" w:oddHBand="0" w:evenHBand="0" w:firstRowFirstColumn="0" w:firstRowLastColumn="0" w:lastRowFirstColumn="0" w:lastRowLastColumn="0"/>
+              <w:rPr>
+                <w:color w:val="5A5B5D"/>
+                <w:sz w:val="16"/>
+                <w:szCs w:val="16"/>
+              </w:rPr>
+            </w:pPr>
+            <w:r>
+              <w:rPr>
+                <w:color w:val="5A5B5D"/>
+                <w:sz w:val="16"/>
+                <w:szCs w:val="16"/>
+              </w:rPr>
+              <w:t>Asset Management</w:t>
+            </w:r>
+          </w:p>
+        </w:tc>
+        <w:tc>
+          <w:tcPr>
+            <w:tcW w:w="533" w:type="dxa"/>
+            <w:shd w:val="clear" w:color="auto" w:fill="auto"/>
+          </w:tcPr>
+          <w:p>
+            <w:pPr>
+              <w:spacing w:before="0" w:after="0"/>
+              <w:jc w:val="left"/>
+              <w:cnfStyle w:val="000000000000" w:firstRow="0" w:lastRow="0" w:firstColumn="0" w:lastColumn="0" w:oddVBand="0" w:evenVBand="0" w:oddHBand="0" w:evenHBand="0" w:firstRowFirstColumn="0" w:firstRowLastColumn="0" w:lastRowFirstColumn="0" w:lastRowLastColumn="0"/>
+              <w:rPr>
+                <w:b/>
+                <w:bCs/>
+                <w:color w:val="5A5B5D"/>
+                <w:sz w:val="16"/>
+                <w:szCs w:val="16"/>
+              </w:rPr>
+            </w:pPr>
+            <w:r>
+              <w:rPr>
+                <w:b/>
+                <w:bCs/>
+                <w:color w:val="5A5B5D"/>
+                <w:sz w:val="16"/>
+                <w:szCs w:val="16"/>
+              </w:rPr>
+              <w:t>MI</w:t>
+            </w:r>
+          </w:p>
+        </w:tc>
+        <w:tc>
+          <w:tcPr>
+            <w:tcW w:w="4315" w:type="dxa"/>
+            <w:shd w:val="clear" w:color="auto" w:fill="auto"/>
+          </w:tcPr>
+          <w:p>
+            <w:pPr>
+              <w:spacing w:before="0" w:after="0"/>
+              <w:jc w:val="left"/>
+              <w:cnfStyle w:val="000000000000" w:firstRow="0" w:lastRow="0" w:firstColumn="0" w:lastColumn="0" w:oddVBand="0" w:evenVBand="0" w:oddHBand="0" w:evenHBand="0" w:firstRowFirstColumn="0" w:firstRowLastColumn="0" w:lastRowFirstColumn="0" w:lastRowLastColumn="0"/>
+              <w:rPr>
+                <w:color w:val="5A5B5D"/>
+                <w:sz w:val="16"/>
+                <w:szCs w:val="16"/>
+              </w:rPr>
+            </w:pPr>
+            <w:r>
+              <w:rPr>
+                <w:color w:val="5A5B5D"/>
+                <w:sz w:val="16"/>
+                <w:szCs w:val="16"/>
+              </w:rPr>
+              <w:t>Mitigation</w:t>
+            </w:r>
+          </w:p>
+        </w:tc>
+      </w:tr>
+      <w:tr>
+        <w:tc>
+          <w:tcPr>
+            <w:cnfStyle w:val="001000000000" w:firstRow="0" w:lastRow="0" w:firstColumn="1" w:lastColumn="0" w:oddVBand="0" w:evenVBand="0" w:oddHBand="0" w:evenHBand="0" w:firstRowFirstColumn="0" w:firstRowLastColumn="0" w:lastRowFirstColumn="0" w:lastRowLastColumn="0"/>
+            <w:tcW w:w="535" w:type="dxa"/>
+            <w:shd w:val="clear" w:color="auto" w:fill="auto"/>
+          </w:tcPr>
+          <w:p>
+            <w:pPr>
+              <w:spacing w:before="0" w:after="0"/>
+              <w:jc w:val="left"/>
+              <w:rPr>
+                <w:b/>
+                <w:bCs/>
+                <w:color w:val="5A5B5D"/>
+                <w:sz w:val="16"/>
+                <w:szCs w:val="16"/>
+              </w:rPr>
+            </w:pPr>
+            <w:r>
+              <w:rPr>
+                <w:b/>
+                <w:bCs/>
+                <w:color w:val="5A5B5D"/>
+                <w:sz w:val="16"/>
+                <w:szCs w:val="16"/>
+              </w:rPr>
+              <w:t>AT</w:t>
+            </w:r>
+          </w:p>
+        </w:tc>
+        <w:tc>
+          <w:tcPr>
+            <w:tcW w:w="3995" w:type="dxa"/>
+            <w:shd w:val="clear" w:color="auto" w:fill="auto"/>
+          </w:tcPr>
+          <w:p>
+            <w:pPr>
+              <w:spacing w:before="0" w:after="0"/>
+              <w:jc w:val="left"/>
+              <w:cnfStyle w:val="000000000000" w:firstRow="0" w:lastRow="0" w:firstColumn="0" w:lastColumn="0" w:oddVBand="0" w:evenVBand="0" w:oddHBand="0" w:evenHBand="0" w:firstRowFirstColumn="0" w:firstRowLastColumn="0" w:lastRowFirstColumn="0" w:lastRowLastColumn="0"/>
+              <w:rPr>
+                <w:color w:val="5A5B5D"/>
+                <w:sz w:val="16"/>
+                <w:szCs w:val="16"/>
+              </w:rPr>
+            </w:pPr>
+            <w:r>
+              <w:rPr>
+                <w:color w:val="5A5B5D"/>
+                <w:sz w:val="16"/>
+                <w:szCs w:val="16"/>
+              </w:rPr>
+              <w:t>Awareness and Training</w:t>
+            </w:r>
+          </w:p>
+        </w:tc>
+        <w:tc>
+          <w:tcPr>
+            <w:tcW w:w="533" w:type="dxa"/>
+            <w:shd w:val="clear" w:color="auto" w:fill="auto"/>
+          </w:tcPr>
+          <w:p>
+            <w:pPr>
+              <w:spacing w:before="0" w:after="0"/>
+              <w:jc w:val="left"/>
+              <w:cnfStyle w:val="000000000000" w:firstRow="0" w:lastRow="0" w:firstColumn="0" w:lastColumn="0" w:oddVBand="0" w:evenVBand="0" w:oddHBand="0" w:evenHBand="0" w:firstRowFirstColumn="0" w:firstRowLastColumn="0" w:lastRowFirstColumn="0" w:lastRowLastColumn="0"/>
+              <w:rPr>
+                <w:b/>
+                <w:bCs/>
+                <w:color w:val="5A5B5D"/>
+                <w:sz w:val="16"/>
+                <w:szCs w:val="16"/>
+              </w:rPr>
+            </w:pPr>
+            <w:r>
+              <w:rPr>
+                <w:b/>
+                <w:bCs/>
+                <w:color w:val="5A5B5D"/>
+                <w:sz w:val="16"/>
+                <w:szCs w:val="16"/>
+              </w:rPr>
+              <w:t>PT</w:t>
+            </w:r>
+          </w:p>
+        </w:tc>
+        <w:tc>
+          <w:tcPr>
+            <w:tcW w:w="4315" w:type="dxa"/>
+            <w:shd w:val="clear" w:color="auto" w:fill="auto"/>
+          </w:tcPr>
+          <w:p>
+            <w:pPr>
+              <w:spacing w:before="0" w:after="0"/>
+              <w:jc w:val="left"/>
+              <w:cnfStyle w:val="000000000000" w:firstRow="0" w:lastRow="0" w:firstColumn="0" w:lastColumn="0" w:oddVBand="0" w:evenVBand="0" w:oddHBand="0" w:evenHBand="0" w:firstRowFirstColumn="0" w:firstRowLastColumn="0" w:lastRowFirstColumn="0" w:lastRowLastColumn="0"/>
+              <w:rPr>
+                <w:color w:val="5A5B5D"/>
+                <w:sz w:val="16"/>
+                <w:szCs w:val="16"/>
+              </w:rPr>
+            </w:pPr>
+            <w:r>
+              <w:rPr>
+                <w:color w:val="5A5B5D"/>
+                <w:sz w:val="16"/>
+                <w:szCs w:val="16"/>
+              </w:rPr>
+              <w:t>Protective Technology</w:t>
+            </w:r>
+          </w:p>
+        </w:tc>
+      </w:tr>
+      <w:tr>
+        <w:tc>
+          <w:tcPr>
+            <w:cnfStyle w:val="001000000000" w:firstRow="0" w:lastRow="0" w:firstColumn="1" w:lastColumn="0" w:oddVBand="0" w:evenVBand="0" w:oddHBand="0" w:evenHBand="0" w:firstRowFirstColumn="0" w:firstRowLastColumn="0" w:lastRowFirstColumn="0" w:lastRowLastColumn="0"/>
+            <w:tcW w:w="535" w:type="dxa"/>
+            <w:shd w:val="clear" w:color="auto" w:fill="auto"/>
+          </w:tcPr>
+          <w:p>
+            <w:pPr>
+              <w:spacing w:before="0" w:after="0"/>
+              <w:jc w:val="left"/>
+              <w:rPr>
+                <w:b/>
+                <w:bCs/>
+                <w:color w:val="5A5B5D"/>
+                <w:sz w:val="16"/>
+                <w:szCs w:val="16"/>
+              </w:rPr>
+            </w:pPr>
+            <w:r>
+              <w:rPr>
+                <w:b/>
+                <w:bCs/>
+                <w:color w:val="5A5B5D"/>
+                <w:sz w:val="16"/>
+                <w:szCs w:val="16"/>
+              </w:rPr>
+              <w:t>CM</w:t>
+            </w:r>
+          </w:p>
+        </w:tc>
+        <w:tc>
+          <w:tcPr>
+            <w:tcW w:w="3995" w:type="dxa"/>
+            <w:shd w:val="clear" w:color="auto" w:fill="auto"/>
+          </w:tcPr>
+          <w:p>
+            <w:pPr>
+              <w:spacing w:before="0" w:after="0"/>
+              <w:jc w:val="left"/>
+              <w:cnfStyle w:val="000000000000" w:firstRow="0" w:lastRow="0" w:firstColumn="0" w:lastColumn="0" w:oddVBand="0" w:evenVBand="0" w:oddHBand="0" w:evenHBand="0" w:firstRowFirstColumn="0" w:firstRowLastColumn="0" w:lastRowFirstColumn="0" w:lastRowLastColumn="0"/>
+              <w:rPr>
+                <w:color w:val="5A5B5D"/>
+                <w:sz w:val="16"/>
+                <w:szCs w:val="16"/>
+              </w:rPr>
+            </w:pPr>
+            <w:r>
+              <w:rPr>
+                <w:color w:val="5A5B5D"/>
+                <w:sz w:val="16"/>
+                <w:szCs w:val="16"/>
+              </w:rPr>
+              <w:t>Security Continuous Monitoring</w:t>
+            </w:r>
+          </w:p>
+        </w:tc>
+        <w:tc>
+          <w:tcPr>
+            <w:tcW w:w="533" w:type="dxa"/>
+            <w:shd w:val="clear" w:color="auto" w:fill="auto"/>
+          </w:tcPr>
+          <w:p>
+            <w:pPr>
+              <w:spacing w:before="0" w:after="0"/>
+              <w:jc w:val="left"/>
+              <w:cnfStyle w:val="000000000000" w:firstRow="0" w:lastRow="0" w:firstColumn="0" w:lastColumn="0" w:oddVBand="0" w:evenVBand="0" w:oddHBand="0" w:evenHBand="0" w:firstRowFirstColumn="0" w:firstRowLastColumn="0" w:lastRowFirstColumn="0" w:lastRowLastColumn="0"/>
+              <w:rPr>
+                <w:b/>
+                <w:bCs/>
+                <w:color w:val="5A5B5D"/>
+                <w:sz w:val="16"/>
+                <w:szCs w:val="16"/>
+              </w:rPr>
+            </w:pPr>
+            <w:r>
+              <w:rPr>
+                <w:b/>
+                <w:bCs/>
+                <w:color w:val="5A5B5D"/>
+                <w:sz w:val="16"/>
+                <w:szCs w:val="16"/>
+              </w:rPr>
+              <w:t>RA</w:t>
+            </w:r>
+          </w:p>
+        </w:tc>
+        <w:tc>
+          <w:tcPr>
+            <w:tcW w:w="4315" w:type="dxa"/>
+            <w:shd w:val="clear" w:color="auto" w:fill="auto"/>
+          </w:tcPr>
+          <w:p>
+            <w:pPr>
+              <w:spacing w:before="0" w:after="0"/>
+              <w:jc w:val="left"/>
+              <w:cnfStyle w:val="000000000000" w:firstRow="0" w:lastRow="0" w:firstColumn="0" w:lastColumn="0" w:oddVBand="0" w:evenVBand="0" w:oddHBand="0" w:evenHBand="0" w:firstRowFirstColumn="0" w:firstRowLastColumn="0" w:lastRowFirstColumn="0" w:lastRowLastColumn="0"/>
+              <w:rPr>
+                <w:color w:val="5A5B5D"/>
+                <w:sz w:val="16"/>
+                <w:szCs w:val="16"/>
+              </w:rPr>
+            </w:pPr>
+            <w:r>
+              <w:rPr>
+                <w:color w:val="5A5B5D"/>
+                <w:sz w:val="16"/>
+                <w:szCs w:val="16"/>
+              </w:rPr>
+              <w:t>Risk Assessment</w:t>
+            </w:r>
+          </w:p>
+        </w:tc>
+      </w:tr>
+      <w:tr>
+        <w:tc>
+          <w:tcPr>
+            <w:cnfStyle w:val="001000000000" w:firstRow="0" w:lastRow="0" w:firstColumn="1" w:lastColumn="0" w:oddVBand="0" w:evenVBand="0" w:oddHBand="0" w:evenHBand="0" w:firstRowFirstColumn="0" w:firstRowLastColumn="0" w:lastRowFirstColumn="0" w:lastRowLastColumn="0"/>
+            <w:tcW w:w="535" w:type="dxa"/>
+            <w:shd w:val="clear" w:color="auto" w:fill="auto"/>
+          </w:tcPr>
+          <w:p>
+            <w:pPr>
+              <w:spacing w:before="0" w:after="0"/>
+              <w:jc w:val="left"/>
+              <w:rPr>
+                <w:b/>
+                <w:bCs/>
+                <w:color w:val="5A5B5D"/>
+                <w:sz w:val="16"/>
+                <w:szCs w:val="16"/>
+              </w:rPr>
+            </w:pPr>
+            <w:r>
+              <w:rPr>
+                <w:b/>
+                <w:bCs/>
+                <w:color w:val="5A5B5D"/>
+                <w:sz w:val="16"/>
+                <w:szCs w:val="16"/>
+              </w:rPr>
+              <w:t>DS</w:t>
+            </w:r>
+          </w:p>
+        </w:tc>
+        <w:tc>
+          <w:tcPr>
+            <w:tcW w:w="3995" w:type="dxa"/>
+            <w:shd w:val="clear" w:color="auto" w:fill="auto"/>
+          </w:tcPr>
+          <w:p>
+            <w:pPr>
+              <w:spacing w:before="0" w:after="0"/>
+              <w:jc w:val="left"/>
+              <w:cnfStyle w:val="000000000000" w:firstRow="0" w:lastRow="0" w:firstColumn="0" w:lastColumn="0" w:oddVBand="0" w:evenVBand="0" w:oddHBand="0" w:evenHBand="0" w:firstRowFirstColumn="0" w:firstRowLastColumn="0" w:lastRowFirstColumn="0" w:lastRowLastColumn="0"/>
+              <w:rPr>
+                <w:color w:val="5A5B5D"/>
+                <w:sz w:val="16"/>
+                <w:szCs w:val="16"/>
+              </w:rPr>
+            </w:pPr>
+            <w:r>
+              <w:rPr>
+                <w:color w:val="5A5B5D"/>
+                <w:sz w:val="16"/>
+                <w:szCs w:val="16"/>
+              </w:rPr>
+              <w:t>Data Security</w:t>
+            </w:r>
+          </w:p>
+        </w:tc>
+        <w:tc>
+          <w:tcPr>
+            <w:tcW w:w="533" w:type="dxa"/>
+            <w:shd w:val="clear" w:color="auto" w:fill="auto"/>
+          </w:tcPr>
+          <w:p>
+            <w:pPr>
+              <w:spacing w:before="0" w:after="0"/>
+              <w:jc w:val="left"/>
+              <w:cnfStyle w:val="000000000000" w:firstRow="0" w:lastRow="0" w:firstColumn="0" w:lastColumn="0" w:oddVBand="0" w:evenVBand="0" w:oddHBand="0" w:evenHBand="0" w:firstRowFirstColumn="0" w:firstRowLastColumn="0" w:lastRowFirstColumn="0" w:lastRowLastColumn="0"/>
+              <w:rPr>
+                <w:b/>
+                <w:bCs/>
+                <w:color w:val="5A5B5D"/>
+                <w:sz w:val="16"/>
+                <w:szCs w:val="16"/>
+              </w:rPr>
+            </w:pPr>
+            <w:r>
+              <w:rPr>
+                <w:b/>
+                <w:bCs/>
+                <w:color w:val="5A5B5D"/>
+                <w:sz w:val="16"/>
+                <w:szCs w:val="16"/>
+              </w:rPr>
+              <w:t>SC</w:t>
+            </w:r>
+          </w:p>
+        </w:tc>
+        <w:tc>
+          <w:tcPr>
+            <w:tcW w:w="4315" w:type="dxa"/>
+            <w:shd w:val="clear" w:color="auto" w:fill="auto"/>
+          </w:tcPr>
+          <w:p>
+            <w:pPr>
+              <w:spacing w:before="0" w:after="0"/>
+              <w:jc w:val="left"/>
+              <w:cnfStyle w:val="000000000000" w:firstRow="0" w:lastRow="0" w:firstColumn="0" w:lastColumn="0" w:oddVBand="0" w:evenVBand="0" w:oddHBand="0" w:evenHBand="0" w:firstRowFirstColumn="0" w:firstRowLastColumn="0" w:lastRowFirstColumn="0" w:lastRowLastColumn="0"/>
+              <w:rPr>
+                <w:color w:val="5A5B5D"/>
+                <w:sz w:val="16"/>
+                <w:szCs w:val="16"/>
+              </w:rPr>
+            </w:pPr>
+            <w:r>
+              <w:rPr>
+                <w:color w:val="5A5B5D"/>
+                <w:sz w:val="16"/>
+                <w:szCs w:val="16"/>
+              </w:rPr>
+              <w:t>Supply Chain Risk Management</w:t>
+            </w:r>
+          </w:p>
+        </w:tc>
+      </w:tr>
+      <w:tr>
+        <w:tc>
+          <w:tcPr>
+            <w:cnfStyle w:val="001000000000" w:firstRow="0" w:lastRow="0" w:firstColumn="1" w:lastColumn="0" w:oddVBand="0" w:evenVBand="0" w:oddHBand="0" w:evenHBand="0" w:firstRowFirstColumn="0" w:firstRowLastColumn="0" w:lastRowFirstColumn="0" w:lastRowLastColumn="0"/>
+            <w:tcW w:w="535" w:type="dxa"/>
+            <w:shd w:val="clear" w:color="auto" w:fill="auto"/>
+          </w:tcPr>
+          <w:p>
+            <w:pPr>
+              <w:spacing w:before="0" w:after="0"/>
+              <w:jc w:val="left"/>
+              <w:rPr>
+                <w:b/>
+                <w:bCs/>
+                <w:color w:val="5A5B5D"/>
+                <w:sz w:val="16"/>
+                <w:szCs w:val="16"/>
+              </w:rPr>
+            </w:pPr>
+            <w:r>
+              <w:rPr>
+                <w:b/>
+                <w:bCs/>
+                <w:color w:val="5A5B5D"/>
+                <w:sz w:val="16"/>
+                <w:szCs w:val="16"/>
+              </w:rPr>
+              <w:t>GV</w:t>
+            </w:r>
+          </w:p>
+        </w:tc>
+        <w:tc>
+          <w:tcPr>
+            <w:tcW w:w="3995" w:type="dxa"/>
+            <w:shd w:val="clear" w:color="auto" w:fill="auto"/>
+          </w:tcPr>
+          <w:p>
+            <w:pPr>
+              <w:spacing w:before="0" w:after="0"/>
+              <w:jc w:val="left"/>
+              <w:cnfStyle w:val="000000000000" w:firstRow="0" w:lastRow="0" w:firstColumn="0" w:lastColumn="0" w:oddVBand="0" w:evenVBand="0" w:oddHBand="0" w:evenHBand="0" w:firstRowFirstColumn="0" w:firstRowLastColumn="0" w:lastRowFirstColumn="0" w:lastRowLastColumn="0"/>
+              <w:rPr>
+                <w:color w:val="5A5B5D"/>
+                <w:sz w:val="16"/>
+                <w:szCs w:val="16"/>
+              </w:rPr>
+            </w:pPr>
+            <w:r>
+              <w:rPr>
+                <w:color w:val="5A5B5D"/>
+                <w:sz w:val="16"/>
+                <w:szCs w:val="16"/>
+              </w:rPr>
+              <w:t>Governance</w:t>
+            </w:r>
+          </w:p>
+        </w:tc>
+        <w:tc>
+          <w:tcPr>
+            <w:tcW w:w="533" w:type="dxa"/>
+            <w:shd w:val="clear" w:color="auto" w:fill="auto"/>
+          </w:tcPr>
+          <w:p>
+            <w:pPr>
+              <w:spacing w:before="0" w:after="0"/>
+              <w:jc w:val="left"/>
+              <w:cnfStyle w:val="000000000000" w:firstRow="0" w:lastRow="0" w:firstColumn="0" w:lastColumn="0" w:oddVBand="0" w:evenVBand="0" w:oddHBand="0" w:evenHBand="0" w:firstRowFirstColumn="0" w:firstRowLastColumn="0" w:lastRowFirstColumn="0" w:lastRowLastColumn="0"/>
+              <w:rPr>
+                <w:b/>
+                <w:bCs/>
+                <w:color w:val="5A5B5D"/>
+                <w:sz w:val="16"/>
+                <w:szCs w:val="16"/>
+              </w:rPr>
+            </w:pPr>
+          </w:p>
+        </w:tc>
+        <w:tc>
+          <w:tcPr>
+            <w:tcW w:w="4315" w:type="dxa"/>
+            <w:shd w:val="clear" w:color="auto" w:fill="auto"/>
+          </w:tcPr>
+          <w:p>
+            <w:pPr>
+              <w:spacing w:before="0" w:after="0"/>
+              <w:jc w:val="left"/>
+              <w:cnfStyle w:val="000000000000" w:firstRow="0" w:lastRow="0" w:firstColumn="0" w:lastColumn="0" w:oddVBand="0" w:evenVBand="0" w:oddHBand="0" w:evenHBand="0" w:firstRowFirstColumn="0" w:firstRowLastColumn="0" w:lastRowFirstColumn="0" w:lastRowLastColumn="0"/>
+              <w:rPr>
+                <w:color w:val="5A5B5D"/>
+                <w:sz w:val="16"/>
+                <w:szCs w:val="16"/>
+              </w:rPr>
+            </w:pPr>
+          </w:p>
+        </w:tc>
+      </w:tr>
+    </w:tbl>
+    <w:p/>
+    <w:p>
+      <w:pPr>
         <w:spacing w:before="0"/>
         <w:rPr>
           <w:color w:val="5A5B5D"/>
@@ -2854,7 +4899,7 @@
       <w:pPr>
         <w:pStyle w:val="Heading1"/>
       </w:pPr>
-      <w:bookmarkStart w:id="6" w:name="_Toc131417979"/>
+      <w:bookmarkStart w:id="6" w:name="_Toc132382703"/>
       <w:r>
         <w:lastRenderedPageBreak/>
         <w:t>Scope</w:t>
@@ -2973,7 +5018,7 @@
       <w:pPr>
         <w:pStyle w:val="Heading1"/>
       </w:pPr>
-      <w:bookmarkStart w:id="7" w:name="_Toc131417980"/>
+      <w:bookmarkStart w:id="7" w:name="_Toc132382704"/>
       <w:r>
         <w:t>Methodology</w:t>
       </w:r>
@@ -3233,9 +5278,6 @@
         </w:rPr>
       </w:pPr>
       <w:r>
-        <w:rPr>
-          <w:color w:val="5A5B5D"/>
-        </w:rPr>
         <w:br w:type="page"/>
       </w:r>
     </w:p>
@@ -3243,152 +5285,371 @@
       <w:pPr>
         <w:pStyle w:val="Heading1"/>
       </w:pPr>
-      <w:bookmarkStart w:id="8" w:name="_Toc131417981"/>
+      <w:bookmarkStart w:id="8" w:name="_Toc132382705"/>
       <w:r>
         <w:lastRenderedPageBreak/>
-        <w:t>General Recommendations</w:t>
+        <w:t>Findings</w:t>
       </w:r>
       <w:bookmarkEnd w:id="8"/>
     </w:p>
     <w:p>
       <w:pPr>
-        <w:spacing w:after="120"/>
-        <w:rPr>
-          <w:color w:val="5A5B5D"/>
-        </w:rPr>
-      </w:pPr>
-      <w:r>
-        <w:rPr>
-          <w:color w:val="5A5B5D"/>
-        </w:rPr>
-        <w:t>To support the CISA team’s goal of helping stakeholders improve their security posture, the assessment team identified general recommendations based on the Center for Internet Security</w:t>
-      </w:r>
-      <w:r>
-        <w:rPr>
-          <w:color w:val="5A5B5D"/>
-        </w:rPr>
-        <w:t>’s Critical Infrastructure Security</w:t>
-      </w:r>
-      <w:r>
-        <w:rPr>
-          <w:color w:val="5A5B5D"/>
-        </w:rPr>
-        <w:t xml:space="preserve"> (CIS)</w:t>
-      </w:r>
-      <w:r>
-        <w:rPr>
+        <w:pStyle w:val="Heading3"/>
+        <w:rPr>
+          <w:rFonts w:ascii="Franklin Gothic Book" w:hAnsi="Franklin Gothic Book"/>
+          <w:color w:val="5A5B5D"/>
+        </w:rPr>
+      </w:pPr>
+      <w:r>
+        <w:rPr>
+          <w:rFonts w:ascii="Franklin Gothic Book" w:hAnsi="Franklin Gothic Book"/>
+          <w:color w:val="5A5B5D"/>
+        </w:rPr>
+        <w:t xml:space="preserve">The CISA team identified the following findings as potentially exploitable </w:t>
+      </w:r>
+      <w:r>
+        <w:rPr>
+          <w:rFonts w:ascii="Franklin Gothic Book" w:hAnsi="Franklin Gothic Book"/>
+          <w:color w:val="5A5B5D"/>
+        </w:rPr>
+        <w:t>condition</w:t>
+      </w:r>
+      <w:r>
+        <w:rPr>
+          <w:rFonts w:ascii="Franklin Gothic Book" w:hAnsi="Franklin Gothic Book"/>
+          <w:color w:val="5A5B5D"/>
+        </w:rPr>
+        <w:t xml:space="preserve">s that could </w:t>
+      </w:r>
+      <w:r>
+        <w:rPr>
+          <w:rFonts w:ascii="Franklin Gothic Book" w:hAnsi="Franklin Gothic Book"/>
+          <w:color w:val="5A5B5D"/>
+        </w:rPr>
+        <w:t xml:space="preserve">lead to </w:t>
+      </w:r>
+      <w:r>
+        <w:rPr>
+          <w:rFonts w:ascii="Franklin Gothic Book" w:hAnsi="Franklin Gothic Book"/>
+          <w:color w:val="5A5B5D"/>
+        </w:rPr>
+        <w:t xml:space="preserve">compromise </w:t>
+      </w:r>
+      <w:r>
+        <w:rPr>
+          <w:rFonts w:ascii="Franklin Gothic Book" w:hAnsi="Franklin Gothic Book"/>
+          <w:color w:val="5A5B5D"/>
+        </w:rPr>
+        <w:t xml:space="preserve">of </w:t>
+      </w:r>
+      <w:r>
+        <w:rPr>
+          <w:rFonts w:ascii="Franklin Gothic Book" w:hAnsi="Franklin Gothic Book"/>
+          <w:color w:val="5A5B5D"/>
+        </w:rPr>
+        <w:t>the confidentiality, integrity, and</w:t>
+      </w:r>
+      <w:r>
+        <w:rPr>
+          <w:rFonts w:ascii="Franklin Gothic Book" w:hAnsi="Franklin Gothic Book"/>
+          <w:color w:val="5A5B5D"/>
+        </w:rPr>
+        <w:t>/or</w:t>
+      </w:r>
+      <w:r>
+        <w:rPr>
+          <w:rFonts w:ascii="Franklin Gothic Book" w:hAnsi="Franklin Gothic Book"/>
+          <w:color w:val="5A5B5D"/>
+        </w:rPr>
+        <w:t xml:space="preserve"> availability of the tested environment. Each finding includes a description,</w:t>
+      </w:r>
+      <w:r>
+        <w:rPr>
+          <w:rFonts w:ascii="Franklin Gothic Book" w:hAnsi="Franklin Gothic Book"/>
           <w:color w:val="5A5B5D"/>
         </w:rPr>
         <w:t xml:space="preserve"> </w:t>
       </w:r>
       <w:r>
         <w:rPr>
-          <w:color w:val="5A5B5D"/>
-        </w:rPr>
-        <w:t>c</w:t>
-      </w:r>
-      <w:r>
-        <w:rPr>
-          <w:color w:val="5A5B5D"/>
-        </w:rPr>
-        <w:t xml:space="preserve">ontrols for mitigating the risks discovered. </w:t>
-      </w:r>
-      <w:r>
-        <w:rPr>
-          <w:color w:val="5A5B5D"/>
-        </w:rPr>
-        <w:fldChar w:fldCharType="begin"/>
-      </w:r>
-      <w:r>
-        <w:rPr>
-          <w:color w:val="5A5B5D"/>
-        </w:rPr>
-        <w:instrText xml:space="preserve"> REF _Ref131197648 \h </w:instrText>
-      </w:r>
-      <w:r>
-        <w:rPr>
-          <w:color w:val="5A5B5D"/>
-        </w:rPr>
-      </w:r>
-      <w:r>
-        <w:rPr>
-          <w:color w:val="5A5B5D"/>
-        </w:rPr>
-        <w:fldChar w:fldCharType="separate"/>
-      </w:r>
-      <w:r>
-        <w:t xml:space="preserve">Table </w:t>
-      </w:r>
-      <w:r>
-        <w:rPr>
-          <w:noProof/>
-        </w:rPr>
-        <w:t>1</w:t>
-      </w:r>
-      <w:r>
-        <w:rPr>
-          <w:color w:val="5A5B5D"/>
-        </w:rPr>
-        <w:fldChar w:fldCharType="end"/>
-      </w:r>
-      <w:r>
-        <w:rPr>
-          <w:color w:val="5A5B5D"/>
-        </w:rPr>
-        <w:t xml:space="preserve"> </w:t>
-      </w:r>
-      <w:r>
-        <w:rPr>
-          <w:color w:val="5A5B5D"/>
-        </w:rPr>
-        <w:t xml:space="preserve">represents a high-level summary of prioritized recommended remediations and the associated findings. As always, </w:t>
-      </w:r>
-      <w:r>
-        <w:rPr>
+          <w:rFonts w:ascii="Franklin Gothic Book" w:hAnsi="Franklin Gothic Book"/>
+          <w:color w:val="5A5B5D"/>
+        </w:rPr>
+        <w:t xml:space="preserve">supporting details, and recommended steps for mitigation. The </w:t>
+      </w:r>
+      <w:r>
+        <w:rPr>
+          <w:rFonts w:ascii="Franklin Gothic Book" w:hAnsi="Franklin Gothic Book"/>
           <w:color w:val="5A5B5D"/>
         </w:rPr>
         <w:t>{Stakeholder Name}</w:t>
       </w:r>
       <w:r>
         <w:rPr>
-          <w:color w:val="5A5B5D"/>
-        </w:rPr>
-        <w:t xml:space="preserve"> has a much deeper understanding of its business and technical environment standards that should determine the balance of implementation.</w:t>
+          <w:rFonts w:ascii="Franklin Gothic Book" w:hAnsi="Franklin Gothic Book"/>
+          <w:color w:val="5A5B5D"/>
+        </w:rPr>
+        <w:t xml:space="preserve"> team should review the findings and recommendations for technical weaknesses, shortcomings in processes and procedures, and systemic weaknesses in overall security posture</w:t>
+      </w:r>
+      <w:r>
+        <w:rPr>
+          <w:rFonts w:ascii="Franklin Gothic Book" w:hAnsi="Franklin Gothic Book"/>
+          <w:color w:val="5A5B5D"/>
+        </w:rPr>
+        <w:t xml:space="preserve">. </w:t>
       </w:r>
     </w:p>
     <w:p>
       <w:pPr>
-        <w:spacing w:after="120"/>
-        <w:rPr>
-          <w:color w:val="5A5B5D"/>
-        </w:rPr>
-      </w:pPr>
-      <w:r>
-        <w:rPr>
-          <w:color w:val="5A5B5D"/>
-        </w:rPr>
-        <w:t>{Table: CIS_CSC}</w:t>
+        <w:pStyle w:val="Heading3"/>
+        <w:rPr>
+          <w:rFonts w:ascii="Franklin Gothic Book" w:hAnsi="Franklin Gothic Book"/>
+          <w:color w:val="5A5B5D"/>
+        </w:rPr>
+      </w:pPr>
+      <w:r>
+        <w:rPr>
+          <w:rFonts w:ascii="Franklin Gothic Book" w:hAnsi="Franklin Gothic Book"/>
+          <w:color w:val="5A5B5D"/>
+        </w:rPr>
+        <w:t xml:space="preserve">Severity can be used to prioritize mitigation of findings. However, </w:t>
+      </w:r>
+      <w:r>
+        <w:rPr>
+          <w:rFonts w:ascii="Franklin Gothic Book" w:hAnsi="Franklin Gothic Book"/>
+          <w:color w:val="5A5B5D"/>
+        </w:rPr>
+        <w:t>{Stakeholder Name}</w:t>
+      </w:r>
+      <w:r>
+        <w:rPr>
+          <w:rFonts w:ascii="Franklin Gothic Book" w:hAnsi="Franklin Gothic Book"/>
+          <w:color w:val="5A5B5D"/>
+        </w:rPr>
+        <w:t xml:space="preserve"> is best equipped to develop a mitigation strategy based on business impact and priorities. Mitigation Status indicates whether a finding was mitigated during the assessment timeframe and is only adjusted when the CISA team can confidently validate that the finding was mitigated.</w:t>
       </w:r>
     </w:p>
     <w:p>
       <w:pPr>
+        <w:pStyle w:val="Heading2"/>
+        <w:spacing w:after="120"/>
+      </w:pPr>
+      <w:r>
+        <w:t xml:space="preserve">Findings </w:t>
+      </w:r>
+      <w:r>
+        <w:t>Summary</w:t>
+      </w:r>
+    </w:p>
+    <w:p>
+      <w:r>
+        <w:t>{Table: Findings Summary}</w:t>
+      </w:r>
+    </w:p>
+    <w:p>
+      <w:pPr>
         <w:pStyle w:val="Caption"/>
       </w:pPr>
-      <w:bookmarkStart w:id="9" w:name="_Ref131197648"/>
-      <w:bookmarkStart w:id="10" w:name="_Toc131417992"/>
+      <w:bookmarkStart w:id="9" w:name="_Toc131417993"/>
       <w:r>
         <w:t xml:space="preserve">Table </w:t>
       </w:r>
-      <w:r>
+      <w:fldSimple w:instr=" SEQ Table \* ARABIC ">
+        <w:r>
+          <w:rPr>
+            <w:noProof/>
+          </w:rPr>
+          <w:t>2</w:t>
+        </w:r>
+      </w:fldSimple>
+      <w:r>
+        <w:t xml:space="preserve">: </w:t>
+      </w:r>
+      <w:r>
+        <w:t>Summary of Findings, Severity, and Mitigation Status</w:t>
+      </w:r>
+      <w:bookmarkEnd w:id="9"/>
+    </w:p>
+    <w:p>
+      <w:pPr>
+        <w:pStyle w:val="Heading3"/>
+        <w:rPr>
+          <w:rFonts w:ascii="Franklin Gothic Book" w:hAnsi="Franklin Gothic Book"/>
+          <w:color w:val="5A5B5D"/>
+        </w:rPr>
+      </w:pPr>
+      <w:r>
+        <w:rPr>
+          <w:rFonts w:ascii="Franklin Gothic Book" w:hAnsi="Franklin Gothic Book"/>
+          <w:color w:val="5A5B5D"/>
+        </w:rPr>
+        <w:t xml:space="preserve">See </w:t>
+      </w:r>
+      <w:hyperlink w:anchor="APPA" w:history="1">
+        <w:r>
+          <w:rPr>
+            <w:rStyle w:val="Hyperlink"/>
+          </w:rPr>
+          <w:t>Appendix A</w:t>
+        </w:r>
+      </w:hyperlink>
+      <w:r>
+        <w:rPr>
+          <w:rFonts w:ascii="Franklin Gothic Book" w:hAnsi="Franklin Gothic Book"/>
+          <w:color w:val="5A5B5D"/>
+        </w:rPr>
+        <w:t xml:space="preserve"> for </w:t>
+      </w:r>
+      <w:r>
+        <w:rPr>
+          <w:rFonts w:ascii="Franklin Gothic Book" w:hAnsi="Franklin Gothic Book"/>
+          <w:color w:val="5A5B5D"/>
+        </w:rPr>
+        <w:t>the criteria</w:t>
+      </w:r>
+      <w:r>
+        <w:rPr>
+          <w:rFonts w:ascii="Franklin Gothic Book" w:hAnsi="Franklin Gothic Book"/>
+          <w:color w:val="5A5B5D"/>
+        </w:rPr>
+        <w:t xml:space="preserve"> </w:t>
+      </w:r>
+      <w:r>
+        <w:rPr>
+          <w:rFonts w:ascii="Franklin Gothic Book" w:hAnsi="Franklin Gothic Book"/>
+          <w:color w:val="5A5B5D"/>
+        </w:rPr>
+        <w:t>used to determine severity</w:t>
+      </w:r>
+      <w:r>
+        <w:rPr>
+          <w:rFonts w:ascii="Franklin Gothic Book" w:hAnsi="Franklin Gothic Book"/>
+          <w:color w:val="5A5B5D"/>
+        </w:rPr>
+        <w:t xml:space="preserve"> (</w:t>
+      </w:r>
+      <w:r>
+        <w:rPr>
+          <w:rFonts w:ascii="Franklin Gothic Book" w:hAnsi="Franklin Gothic Book"/>
+          <w:color w:val="5A5B5D"/>
+        </w:rPr>
+        <w:t>Critical/High/Medium/Low</w:t>
+      </w:r>
+      <w:r>
+        <w:rPr>
+          <w:rFonts w:ascii="Franklin Gothic Book" w:hAnsi="Franklin Gothic Book"/>
+          <w:color w:val="5A5B5D"/>
+        </w:rPr>
+        <w:t>/Informational).</w:t>
+      </w:r>
+    </w:p>
+    <w:p>
+      <w:pPr>
+        <w:spacing w:before="0"/>
+        <w:rPr>
+          <w:rFonts w:ascii="Franklin Gothic Demi" w:eastAsiaTheme="majorEastAsia" w:hAnsi="Franklin Gothic Demi" w:cstheme="majorBidi"/>
+          <w:b/>
+          <w:bCs/>
+          <w:color w:val="005288"/>
+        </w:rPr>
+      </w:pPr>
+      <w:r>
+        <w:rPr>
+          <w:b/>
+          <w:bCs/>
+        </w:rPr>
+        <w:br w:type="page"/>
+      </w:r>
+    </w:p>
+    <w:p>
+      <w:pPr>
+        <w:pStyle w:val="Heading2"/>
+        <w:spacing w:after="120"/>
+      </w:pPr>
+      <w:r>
+        <w:lastRenderedPageBreak/>
+        <w:t>Detailed Findings</w:t>
+      </w:r>
+    </w:p>
+    <w:p>
+      <w:r>
+        <w:t>{Table: Detailed Findings}</w:t>
+      </w:r>
+      <w:bookmarkStart w:id="10" w:name="KEV"/>
+      <w:bookmarkEnd w:id="10"/>
+    </w:p>
+    <w:p>
+      <w:pPr>
+        <w:pStyle w:val="Heading2"/>
+      </w:pPr>
+      <w:r>
+        <w:t>General Recommendations</w:t>
+      </w:r>
+    </w:p>
+    <w:p>
+      <w:pPr>
+        <w:spacing w:after="120"/>
+        <w:rPr>
+          <w:color w:val="5A5B5D"/>
+        </w:rPr>
+      </w:pPr>
+      <w:r>
+        <w:rPr>
+          <w:color w:val="5A5B5D"/>
+        </w:rPr>
+        <w:t>To support the CISA team’s goal of helping stakeholders improve their security posture, the assessment team identified general recommendations based on the Center for Internet Security</w:t>
+      </w:r>
+      <w:r>
+        <w:rPr>
+          <w:color w:val="5A5B5D"/>
+        </w:rPr>
+        <w:t>’s Critical Infrastructure Security (CIS)</w:t>
+      </w:r>
+      <w:r>
+        <w:rPr>
+          <w:color w:val="5A5B5D"/>
+        </w:rPr>
+        <w:t xml:space="preserve"> </w:t>
+      </w:r>
+      <w:r>
+        <w:rPr>
+          <w:color w:val="5A5B5D"/>
+        </w:rPr>
+        <w:t>c</w:t>
+      </w:r>
+      <w:r>
+        <w:rPr>
+          <w:color w:val="5A5B5D"/>
+        </w:rPr>
+        <w:t xml:space="preserve">ontrols for mitigating the risks discovered. </w:t>
+      </w:r>
+      <w:r>
+        <w:rPr>
+          <w:color w:val="5A5B5D"/>
+        </w:rPr>
         <w:fldChar w:fldCharType="begin"/>
       </w:r>
       <w:r>
-        <w:instrText xml:space="preserve"> SEQ Table \* ARABIC </w:instrText>
-      </w:r>
-      <w:r>
+        <w:rPr>
+          <w:color w:val="5A5B5D"/>
+        </w:rPr>
+        <w:instrText xml:space="preserve"> REF _Ref131197648 \h </w:instrText>
+      </w:r>
+      <w:r>
+        <w:rPr>
+          <w:color w:val="5A5B5D"/>
+        </w:rPr>
+      </w:r>
+      <w:r>
+        <w:rPr>
+          <w:color w:val="5A5B5D"/>
+        </w:rPr>
         <w:fldChar w:fldCharType="separate"/>
       </w:r>
       <w:r>
+        <w:t xml:space="preserve">Table </w:t>
+      </w:r>
+      <w:r>
         <w:rPr>
           <w:noProof/>
         </w:rPr>
@@ -3396,18 +5657,71 @@
       </w:r>
       <w:r>
         <w:rPr>
-          <w:noProof/>
+          <w:color w:val="5A5B5D"/>
         </w:rPr>
         <w:fldChar w:fldCharType="end"/>
       </w:r>
-      <w:bookmarkEnd w:id="9"/>
-      <w:r>
-        <w:t>: Recommendations</w:t>
-      </w:r>
-      <w:r>
-        <w:t xml:space="preserve"> Based on CIS Controls</w:t>
-      </w:r>
-      <w:bookmarkEnd w:id="10"/>
+      <w:r>
+        <w:rPr>
+          <w:color w:val="5A5B5D"/>
+        </w:rPr>
+        <w:t xml:space="preserve"> </w:t>
+      </w:r>
+      <w:r>
+        <w:rPr>
+          <w:color w:val="5A5B5D"/>
+        </w:rPr>
+        <w:t xml:space="preserve">represents a high-level summary of prioritized recommended remediations and the associated findings. As always, </w:t>
+      </w:r>
+      <w:r>
+        <w:rPr>
+          <w:color w:val="5A5B5D"/>
+        </w:rPr>
+        <w:t>{Stakeholder Name}</w:t>
+      </w:r>
+      <w:r>
+        <w:rPr>
+          <w:color w:val="5A5B5D"/>
+        </w:rPr>
+        <w:t xml:space="preserve"> has a much deeper understanding of its business and technical environment standards that should determine the balance of implementation.</w:t>
+      </w:r>
+    </w:p>
+    <w:p>
+      <w:pPr>
+        <w:spacing w:after="120"/>
+        <w:rPr>
+          <w:color w:val="5A5B5D"/>
+        </w:rPr>
+      </w:pPr>
+      <w:r>
+        <w:rPr>
+          <w:color w:val="5A5B5D"/>
+        </w:rPr>
+        <w:t>{Table: CIS_CSC}</w:t>
+      </w:r>
+    </w:p>
+    <w:p>
+      <w:pPr>
+        <w:pStyle w:val="Caption"/>
+      </w:pPr>
+      <w:bookmarkStart w:id="11" w:name="_Ref131197648"/>
+      <w:bookmarkStart w:id="12" w:name="_Toc131417992"/>
+      <w:r>
+        <w:t xml:space="preserve">Table </w:t>
+      </w:r>
+      <w:fldSimple w:instr=" SEQ Table \* ARABIC ">
+        <w:r>
+          <w:rPr>
+            <w:noProof/>
+          </w:rPr>
+          <w:t>1</w:t>
+        </w:r>
+      </w:fldSimple>
+      <w:bookmarkEnd w:id="11"/>
+      <w:r>
+        <w:t>: Recommendations Based on CIS Controls</w:t>
+      </w:r>
+      <w:bookmarkEnd w:id="12"/>
     </w:p>
     <w:p>
       <w:r>
@@ -3483,11 +5797,10 @@
       <w:pPr>
         <w:spacing w:before="0"/>
         <w:rPr>
-          <w:rFonts w:ascii="Franklin Gothic Demi" w:eastAsiaTheme="majorEastAsia" w:hAnsi="Franklin Gothic Demi" w:cs="Times New Roman (Headings CS)"/>
-          <w:caps/>
-          <w:color w:val="005288"/>
-          <w:sz w:val="32"/>
-          <w:szCs w:val="32"/>
+          <w:rFonts w:ascii="Franklin Gothic Medium" w:eastAsiaTheme="majorEastAsia" w:hAnsi="Franklin Gothic Medium" w:cstheme="majorBidi"/>
+          <w:color w:val="5A5B5D"/>
+          <w:sz w:val="28"/>
+          <w:szCs w:val="26"/>
         </w:rPr>
       </w:pPr>
       <w:r>
@@ -3496,320 +5809,11 @@
     </w:p>
     <w:p>
       <w:pPr>
-        <w:pStyle w:val="Heading1"/>
-      </w:pPr>
-      <w:bookmarkStart w:id="11" w:name="_Toc131417982"/>
-      <w:r>
-        <w:lastRenderedPageBreak/>
-        <w:t>Findings</w:t>
-      </w:r>
-      <w:bookmarkEnd w:id="11"/>
-    </w:p>
-    <w:p>
-      <w:pPr>
-        <w:pStyle w:val="Heading3"/>
-        <w:rPr>
-          <w:rFonts w:ascii="Franklin Gothic Book" w:hAnsi="Franklin Gothic Book"/>
-          <w:color w:val="5A5B5D"/>
-        </w:rPr>
-      </w:pPr>
-      <w:r>
-        <w:rPr>
-          <w:rFonts w:ascii="Franklin Gothic Book" w:hAnsi="Franklin Gothic Book"/>
-          <w:color w:val="5A5B5D"/>
-        </w:rPr>
-        <w:t xml:space="preserve">The CISA team identified the following findings as potentially exploitable </w:t>
-      </w:r>
-      <w:r>
-        <w:rPr>
-          <w:rFonts w:ascii="Franklin Gothic Book" w:hAnsi="Franklin Gothic Book"/>
-          <w:color w:val="5A5B5D"/>
-        </w:rPr>
-        <w:t>condition</w:t>
-      </w:r>
-      <w:r>
-        <w:rPr>
-          <w:rFonts w:ascii="Franklin Gothic Book" w:hAnsi="Franklin Gothic Book"/>
-          <w:color w:val="5A5B5D"/>
-        </w:rPr>
-        <w:t xml:space="preserve">s that could </w:t>
-      </w:r>
-      <w:r>
-        <w:rPr>
-          <w:rFonts w:ascii="Franklin Gothic Book" w:hAnsi="Franklin Gothic Book"/>
-          <w:color w:val="5A5B5D"/>
-        </w:rPr>
-        <w:t xml:space="preserve">lead to </w:t>
-      </w:r>
-      <w:r>
-        <w:rPr>
-          <w:rFonts w:ascii="Franklin Gothic Book" w:hAnsi="Franklin Gothic Book"/>
-          <w:color w:val="5A5B5D"/>
-        </w:rPr>
-        <w:t xml:space="preserve">compromise </w:t>
-      </w:r>
-      <w:r>
-        <w:rPr>
-          <w:rFonts w:ascii="Franklin Gothic Book" w:hAnsi="Franklin Gothic Book"/>
-          <w:color w:val="5A5B5D"/>
-        </w:rPr>
-        <w:t xml:space="preserve">of </w:t>
-      </w:r>
-      <w:r>
-        <w:rPr>
-          <w:rFonts w:ascii="Franklin Gothic Book" w:hAnsi="Franklin Gothic Book"/>
-          <w:color w:val="5A5B5D"/>
-        </w:rPr>
-        <w:t>the confidentiality, integrity, and</w:t>
-      </w:r>
-      <w:r>
-        <w:rPr>
-          <w:rFonts w:ascii="Franklin Gothic Book" w:hAnsi="Franklin Gothic Book"/>
-          <w:color w:val="5A5B5D"/>
-        </w:rPr>
-        <w:t>/or</w:t>
-      </w:r>
-      <w:r>
-        <w:rPr>
-          <w:rFonts w:ascii="Franklin Gothic Book" w:hAnsi="Franklin Gothic Book"/>
-          <w:color w:val="5A5B5D"/>
-        </w:rPr>
-        <w:t xml:space="preserve"> availability of the tested environment. Each finding includes a description,</w:t>
-      </w:r>
-      <w:r>
-        <w:rPr>
-          <w:rFonts w:ascii="Franklin Gothic Book" w:hAnsi="Franklin Gothic Book"/>
-          <w:color w:val="5A5B5D"/>
-        </w:rPr>
-        <w:t xml:space="preserve"> </w:t>
-      </w:r>
-      <w:r>
-        <w:rPr>
-          <w:rFonts w:ascii="Franklin Gothic Book" w:hAnsi="Franklin Gothic Book"/>
-          <w:color w:val="5A5B5D"/>
-        </w:rPr>
-        <w:t xml:space="preserve">supporting details, and recommended steps for mitigation. The </w:t>
-      </w:r>
-      <w:r>
-        <w:rPr>
-          <w:rFonts w:ascii="Franklin Gothic Book" w:hAnsi="Franklin Gothic Book"/>
-          <w:color w:val="5A5B5D"/>
-        </w:rPr>
-        <w:t>{Stakeholder Name}</w:t>
-      </w:r>
-      <w:r>
-        <w:rPr>
-          <w:rFonts w:ascii="Franklin Gothic Book" w:hAnsi="Franklin Gothic Book"/>
-          <w:color w:val="5A5B5D"/>
-        </w:rPr>
-        <w:t xml:space="preserve"> team should review the findings and recommendations for technical weaknesses, shortcomings in processes and procedures, and systemic weaknesses in overall security posture</w:t>
-      </w:r>
-      <w:r>
-        <w:rPr>
-          <w:rFonts w:ascii="Franklin Gothic Book" w:hAnsi="Franklin Gothic Book"/>
-          <w:color w:val="5A5B5D"/>
-        </w:rPr>
-        <w:t xml:space="preserve">. </w:t>
-      </w:r>
-    </w:p>
-    <w:p>
-      <w:pPr>
-        <w:pStyle w:val="Heading3"/>
-        <w:rPr>
-          <w:rFonts w:ascii="Franklin Gothic Book" w:hAnsi="Franklin Gothic Book"/>
-          <w:color w:val="5A5B5D"/>
-        </w:rPr>
-      </w:pPr>
-      <w:r>
-        <w:rPr>
-          <w:rFonts w:ascii="Franklin Gothic Book" w:hAnsi="Franklin Gothic Book"/>
-          <w:color w:val="5A5B5D"/>
-        </w:rPr>
-        <w:t xml:space="preserve">Severity can be used to prioritize mitigation of findings. However, </w:t>
-      </w:r>
-      <w:r>
-        <w:rPr>
-          <w:rFonts w:ascii="Franklin Gothic Book" w:hAnsi="Franklin Gothic Book"/>
-          <w:color w:val="5A5B5D"/>
-        </w:rPr>
-        <w:t>{Stakeholder Name}</w:t>
-      </w:r>
-      <w:r>
-        <w:rPr>
-          <w:rFonts w:ascii="Franklin Gothic Book" w:hAnsi="Franklin Gothic Book"/>
-          <w:color w:val="5A5B5D"/>
-        </w:rPr>
-        <w:t xml:space="preserve"> is best equipped to develop a mitigation strategy based on business impact and priorities. Mitigation Status indicates whether a finding was mitigated during the assessment timeframe and is only adjusted when the CISA team can confidently validate that the finding was mitigated.</w:t>
-      </w:r>
-    </w:p>
-    <w:p>
-      <w:pPr>
         <w:pStyle w:val="Heading2"/>
         <w:spacing w:after="120"/>
       </w:pPr>
       <w:r>
-        <w:t xml:space="preserve">Findings </w:t>
-      </w:r>
-      <w:r>
-        <w:t>Summary</w:t>
-      </w:r>
-    </w:p>
-    <w:p>
-      <w:r>
-        <w:t>{Table: Findings Summary}</w:t>
-      </w:r>
-    </w:p>
-    <w:p>
-      <w:pPr>
-        <w:pStyle w:val="Caption"/>
-      </w:pPr>
-      <w:bookmarkStart w:id="12" w:name="_Toc131417993"/>
-      <w:r>
-        <w:t xml:space="preserve">Table </w:t>
-      </w:r>
-      <w:r>
-        <w:fldChar w:fldCharType="begin"/>
-      </w:r>
-      <w:r>
-        <w:instrText xml:space="preserve"> SEQ Table \* ARABIC </w:instrText>
-      </w:r>
-      <w:r>
-        <w:fldChar w:fldCharType="separate"/>
-      </w:r>
-      <w:r>
-        <w:rPr>
-          <w:noProof/>
-        </w:rPr>
-        <w:t>2</w:t>
-      </w:r>
-      <w:r>
-        <w:rPr>
-          <w:noProof/>
-        </w:rPr>
-        <w:fldChar w:fldCharType="end"/>
-      </w:r>
-      <w:r>
-        <w:t xml:space="preserve">: </w:t>
-      </w:r>
-      <w:r>
-        <w:t>Summary of Findings, Severity, and Mitigation Status</w:t>
-      </w:r>
-      <w:bookmarkEnd w:id="12"/>
-    </w:p>
-    <w:p>
-      <w:pPr>
-        <w:pStyle w:val="Heading3"/>
-        <w:rPr>
-          <w:rFonts w:ascii="Franklin Gothic Book" w:hAnsi="Franklin Gothic Book"/>
-          <w:color w:val="5A5B5D"/>
-        </w:rPr>
-      </w:pPr>
-      <w:r>
-        <w:rPr>
-          <w:rFonts w:ascii="Franklin Gothic Book" w:hAnsi="Franklin Gothic Book"/>
-          <w:color w:val="5A5B5D"/>
-        </w:rPr>
-        <w:t xml:space="preserve">See </w:t>
-      </w:r>
-      <w:hyperlink w:anchor="APPA" w:history="1">
-        <w:r>
-          <w:rPr>
-            <w:rStyle w:val="Hyperlink"/>
-          </w:rPr>
-          <w:t>Appendix A</w:t>
-        </w:r>
-      </w:hyperlink>
-      <w:r>
-        <w:rPr>
-          <w:rFonts w:ascii="Franklin Gothic Book" w:hAnsi="Franklin Gothic Book"/>
-          <w:color w:val="5A5B5D"/>
-        </w:rPr>
-        <w:t xml:space="preserve"> for </w:t>
-      </w:r>
-      <w:r>
-        <w:rPr>
-          <w:rFonts w:ascii="Franklin Gothic Book" w:hAnsi="Franklin Gothic Book"/>
-          <w:color w:val="5A5B5D"/>
-        </w:rPr>
-        <w:t>the criteria</w:t>
-      </w:r>
-      <w:r>
-        <w:rPr>
-          <w:rFonts w:ascii="Franklin Gothic Book" w:hAnsi="Franklin Gothic Book"/>
-          <w:color w:val="5A5B5D"/>
-        </w:rPr>
-        <w:t xml:space="preserve"> </w:t>
-      </w:r>
-      <w:r>
-        <w:rPr>
-          <w:rFonts w:ascii="Franklin Gothic Book" w:hAnsi="Franklin Gothic Book"/>
-          <w:color w:val="5A5B5D"/>
-        </w:rPr>
-        <w:t>used to determine severity</w:t>
-      </w:r>
-      <w:r>
-        <w:rPr>
-          <w:rFonts w:ascii="Franklin Gothic Book" w:hAnsi="Franklin Gothic Book"/>
-          <w:color w:val="5A5B5D"/>
-        </w:rPr>
-        <w:t xml:space="preserve"> (</w:t>
-      </w:r>
-      <w:r>
-        <w:rPr>
-          <w:rFonts w:ascii="Franklin Gothic Book" w:hAnsi="Franklin Gothic Book"/>
-          <w:color w:val="5A5B5D"/>
-        </w:rPr>
-        <w:t>Critical/High/Medium/Low</w:t>
-      </w:r>
-      <w:r>
-        <w:rPr>
-          <w:rFonts w:ascii="Franklin Gothic Book" w:hAnsi="Franklin Gothic Book"/>
-          <w:color w:val="5A5B5D"/>
-        </w:rPr>
-        <w:t>/Informational).</w:t>
-      </w:r>
-    </w:p>
-    <w:p>
-      <w:pPr>
-        <w:spacing w:before="0"/>
-        <w:rPr>
-          <w:rFonts w:ascii="Franklin Gothic Demi" w:eastAsiaTheme="majorEastAsia" w:hAnsi="Franklin Gothic Demi" w:cstheme="majorBidi"/>
-          <w:b/>
-          <w:bCs/>
-          <w:color w:val="005288"/>
-        </w:rPr>
-      </w:pPr>
-      <w:r>
-        <w:rPr>
-          <w:b/>
-          <w:bCs/>
-        </w:rPr>
-        <w:br w:type="page"/>
-      </w:r>
-    </w:p>
-    <w:p>
-      <w:pPr>
-        <w:pStyle w:val="Heading2"/>
-        <w:spacing w:after="120"/>
-      </w:pPr>
-      <w:r>
         <w:lastRenderedPageBreak/>
-        <w:t>Detailed Findings</w:t>
-      </w:r>
-    </w:p>
-    <w:p>
-      <w:r>
-        <w:t>{Table: Detailed Findings}</w:t>
-      </w:r>
-    </w:p>
-    <w:p>
-      <w:pPr>
-        <w:pStyle w:val="Heading2"/>
-        <w:spacing w:after="120"/>
-      </w:pPr>
-      <w:bookmarkStart w:id="13" w:name="KEV"/>
-      <w:bookmarkEnd w:id="13"/>
-      <w:r>
         <w:t>Known Exploited Vulnerabilities</w:t>
       </w:r>
     </w:p>
@@ -4101,35 +6105,22 @@
       <w:pPr>
         <w:pStyle w:val="Caption"/>
       </w:pPr>
-      <w:bookmarkStart w:id="14" w:name="_Toc131417994"/>
+      <w:bookmarkStart w:id="13" w:name="_Toc131417994"/>
       <w:r>
         <w:t xml:space="preserve">Table </w:t>
       </w:r>
-      <w:r>
-        <w:fldChar w:fldCharType="begin"/>
-      </w:r>
-      <w:r>
-        <w:instrText xml:space="preserve"> SEQ Table \* ARABIC </w:instrText>
-      </w:r>
-      <w:r>
-        <w:fldChar w:fldCharType="separate"/>
-      </w:r>
-      <w:r>
-        <w:rPr>
-          <w:noProof/>
-        </w:rPr>
-        <w:t>3</w:t>
-      </w:r>
-      <w:r>
-        <w:rPr>
-          <w:noProof/>
-        </w:rPr>
-        <w:fldChar w:fldCharType="end"/>
-      </w:r>
+      <w:fldSimple w:instr=" SEQ Table \* ARABIC ">
+        <w:r>
+          <w:rPr>
+            <w:noProof/>
+          </w:rPr>
+          <w:t>3</w:t>
+        </w:r>
+      </w:fldSimple>
       <w:r>
         <w:t>: Known Exploited Vulnerability Mappings</w:t>
       </w:r>
-      <w:bookmarkEnd w:id="14"/>
+      <w:bookmarkEnd w:id="13"/>
       <w:r>
         <w:br w:type="page"/>
       </w:r>
@@ -4140,8 +6131,8 @@
           <w:color w:val="5A5B5D"/>
         </w:rPr>
       </w:pPr>
-      <w:bookmarkStart w:id="15" w:name="APPA"/>
-      <w:bookmarkEnd w:id="15"/>
+      <w:bookmarkStart w:id="14" w:name="APPA"/>
+      <w:bookmarkEnd w:id="14"/>
       <w:r>
         <w:rPr>
           <w:color w:val="5A5B5D"/>
@@ -4193,11 +6184,11 @@
       <w:pPr>
         <w:pStyle w:val="Heading1"/>
       </w:pPr>
-      <w:bookmarkStart w:id="16" w:name="_Toc131417983"/>
+      <w:bookmarkStart w:id="15" w:name="_Toc132382706"/>
       <w:r>
         <w:t>Attack Paths</w:t>
       </w:r>
-      <w:bookmarkEnd w:id="16"/>
+      <w:bookmarkEnd w:id="15"/>
     </w:p>
     <w:p>
       <w:pPr>
@@ -4273,7 +6264,7 @@
       <w:pPr>
         <w:pStyle w:val="Heading1"/>
       </w:pPr>
-      <w:bookmarkStart w:id="17" w:name="_Toc131417984"/>
+      <w:bookmarkStart w:id="16" w:name="_Toc132382707"/>
       <w:r>
         <w:t xml:space="preserve">Appendix A: </w:t>
       </w:r>
@@ -4289,7 +6280,7 @@
       <w:r>
         <w:t>Criteria</w:t>
       </w:r>
-      <w:bookmarkEnd w:id="17"/>
+      <w:bookmarkEnd w:id="16"/>
     </w:p>
     <w:p>
       <w:pPr>
@@ -4685,38 +6676,25 @@
       <w:pPr>
         <w:pStyle w:val="Caption"/>
       </w:pPr>
-      <w:bookmarkStart w:id="18" w:name="_Toc131417995"/>
+      <w:bookmarkStart w:id="17" w:name="_Toc131417995"/>
       <w:r>
         <w:t xml:space="preserve">Table </w:t>
       </w:r>
-      <w:r>
-        <w:fldChar w:fldCharType="begin"/>
-      </w:r>
-      <w:r>
-        <w:instrText xml:space="preserve"> SEQ Table \* ARABIC </w:instrText>
-      </w:r>
-      <w:r>
-        <w:fldChar w:fldCharType="separate"/>
-      </w:r>
-      <w:r>
-        <w:rPr>
-          <w:noProof/>
-        </w:rPr>
-        <w:t>4</w:t>
-      </w:r>
-      <w:r>
-        <w:rPr>
-          <w:noProof/>
-        </w:rPr>
-        <w:fldChar w:fldCharType="end"/>
-      </w:r>
+      <w:fldSimple w:instr=" SEQ Table \* ARABIC ">
+        <w:r>
+          <w:rPr>
+            <w:noProof/>
+          </w:rPr>
+          <w:t>4</w:t>
+        </w:r>
+      </w:fldSimple>
       <w:r>
         <w:t xml:space="preserve">: </w:t>
       </w:r>
       <w:r>
         <w:t>Severity Rating Descriptions</w:t>
       </w:r>
-      <w:bookmarkEnd w:id="18"/>
+      <w:bookmarkEnd w:id="17"/>
     </w:p>
     <w:p>
       <w:pPr>
@@ -4738,12 +6716,12 @@
       <w:pPr>
         <w:pStyle w:val="Heading1"/>
       </w:pPr>
-      <w:bookmarkStart w:id="19" w:name="_Toc131417985"/>
+      <w:bookmarkStart w:id="18" w:name="_Toc132382708"/>
       <w:r>
         <w:lastRenderedPageBreak/>
         <w:t>Appendix B: External Port Mapping</w:t>
       </w:r>
-      <w:bookmarkEnd w:id="19"/>
+      <w:bookmarkEnd w:id="18"/>
     </w:p>
     <w:p>
       <w:pPr>
@@ -4807,31 +6785,18 @@
       <w:pPr>
         <w:pStyle w:val="Caption"/>
       </w:pPr>
-      <w:bookmarkStart w:id="20" w:name="_Toc131417996"/>
+      <w:bookmarkStart w:id="19" w:name="_Toc131417996"/>
       <w:r>
         <w:t xml:space="preserve">Table </w:t>
       </w:r>
-      <w:r>
-        <w:fldChar w:fldCharType="begin"/>
-      </w:r>
-      <w:r>
-        <w:instrText xml:space="preserve"> SEQ Table \* ARABIC </w:instrText>
-      </w:r>
-      <w:r>
-        <w:fldChar w:fldCharType="separate"/>
-      </w:r>
-      <w:r>
-        <w:rPr>
-          <w:noProof/>
-        </w:rPr>
-        <w:t>5</w:t>
-      </w:r>
-      <w:r>
-        <w:rPr>
-          <w:noProof/>
-        </w:rPr>
-        <w:fldChar w:fldCharType="end"/>
-      </w:r>
+      <w:fldSimple w:instr=" SEQ Table \* ARABIC ">
+        <w:r>
+          <w:rPr>
+            <w:noProof/>
+          </w:rPr>
+          <w:t>5</w:t>
+        </w:r>
+      </w:fldSimple>
       <w:r>
         <w:t xml:space="preserve">: </w:t>
       </w:r>
@@ -4847,7 +6812,7 @@
       <w:r>
         <w:t xml:space="preserve"> on External Systems</w:t>
       </w:r>
-      <w:bookmarkEnd w:id="20"/>
+      <w:bookmarkEnd w:id="19"/>
     </w:p>
     <w:p>
       <w:pPr>
@@ -4869,8 +6834,8 @@
       <w:pPr>
         <w:pStyle w:val="Heading1"/>
       </w:pPr>
-      <w:bookmarkStart w:id="21" w:name="_Toc131417986"/>
-      <w:bookmarkStart w:id="22" w:name="NAR"/>
+      <w:bookmarkStart w:id="20" w:name="NAR"/>
+      <w:bookmarkStart w:id="21" w:name="_Toc132382709"/>
       <w:r>
         <w:lastRenderedPageBreak/>
         <w:t xml:space="preserve">APPENDIX </w:t>
@@ -4886,7 +6851,7 @@
       </w:r>
       <w:bookmarkEnd w:id="21"/>
     </w:p>
-    <w:bookmarkEnd w:id="22"/>
+    <w:bookmarkEnd w:id="20"/>
     <w:p>
       <w:pPr>
         <w:rPr>
@@ -4917,7 +6882,7 @@
       <w:pPr>
         <w:pStyle w:val="Heading1"/>
       </w:pPr>
-      <w:bookmarkStart w:id="23" w:name="_Toc131417987"/>
+      <w:bookmarkStart w:id="22" w:name="_Toc132382710"/>
       <w:r>
         <w:t xml:space="preserve">Appendix </w:t>
       </w:r>
@@ -4927,7 +6892,7 @@
       <w:r>
         <w:t>: Password Analysis</w:t>
       </w:r>
-      <w:bookmarkEnd w:id="23"/>
+      <w:bookmarkEnd w:id="22"/>
     </w:p>
     <w:p>
       <w:pPr>
@@ -5048,7 +7013,7 @@
         <w:pStyle w:val="Heading1"/>
         <w:spacing w:after="120"/>
       </w:pPr>
-      <w:bookmarkStart w:id="24" w:name="_Toc131417988"/>
+      <w:bookmarkStart w:id="23" w:name="_Toc132382711"/>
       <w:r>
         <w:lastRenderedPageBreak/>
         <w:t xml:space="preserve">Appendix </w:t>
@@ -5059,7 +7024,7 @@
       <w:r>
         <w:t>: Abbreviations and Acronyms</w:t>
       </w:r>
-      <w:bookmarkEnd w:id="24"/>
+      <w:bookmarkEnd w:id="23"/>
     </w:p>
     <w:p>
       <w:pPr>
@@ -5550,7 +7515,7 @@
   <w:abstractNum w:abstractNumId="0" w15:restartNumberingAfterBreak="0">
     <w:nsid w:val="FFFFFF7C"/>
     <w:multiLevelType w:val="singleLevel"/>
-    <w:tmpl w:val="B22E3E1A"/>
+    <w:tmpl w:val="1292C304"/>
     <w:lvl w:ilvl="0">
       <w:start w:val="1"/>
       <w:numFmt w:val="decimal"/>
@@ -5567,7 +7532,7 @@
   <w:abstractNum w:abstractNumId="1" w15:restartNumberingAfterBreak="0">
     <w:nsid w:val="FFFFFF7D"/>
     <w:multiLevelType w:val="singleLevel"/>
-    <w:tmpl w:val="1082A79C"/>
+    <w:tmpl w:val="63D8ED3A"/>
     <w:lvl w:ilvl="0">
       <w:start w:val="1"/>
       <w:numFmt w:val="decimal"/>
@@ -5584,7 +7549,7 @@
   <w:abstractNum w:abstractNumId="2" w15:restartNumberingAfterBreak="0">
     <w:nsid w:val="FFFFFF7E"/>
     <w:multiLevelType w:val="singleLevel"/>
-    <w:tmpl w:val="EA22BFA8"/>
+    <w:tmpl w:val="131C6236"/>
     <w:lvl w:ilvl="0">
       <w:start w:val="1"/>
       <w:numFmt w:val="decimal"/>
@@ -5601,7 +7566,7 @@
   <w:abstractNum w:abstractNumId="3" w15:restartNumberingAfterBreak="0">
     <w:nsid w:val="FFFFFF7F"/>
     <w:multiLevelType w:val="singleLevel"/>
-    <w:tmpl w:val="5A3ADD00"/>
+    <w:tmpl w:val="42A28B9A"/>
     <w:lvl w:ilvl="0">
       <w:start w:val="1"/>
       <w:numFmt w:val="decimal"/>
@@ -5618,7 +7583,7 @@
   <w:abstractNum w:abstractNumId="4" w15:restartNumberingAfterBreak="0">
     <w:nsid w:val="FFFFFF80"/>
     <w:multiLevelType w:val="singleLevel"/>
-    <w:tmpl w:val="426C7BC6"/>
+    <w:tmpl w:val="DFC890BE"/>
     <w:lvl w:ilvl="0">
       <w:start w:val="1"/>
       <w:numFmt w:val="bullet"/>
@@ -5638,7 +7603,7 @@
   <w:abstractNum w:abstractNumId="5" w15:restartNumberingAfterBreak="0">
     <w:nsid w:val="FFFFFF81"/>
     <w:multiLevelType w:val="singleLevel"/>
-    <w:tmpl w:val="ADA2AB20"/>
+    <w:tmpl w:val="B90447FE"/>
     <w:lvl w:ilvl="0">
       <w:start w:val="1"/>
       <w:numFmt w:val="bullet"/>
@@ -5658,7 +7623,7 @@
   <w:abstractNum w:abstractNumId="6" w15:restartNumberingAfterBreak="0">
     <w:nsid w:val="FFFFFF82"/>
     <w:multiLevelType w:val="singleLevel"/>
-    <w:tmpl w:val="2C5AC7AE"/>
+    <w:tmpl w:val="C9263246"/>
     <w:lvl w:ilvl="0">
       <w:start w:val="1"/>
       <w:numFmt w:val="bullet"/>
@@ -5699,7 +7664,7 @@
   <w:abstractNum w:abstractNumId="8" w15:restartNumberingAfterBreak="0">
     <w:nsid w:val="FFFFFF88"/>
     <w:multiLevelType w:val="singleLevel"/>
-    <w:tmpl w:val="AAF286B8"/>
+    <w:tmpl w:val="CFEAC9C6"/>
     <w:lvl w:ilvl="0">
       <w:start w:val="1"/>
       <w:numFmt w:val="decimal"/>
@@ -5716,7 +7681,7 @@
   <w:abstractNum w:abstractNumId="9" w15:restartNumberingAfterBreak="0">
     <w:nsid w:val="FFFFFF89"/>
     <w:multiLevelType w:val="singleLevel"/>
-    <w:tmpl w:val="59FED1D8"/>
+    <w:tmpl w:val="545A888E"/>
     <w:lvl w:ilvl="0">
       <w:start w:val="1"/>
       <w:numFmt w:val="bullet"/>
@@ -12218,6 +14183,168 @@
     <w:abstractNumId w:val="6"/>
   </w:num>
   <w:num w:numId="1727" w16cid:durableId="1461875100">
+    <w:abstractNumId w:val="9"/>
+  </w:num>
+  <w:num w:numId="1728" w16cid:durableId="297683446">
+    <w:abstractNumId w:val="0"/>
+  </w:num>
+  <w:num w:numId="1729" w16cid:durableId="571045318">
+    <w:abstractNumId w:val="1"/>
+  </w:num>
+  <w:num w:numId="1730" w16cid:durableId="1413117273">
+    <w:abstractNumId w:val="2"/>
+  </w:num>
+  <w:num w:numId="1731" w16cid:durableId="477309447">
+    <w:abstractNumId w:val="3"/>
+  </w:num>
+  <w:num w:numId="1732" w16cid:durableId="1900939487">
+    <w:abstractNumId w:val="8"/>
+  </w:num>
+  <w:num w:numId="1733" w16cid:durableId="1263758503">
+    <w:abstractNumId w:val="4"/>
+  </w:num>
+  <w:num w:numId="1734" w16cid:durableId="341396814">
+    <w:abstractNumId w:val="5"/>
+  </w:num>
+  <w:num w:numId="1735" w16cid:durableId="1318804522">
+    <w:abstractNumId w:val="6"/>
+  </w:num>
+  <w:num w:numId="1736" w16cid:durableId="715739921">
+    <w:abstractNumId w:val="9"/>
+  </w:num>
+  <w:num w:numId="1737" w16cid:durableId="1333100369">
+    <w:abstractNumId w:val="0"/>
+  </w:num>
+  <w:num w:numId="1738" w16cid:durableId="1623070591">
+    <w:abstractNumId w:val="1"/>
+  </w:num>
+  <w:num w:numId="1739" w16cid:durableId="2082677030">
+    <w:abstractNumId w:val="2"/>
+  </w:num>
+  <w:num w:numId="1740" w16cid:durableId="47610114">
+    <w:abstractNumId w:val="3"/>
+  </w:num>
+  <w:num w:numId="1741" w16cid:durableId="1780831089">
+    <w:abstractNumId w:val="8"/>
+  </w:num>
+  <w:num w:numId="1742" w16cid:durableId="1310983430">
+    <w:abstractNumId w:val="4"/>
+  </w:num>
+  <w:num w:numId="1743" w16cid:durableId="1950698876">
+    <w:abstractNumId w:val="5"/>
+  </w:num>
+  <w:num w:numId="1744" w16cid:durableId="109011475">
+    <w:abstractNumId w:val="6"/>
+  </w:num>
+  <w:num w:numId="1745" w16cid:durableId="1238171959">
+    <w:abstractNumId w:val="9"/>
+  </w:num>
+  <w:num w:numId="1746" w16cid:durableId="286082676">
+    <w:abstractNumId w:val="0"/>
+  </w:num>
+  <w:num w:numId="1747" w16cid:durableId="1330331178">
+    <w:abstractNumId w:val="1"/>
+  </w:num>
+  <w:num w:numId="1748" w16cid:durableId="1882402797">
+    <w:abstractNumId w:val="2"/>
+  </w:num>
+  <w:num w:numId="1749" w16cid:durableId="1782341254">
+    <w:abstractNumId w:val="3"/>
+  </w:num>
+  <w:num w:numId="1750" w16cid:durableId="485124846">
+    <w:abstractNumId w:val="8"/>
+  </w:num>
+  <w:num w:numId="1751" w16cid:durableId="292254902">
+    <w:abstractNumId w:val="4"/>
+  </w:num>
+  <w:num w:numId="1752" w16cid:durableId="469784096">
+    <w:abstractNumId w:val="5"/>
+  </w:num>
+  <w:num w:numId="1753" w16cid:durableId="38408171">
+    <w:abstractNumId w:val="6"/>
+  </w:num>
+  <w:num w:numId="1754" w16cid:durableId="1003168349">
+    <w:abstractNumId w:val="9"/>
+  </w:num>
+  <w:num w:numId="1755" w16cid:durableId="1519007565">
+    <w:abstractNumId w:val="0"/>
+  </w:num>
+  <w:num w:numId="1756" w16cid:durableId="1167280762">
+    <w:abstractNumId w:val="1"/>
+  </w:num>
+  <w:num w:numId="1757" w16cid:durableId="880442646">
+    <w:abstractNumId w:val="2"/>
+  </w:num>
+  <w:num w:numId="1758" w16cid:durableId="1279489576">
+    <w:abstractNumId w:val="3"/>
+  </w:num>
+  <w:num w:numId="1759" w16cid:durableId="1962615343">
+    <w:abstractNumId w:val="8"/>
+  </w:num>
+  <w:num w:numId="1760" w16cid:durableId="1755469068">
+    <w:abstractNumId w:val="4"/>
+  </w:num>
+  <w:num w:numId="1761" w16cid:durableId="168059914">
+    <w:abstractNumId w:val="5"/>
+  </w:num>
+  <w:num w:numId="1762" w16cid:durableId="1190601909">
+    <w:abstractNumId w:val="6"/>
+  </w:num>
+  <w:num w:numId="1763" w16cid:durableId="149181911">
+    <w:abstractNumId w:val="9"/>
+  </w:num>
+  <w:num w:numId="1764" w16cid:durableId="1549490205">
+    <w:abstractNumId w:val="0"/>
+  </w:num>
+  <w:num w:numId="1765" w16cid:durableId="757945857">
+    <w:abstractNumId w:val="1"/>
+  </w:num>
+  <w:num w:numId="1766" w16cid:durableId="1034770172">
+    <w:abstractNumId w:val="2"/>
+  </w:num>
+  <w:num w:numId="1767" w16cid:durableId="2124106776">
+    <w:abstractNumId w:val="3"/>
+  </w:num>
+  <w:num w:numId="1768" w16cid:durableId="276983347">
+    <w:abstractNumId w:val="8"/>
+  </w:num>
+  <w:num w:numId="1769" w16cid:durableId="1733305426">
+    <w:abstractNumId w:val="4"/>
+  </w:num>
+  <w:num w:numId="1770" w16cid:durableId="1103186351">
+    <w:abstractNumId w:val="5"/>
+  </w:num>
+  <w:num w:numId="1771" w16cid:durableId="1820532238">
+    <w:abstractNumId w:val="6"/>
+  </w:num>
+  <w:num w:numId="1772" w16cid:durableId="225335018">
+    <w:abstractNumId w:val="9"/>
+  </w:num>
+  <w:num w:numId="1773" w16cid:durableId="2125420693">
+    <w:abstractNumId w:val="0"/>
+  </w:num>
+  <w:num w:numId="1774" w16cid:durableId="396057823">
+    <w:abstractNumId w:val="1"/>
+  </w:num>
+  <w:num w:numId="1775" w16cid:durableId="1004015846">
+    <w:abstractNumId w:val="2"/>
+  </w:num>
+  <w:num w:numId="1776" w16cid:durableId="1144158420">
+    <w:abstractNumId w:val="3"/>
+  </w:num>
+  <w:num w:numId="1777" w16cid:durableId="258568131">
+    <w:abstractNumId w:val="8"/>
+  </w:num>
+  <w:num w:numId="1778" w16cid:durableId="323750080">
+    <w:abstractNumId w:val="4"/>
+  </w:num>
+  <w:num w:numId="1779" w16cid:durableId="1461922623">
+    <w:abstractNumId w:val="5"/>
+  </w:num>
+  <w:num w:numId="1780" w16cid:durableId="2134711393">
+    <w:abstractNumId w:val="6"/>
+  </w:num>
+  <w:num w:numId="1781" w16cid:durableId="1233352275">
     <w:abstractNumId w:val="9"/>
   </w:num>
 </w:numbering>
@@ -12694,6 +14821,7 @@
   <w:style w:type="character" w:default="1" w:styleId="DefaultParagraphFont">
     <w:name w:val="Default Paragraph Font"/>
     <w:uiPriority w:val="1"/>
+    <w:semiHidden/>
     <w:unhideWhenUsed/>
   </w:style>
   <w:style w:type="table" w:default="1" w:styleId="TableNormal">

</xml_diff>

<commit_message>
Miscellaneous standardization and fixes throughout the app
</commit_message>
<xml_diff>
--- a/report_gen/templates/rva-template.docx
+++ b/report_gen/templates/rva-template.docx
@@ -5809,386 +5809,68 @@
     </w:p>
     <w:p>
       <w:pPr>
-        <w:pStyle w:val="Heading2"/>
-        <w:spacing w:after="120"/>
-      </w:pPr>
-      <w:r>
+        <w:rPr>
+          <w:color w:val="5A5B5D"/>
+        </w:rPr>
+      </w:pPr>
+      <w:bookmarkStart w:id="13" w:name="APPA"/>
+      <w:bookmarkEnd w:id="13"/>
+      <w:r>
+        <w:rPr>
+          <w:color w:val="5A5B5D"/>
+        </w:rPr>
         <w:lastRenderedPageBreak/>
-        <w:t>Known Exploited Vulnerabilities</w:t>
+        <w:t>{RANSOMWARE RESULTS}</w:t>
       </w:r>
     </w:p>
     <w:p>
       <w:pPr>
-        <w:spacing w:before="0"/>
-        <w:rPr>
-          <w:color w:val="5A5B5D"/>
-        </w:rPr>
-      </w:pPr>
-      <w:r>
-        <w:rPr>
-          <w:color w:val="5A5B5D"/>
-        </w:rPr>
-        <w:t xml:space="preserve">The </w:t>
-      </w:r>
-      <w:hyperlink r:id="rId17" w:history="1">
-        <w:r>
-          <w:rPr>
-            <w:rStyle w:val="Hyperlink"/>
-          </w:rPr>
-          <w:t xml:space="preserve">Known Exploited </w:t>
-        </w:r>
-        <w:r>
-          <w:rPr>
-            <w:rStyle w:val="Hyperlink"/>
-          </w:rPr>
-          <w:t xml:space="preserve">Vulnerability (KEV) </w:t>
-        </w:r>
-        <w:r>
-          <w:rPr>
-            <w:rStyle w:val="Hyperlink"/>
-          </w:rPr>
-          <w:t>C</w:t>
-        </w:r>
-        <w:r>
-          <w:rPr>
-            <w:rStyle w:val="Hyperlink"/>
-          </w:rPr>
-          <w:t>atalog</w:t>
-        </w:r>
-      </w:hyperlink>
-      <w:r>
-        <w:rPr>
-          <w:color w:val="5A5B5D"/>
-        </w:rPr>
-        <w:t xml:space="preserve"> maintained by CISA provides a means to track vulnerabilities that are actively being exploited in the wild. </w:t>
-      </w:r>
-      <w:r>
-        <w:rPr>
-          <w:color w:val="5A5B5D"/>
-        </w:rPr>
-        <w:t xml:space="preserve">Since </w:t>
-      </w:r>
-      <w:r>
-        <w:rPr>
-          <w:color w:val="5A5B5D"/>
-        </w:rPr>
-        <w:t xml:space="preserve">KEVs </w:t>
-      </w:r>
-      <w:r>
-        <w:rPr>
-          <w:color w:val="5A5B5D"/>
-        </w:rPr>
-        <w:t xml:space="preserve">have </w:t>
-      </w:r>
-      <w:r>
-        <w:rPr>
-          <w:color w:val="5A5B5D"/>
-        </w:rPr>
-        <w:t>a high likelihood of being exploited</w:t>
-      </w:r>
-      <w:r>
-        <w:rPr>
-          <w:color w:val="5A5B5D"/>
-        </w:rPr>
-        <w:t xml:space="preserve"> based on the threat landscape</w:t>
-      </w:r>
-      <w:r>
-        <w:rPr>
-          <w:color w:val="5A5B5D"/>
-        </w:rPr>
-        <w:t xml:space="preserve">, there is </w:t>
-      </w:r>
-      <w:r>
-        <w:rPr>
-          <w:color w:val="5A5B5D"/>
-        </w:rPr>
-        <w:t>significant</w:t>
-      </w:r>
-      <w:r>
-        <w:rPr>
-          <w:color w:val="5A5B5D"/>
-        </w:rPr>
-        <w:t xml:space="preserve"> risk </w:t>
-      </w:r>
-      <w:r>
-        <w:rPr>
-          <w:color w:val="5A5B5D"/>
-        </w:rPr>
-        <w:t>to</w:t>
-      </w:r>
-      <w:r>
-        <w:rPr>
-          <w:color w:val="5A5B5D"/>
-        </w:rPr>
-        <w:t xml:space="preserve"> environments containing these vulnerabilities</w:t>
-      </w:r>
-      <w:r>
-        <w:rPr>
-          <w:color w:val="5A5B5D"/>
-        </w:rPr>
-        <w:t xml:space="preserve">. </w:t>
-      </w:r>
-      <w:r>
-        <w:rPr>
-          <w:color w:val="5A5B5D"/>
-        </w:rPr>
-        <w:t xml:space="preserve">The list below </w:t>
-      </w:r>
-      <w:r>
-        <w:rPr>
-          <w:color w:val="5A5B5D"/>
-        </w:rPr>
-        <w:t xml:space="preserve">provides a mapping of </w:t>
-      </w:r>
-      <w:r>
-        <w:rPr>
-          <w:color w:val="5A5B5D"/>
-        </w:rPr>
-        <w:t xml:space="preserve">findings </w:t>
-      </w:r>
-      <w:r>
-        <w:rPr>
-          <w:color w:val="5A5B5D"/>
-        </w:rPr>
-        <w:t xml:space="preserve">to </w:t>
-      </w:r>
-      <w:r>
-        <w:rPr>
-          <w:color w:val="5A5B5D"/>
-        </w:rPr>
-        <w:t xml:space="preserve">KEVs. In some cases, a KEV may have been detected through vulnerability scanning, but does not necessarily have a corresponding finding if the CISA team was unable to validate it. </w:t>
+        <w:rPr>
+          <w:color w:val="5A5B5D"/>
+        </w:rPr>
+      </w:pPr>
+      <w:r>
+        <w:rPr>
+          <w:color w:val="5A5B5D"/>
+        </w:rPr>
+        <w:t>{DATA EXFILTRATION RESULTS}</w:t>
       </w:r>
     </w:p>
     <w:p>
       <w:pPr>
-        <w:spacing w:after="120"/>
-        <w:rPr>
-          <w:color w:val="5A5B5D"/>
-        </w:rPr>
-      </w:pPr>
-      <w:r>
-        <w:rPr>
-          <w:color w:val="5A5B5D"/>
-        </w:rPr>
-        <w:t>In addition to the CVE links provided below, the</w:t>
-      </w:r>
-      <w:r>
-        <w:rPr>
-          <w:color w:val="5A5B5D"/>
-        </w:rPr>
-        <w:t xml:space="preserve"> Nessus reports that were provided </w:t>
-      </w:r>
-      <w:r>
-        <w:rPr>
-          <w:color w:val="5A5B5D"/>
-        </w:rPr>
-        <w:t xml:space="preserve">by the CISA team </w:t>
-      </w:r>
-      <w:r>
-        <w:rPr>
-          <w:color w:val="5A5B5D"/>
-        </w:rPr>
-        <w:t xml:space="preserve">should be referenced </w:t>
-      </w:r>
-      <w:r>
-        <w:rPr>
-          <w:color w:val="5A5B5D"/>
-        </w:rPr>
-        <w:t xml:space="preserve">for </w:t>
-      </w:r>
-      <w:r>
-        <w:rPr>
-          <w:color w:val="5A5B5D"/>
-        </w:rPr>
-        <w:t xml:space="preserve">details regarding </w:t>
-      </w:r>
-      <w:r>
-        <w:rPr>
-          <w:color w:val="5A5B5D"/>
-        </w:rPr>
-        <w:t>the</w:t>
-      </w:r>
-      <w:r>
-        <w:rPr>
-          <w:color w:val="5A5B5D"/>
-        </w:rPr>
-        <w:t xml:space="preserve"> vulnerabilit</w:t>
-      </w:r>
-      <w:r>
-        <w:rPr>
-          <w:color w:val="5A5B5D"/>
-        </w:rPr>
-        <w:t>y</w:t>
-      </w:r>
-      <w:r>
-        <w:rPr>
-          <w:color w:val="5A5B5D"/>
-        </w:rPr>
-        <w:t xml:space="preserve">, affected systems, and </w:t>
-      </w:r>
-      <w:r>
-        <w:rPr>
-          <w:color w:val="5A5B5D"/>
-        </w:rPr>
-        <w:t>recommendations</w:t>
-      </w:r>
-      <w:r>
-        <w:rPr>
-          <w:color w:val="5A5B5D"/>
-        </w:rPr>
-        <w:t>.</w:t>
-      </w:r>
-      <w:r>
-        <w:rPr>
-          <w:color w:val="5A5B5D"/>
-        </w:rPr>
-        <w:t xml:space="preserve"> </w:t>
-      </w:r>
-      <w:r>
-        <w:rPr>
-          <w:color w:val="5A5B5D"/>
-        </w:rPr>
-        <w:t>The</w:t>
-      </w:r>
-      <w:r>
-        <w:rPr>
-          <w:color w:val="5A5B5D"/>
-        </w:rPr>
-        <w:t xml:space="preserve"> </w:t>
-      </w:r>
-      <w:r>
-        <w:rPr>
-          <w:color w:val="5A5B5D"/>
-        </w:rPr>
-        <w:t xml:space="preserve">vulnerable assets </w:t>
-      </w:r>
-      <w:r>
-        <w:rPr>
-          <w:color w:val="5A5B5D"/>
-        </w:rPr>
-        <w:t xml:space="preserve">should be </w:t>
-      </w:r>
-      <w:r>
-        <w:rPr>
-          <w:color w:val="5A5B5D"/>
-        </w:rPr>
-        <w:t xml:space="preserve">investigated </w:t>
-      </w:r>
-      <w:r>
-        <w:rPr>
-          <w:color w:val="5A5B5D"/>
-        </w:rPr>
-        <w:t xml:space="preserve">further </w:t>
-      </w:r>
-      <w:r>
-        <w:rPr>
-          <w:color w:val="5A5B5D"/>
-        </w:rPr>
-        <w:t>to determine if mitigation is necessary.</w:t>
+        <w:rPr>
+          <w:color w:val="5A5B5D"/>
+        </w:rPr>
+      </w:pPr>
+      <w:r>
+        <w:rPr>
+          <w:color w:val="5A5B5D"/>
+        </w:rPr>
+        <w:t>{PAYLOAD TESTING RESULTS}</w:t>
       </w:r>
     </w:p>
     <w:p>
       <w:pPr>
-        <w:spacing w:after="120"/>
-        <w:rPr>
-          <w:color w:val="5A5B5D"/>
-        </w:rPr>
-      </w:pPr>
-      <w:r>
-        <w:rPr>
-          <w:color w:val="5A5B5D"/>
-        </w:rPr>
-        <w:t>{Table: KEVs}</w:t>
+        <w:rPr>
+          <w:color w:val="5A5B5D"/>
+        </w:rPr>
+      </w:pPr>
+      <w:r>
+        <w:rPr>
+          <w:color w:val="5A5B5D"/>
+        </w:rPr>
+        <w:t>{PHISHING CAMPAIGN RESULTS}</w:t>
       </w:r>
     </w:p>
     <w:p>
       <w:pPr>
-        <w:pStyle w:val="Caption"/>
-      </w:pPr>
-      <w:bookmarkStart w:id="13" w:name="_Toc131417994"/>
-      <w:r>
-        <w:t xml:space="preserve">Table </w:t>
-      </w:r>
-      <w:fldSimple w:instr=" SEQ Table \* ARABIC ">
-        <w:r>
-          <w:rPr>
-            <w:noProof/>
-          </w:rPr>
-          <w:t>3</w:t>
-        </w:r>
-      </w:fldSimple>
-      <w:r>
-        <w:t>: Known Exploited Vulnerability Mappings</w:t>
-      </w:r>
-      <w:bookmarkEnd w:id="13"/>
-      <w:r>
-        <w:br w:type="page"/>
-      </w:r>
-    </w:p>
-    <w:p>
-      <w:pPr>
-        <w:rPr>
-          <w:color w:val="5A5B5D"/>
-        </w:rPr>
-      </w:pPr>
-      <w:bookmarkStart w:id="14" w:name="APPA"/>
+        <w:pStyle w:val="Heading1"/>
+      </w:pPr>
+      <w:bookmarkStart w:id="14" w:name="_Toc132382706"/>
+      <w:r>
+        <w:t>Attack Paths</w:t>
+      </w:r>
       <w:bookmarkEnd w:id="14"/>
-      <w:r>
-        <w:rPr>
-          <w:color w:val="5A5B5D"/>
-        </w:rPr>
-        <w:lastRenderedPageBreak/>
-        <w:t>{RANSOMWARE RESULTS}</w:t>
-      </w:r>
-    </w:p>
-    <w:p>
-      <w:pPr>
-        <w:rPr>
-          <w:color w:val="5A5B5D"/>
-        </w:rPr>
-      </w:pPr>
-      <w:r>
-        <w:rPr>
-          <w:color w:val="5A5B5D"/>
-        </w:rPr>
-        <w:t>{DATA EXFILTRATION RESULTS}</w:t>
-      </w:r>
-    </w:p>
-    <w:p>
-      <w:pPr>
-        <w:rPr>
-          <w:color w:val="5A5B5D"/>
-        </w:rPr>
-      </w:pPr>
-      <w:r>
-        <w:rPr>
-          <w:color w:val="5A5B5D"/>
-        </w:rPr>
-        <w:t>{PAYLOAD TESTING RESULTS}</w:t>
-      </w:r>
-    </w:p>
-    <w:p>
-      <w:pPr>
-        <w:rPr>
-          <w:color w:val="5A5B5D"/>
-        </w:rPr>
-      </w:pPr>
-      <w:r>
-        <w:rPr>
-          <w:color w:val="5A5B5D"/>
-        </w:rPr>
-        <w:t>{PHISHING CAMPAIGN RESULTS}</w:t>
-      </w:r>
-    </w:p>
-    <w:p>
-      <w:pPr>
-        <w:pStyle w:val="Heading1"/>
-      </w:pPr>
-      <w:bookmarkStart w:id="15" w:name="_Toc132382706"/>
-      <w:r>
-        <w:t>Attack Paths</w:t>
-      </w:r>
-      <w:bookmarkEnd w:id="15"/>
     </w:p>
     <w:p>
       <w:pPr>
@@ -6264,7 +5946,7 @@
       <w:pPr>
         <w:pStyle w:val="Heading1"/>
       </w:pPr>
-      <w:bookmarkStart w:id="16" w:name="_Toc132382707"/>
+      <w:bookmarkStart w:id="15" w:name="_Toc132382707"/>
       <w:r>
         <w:t xml:space="preserve">Appendix A: </w:t>
       </w:r>
@@ -6280,7 +5962,7 @@
       <w:r>
         <w:t>Criteria</w:t>
       </w:r>
-      <w:bookmarkEnd w:id="16"/>
+      <w:bookmarkEnd w:id="15"/>
     </w:p>
     <w:p>
       <w:pPr>
@@ -6676,7 +6358,7 @@
       <w:pPr>
         <w:pStyle w:val="Caption"/>
       </w:pPr>
-      <w:bookmarkStart w:id="17" w:name="_Toc131417995"/>
+      <w:bookmarkStart w:id="16" w:name="_Toc131417995"/>
       <w:r>
         <w:t xml:space="preserve">Table </w:t>
       </w:r>
@@ -6694,7 +6376,7 @@
       <w:r>
         <w:t>Severity Rating Descriptions</w:t>
       </w:r>
-      <w:bookmarkEnd w:id="17"/>
+      <w:bookmarkEnd w:id="16"/>
     </w:p>
     <w:p>
       <w:pPr>
@@ -6716,12 +6398,12 @@
       <w:pPr>
         <w:pStyle w:val="Heading1"/>
       </w:pPr>
-      <w:bookmarkStart w:id="18" w:name="_Toc132382708"/>
+      <w:bookmarkStart w:id="17" w:name="_Toc132382708"/>
       <w:r>
         <w:lastRenderedPageBreak/>
         <w:t>Appendix B: External Port Mapping</w:t>
       </w:r>
-      <w:bookmarkEnd w:id="18"/>
+      <w:bookmarkEnd w:id="17"/>
     </w:p>
     <w:p>
       <w:pPr>
@@ -6785,7 +6467,7 @@
       <w:pPr>
         <w:pStyle w:val="Caption"/>
       </w:pPr>
-      <w:bookmarkStart w:id="19" w:name="_Toc131417996"/>
+      <w:bookmarkStart w:id="18" w:name="_Toc131417996"/>
       <w:r>
         <w:t xml:space="preserve">Table </w:t>
       </w:r>
@@ -6812,7 +6494,7 @@
       <w:r>
         <w:t xml:space="preserve"> on External Systems</w:t>
       </w:r>
-      <w:bookmarkEnd w:id="19"/>
+      <w:bookmarkEnd w:id="18"/>
     </w:p>
     <w:p>
       <w:pPr>
@@ -6834,8 +6516,8 @@
       <w:pPr>
         <w:pStyle w:val="Heading1"/>
       </w:pPr>
+      <w:bookmarkStart w:id="19" w:name="_Toc132382709"/>
       <w:bookmarkStart w:id="20" w:name="NAR"/>
-      <w:bookmarkStart w:id="21" w:name="_Toc132382709"/>
       <w:r>
         <w:lastRenderedPageBreak/>
         <w:t xml:space="preserve">APPENDIX </w:t>
@@ -6849,7 +6531,7 @@
       <w:r>
         <w:t>Narrative</w:t>
       </w:r>
-      <w:bookmarkEnd w:id="21"/>
+      <w:bookmarkEnd w:id="19"/>
     </w:p>
     <w:bookmarkEnd w:id="20"/>
     <w:p>
@@ -6882,7 +6564,7 @@
       <w:pPr>
         <w:pStyle w:val="Heading1"/>
       </w:pPr>
-      <w:bookmarkStart w:id="22" w:name="_Toc132382710"/>
+      <w:bookmarkStart w:id="21" w:name="_Toc132382710"/>
       <w:r>
         <w:t xml:space="preserve">Appendix </w:t>
       </w:r>
@@ -6892,7 +6574,7 @@
       <w:r>
         <w:t>: Password Analysis</w:t>
       </w:r>
-      <w:bookmarkEnd w:id="22"/>
+      <w:bookmarkEnd w:id="21"/>
     </w:p>
     <w:p>
       <w:pPr>
@@ -7013,7 +6695,7 @@
         <w:pStyle w:val="Heading1"/>
         <w:spacing w:after="120"/>
       </w:pPr>
-      <w:bookmarkStart w:id="23" w:name="_Toc132382711"/>
+      <w:bookmarkStart w:id="22" w:name="_Toc132382711"/>
       <w:r>
         <w:lastRenderedPageBreak/>
         <w:t xml:space="preserve">Appendix </w:t>
@@ -7024,7 +6706,7 @@
       <w:r>
         <w:t>: Abbreviations and Acronyms</w:t>
       </w:r>
-      <w:bookmarkEnd w:id="23"/>
+      <w:bookmarkEnd w:id="22"/>
     </w:p>
     <w:p>
       <w:pPr>

</xml_diff>

<commit_message>
Miscellaneous bug fixes and addition of widescreen out-brief generation
</commit_message>
<xml_diff>
--- a/report_gen/templates/rva-template.docx
+++ b/report_gen/templates/rva-template.docx
@@ -2475,15 +2475,15 @@
     <w:tbl>
       <w:tblPr>
         <w:tblStyle w:val="CISATable"/>
-        <w:tblW w:w="0" w:type="auto"/>
+        <w:tblW w:w="9378" w:type="dxa"/>
         <w:tblLayout w:type="fixed"/>
         <w:tblLook w:val="04A0" w:firstRow="1" w:lastRow="0" w:firstColumn="1" w:lastColumn="0" w:noHBand="0" w:noVBand="1"/>
       </w:tblPr>
       <w:tblGrid>
-        <w:gridCol w:w="535"/>
-        <w:gridCol w:w="3995"/>
-        <w:gridCol w:w="533"/>
-        <w:gridCol w:w="4315"/>
+        <w:gridCol w:w="445"/>
+        <w:gridCol w:w="3870"/>
+        <w:gridCol w:w="450"/>
+        <w:gridCol w:w="4613"/>
       </w:tblGrid>
       <w:tr>
         <w:trPr>
@@ -2492,7 +2492,7 @@
         <w:tc>
           <w:tcPr>
             <w:cnfStyle w:val="001000000000" w:firstRow="0" w:lastRow="0" w:firstColumn="1" w:lastColumn="0" w:oddVBand="0" w:evenVBand="0" w:oddHBand="0" w:evenHBand="0" w:firstRowFirstColumn="0" w:firstRowLastColumn="0" w:lastRowFirstColumn="0" w:lastRowLastColumn="0"/>
-            <w:tcW w:w="535" w:type="dxa"/>
+            <w:tcW w:w="445" w:type="dxa"/>
             <w:shd w:val="clear" w:color="auto" w:fill="auto"/>
           </w:tcPr>
           <w:p>
@@ -2521,7 +2521,7 @@
         </w:tc>
         <w:tc>
           <w:tcPr>
-            <w:tcW w:w="3995" w:type="dxa"/>
+            <w:tcW w:w="3870" w:type="dxa"/>
             <w:shd w:val="clear" w:color="auto" w:fill="auto"/>
           </w:tcPr>
           <w:p>
@@ -2547,7 +2547,7 @@
         </w:tc>
         <w:tc>
           <w:tcPr>
-            <w:tcW w:w="505" w:type="dxa"/>
+            <w:tcW w:w="450" w:type="dxa"/>
             <w:shd w:val="clear" w:color="auto" w:fill="auto"/>
           </w:tcPr>
           <w:p>
@@ -2577,7 +2577,7 @@
         </w:tc>
         <w:tc>
           <w:tcPr>
-            <w:tcW w:w="4315" w:type="dxa"/>
+            <w:tcW w:w="4613" w:type="dxa"/>
             <w:shd w:val="clear" w:color="auto" w:fill="auto"/>
           </w:tcPr>
           <w:p>
@@ -2606,7 +2606,7 @@
         <w:tc>
           <w:tcPr>
             <w:cnfStyle w:val="001000000000" w:firstRow="0" w:lastRow="0" w:firstColumn="1" w:lastColumn="0" w:oddVBand="0" w:evenVBand="0" w:oddHBand="0" w:evenHBand="0" w:firstRowFirstColumn="0" w:firstRowLastColumn="0" w:lastRowFirstColumn="0" w:lastRowLastColumn="0"/>
-            <w:tcW w:w="535" w:type="dxa"/>
+            <w:tcW w:w="445" w:type="dxa"/>
           </w:tcPr>
           <w:p>
             <w:pPr>
@@ -2634,7 +2634,7 @@
         </w:tc>
         <w:tc>
           <w:tcPr>
-            <w:tcW w:w="3995" w:type="dxa"/>
+            <w:tcW w:w="3870" w:type="dxa"/>
           </w:tcPr>
           <w:p>
             <w:pPr>
@@ -2659,7 +2659,7 @@
         </w:tc>
         <w:tc>
           <w:tcPr>
-            <w:tcW w:w="505" w:type="dxa"/>
+            <w:tcW w:w="450" w:type="dxa"/>
           </w:tcPr>
           <w:p>
             <w:pPr>
@@ -2688,7 +2688,7 @@
         </w:tc>
         <w:tc>
           <w:tcPr>
-            <w:tcW w:w="4315" w:type="dxa"/>
+            <w:tcW w:w="4613" w:type="dxa"/>
           </w:tcPr>
           <w:p>
             <w:pPr>
@@ -2716,7 +2716,7 @@
         <w:tc>
           <w:tcPr>
             <w:cnfStyle w:val="001000000000" w:firstRow="0" w:lastRow="0" w:firstColumn="1" w:lastColumn="0" w:oddVBand="0" w:evenVBand="0" w:oddHBand="0" w:evenHBand="0" w:firstRowFirstColumn="0" w:firstRowLastColumn="0" w:lastRowFirstColumn="0" w:lastRowLastColumn="0"/>
-            <w:tcW w:w="535" w:type="dxa"/>
+            <w:tcW w:w="445" w:type="dxa"/>
           </w:tcPr>
           <w:p>
             <w:pPr>
@@ -2744,7 +2744,7 @@
         </w:tc>
         <w:tc>
           <w:tcPr>
-            <w:tcW w:w="3995" w:type="dxa"/>
+            <w:tcW w:w="3870" w:type="dxa"/>
           </w:tcPr>
           <w:p>
             <w:pPr>
@@ -2769,7 +2769,7 @@
         </w:tc>
         <w:tc>
           <w:tcPr>
-            <w:tcW w:w="505" w:type="dxa"/>
+            <w:tcW w:w="450" w:type="dxa"/>
           </w:tcPr>
           <w:p>
             <w:pPr>
@@ -2798,7 +2798,7 @@
         </w:tc>
         <w:tc>
           <w:tcPr>
-            <w:tcW w:w="4315" w:type="dxa"/>
+            <w:tcW w:w="4613" w:type="dxa"/>
           </w:tcPr>
           <w:p>
             <w:pPr>
@@ -2826,7 +2826,7 @@
         <w:tc>
           <w:tcPr>
             <w:cnfStyle w:val="001000000000" w:firstRow="0" w:lastRow="0" w:firstColumn="1" w:lastColumn="0" w:oddVBand="0" w:evenVBand="0" w:oddHBand="0" w:evenHBand="0" w:firstRowFirstColumn="0" w:firstRowLastColumn="0" w:lastRowFirstColumn="0" w:lastRowLastColumn="0"/>
-            <w:tcW w:w="535" w:type="dxa"/>
+            <w:tcW w:w="445" w:type="dxa"/>
           </w:tcPr>
           <w:p>
             <w:pPr>
@@ -2854,7 +2854,7 @@
         </w:tc>
         <w:tc>
           <w:tcPr>
-            <w:tcW w:w="3995" w:type="dxa"/>
+            <w:tcW w:w="3870" w:type="dxa"/>
           </w:tcPr>
           <w:p>
             <w:pPr>
@@ -2879,7 +2879,7 @@
         </w:tc>
         <w:tc>
           <w:tcPr>
-            <w:tcW w:w="505" w:type="dxa"/>
+            <w:tcW w:w="450" w:type="dxa"/>
           </w:tcPr>
           <w:p>
             <w:pPr>
@@ -2908,7 +2908,7 @@
         </w:tc>
         <w:tc>
           <w:tcPr>
-            <w:tcW w:w="4315" w:type="dxa"/>
+            <w:tcW w:w="4613" w:type="dxa"/>
           </w:tcPr>
           <w:p>
             <w:pPr>
@@ -2936,7 +2936,7 @@
         <w:tc>
           <w:tcPr>
             <w:cnfStyle w:val="001000000000" w:firstRow="0" w:lastRow="0" w:firstColumn="1" w:lastColumn="0" w:oddVBand="0" w:evenVBand="0" w:oddHBand="0" w:evenHBand="0" w:firstRowFirstColumn="0" w:firstRowLastColumn="0" w:lastRowFirstColumn="0" w:lastRowLastColumn="0"/>
-            <w:tcW w:w="535" w:type="dxa"/>
+            <w:tcW w:w="445" w:type="dxa"/>
           </w:tcPr>
           <w:p>
             <w:pPr>
@@ -2964,7 +2964,7 @@
         </w:tc>
         <w:tc>
           <w:tcPr>
-            <w:tcW w:w="3995" w:type="dxa"/>
+            <w:tcW w:w="3870" w:type="dxa"/>
           </w:tcPr>
           <w:p>
             <w:pPr>
@@ -2989,7 +2989,7 @@
         </w:tc>
         <w:tc>
           <w:tcPr>
-            <w:tcW w:w="505" w:type="dxa"/>
+            <w:tcW w:w="450" w:type="dxa"/>
           </w:tcPr>
           <w:p>
             <w:pPr>
@@ -3012,13 +3012,13 @@
                 <w:sz w:val="16"/>
                 <w:szCs w:val="16"/>
               </w:rPr>
-              <w:t>RA</w:t>
+              <w:t>PT</w:t>
             </w:r>
           </w:p>
         </w:tc>
         <w:tc>
           <w:tcPr>
-            <w:tcW w:w="4315" w:type="dxa"/>
+            <w:tcW w:w="4613" w:type="dxa"/>
           </w:tcPr>
           <w:p>
             <w:pPr>
@@ -3037,7 +3037,7 @@
                 <w:sz w:val="16"/>
                 <w:szCs w:val="16"/>
               </w:rPr>
-              <w:t>Risk Assessment</w:t>
+              <w:t>Personally Identifiable Information Processing and Transparency</w:t>
             </w:r>
           </w:p>
         </w:tc>
@@ -3046,7 +3046,7 @@
         <w:tc>
           <w:tcPr>
             <w:cnfStyle w:val="001000000000" w:firstRow="0" w:lastRow="0" w:firstColumn="1" w:lastColumn="0" w:oddVBand="0" w:evenVBand="0" w:oddHBand="0" w:evenHBand="0" w:firstRowFirstColumn="0" w:firstRowLastColumn="0" w:lastRowFirstColumn="0" w:lastRowLastColumn="0"/>
-            <w:tcW w:w="535" w:type="dxa"/>
+            <w:tcW w:w="445" w:type="dxa"/>
           </w:tcPr>
           <w:p>
             <w:pPr>
@@ -3074,7 +3074,7 @@
         </w:tc>
         <w:tc>
           <w:tcPr>
-            <w:tcW w:w="3995" w:type="dxa"/>
+            <w:tcW w:w="3870" w:type="dxa"/>
           </w:tcPr>
           <w:p>
             <w:pPr>
@@ -3099,7 +3099,7 @@
         </w:tc>
         <w:tc>
           <w:tcPr>
-            <w:tcW w:w="533" w:type="dxa"/>
+            <w:tcW w:w="450" w:type="dxa"/>
           </w:tcPr>
           <w:p>
             <w:pPr>
@@ -3122,13 +3122,13 @@
                 <w:sz w:val="16"/>
                 <w:szCs w:val="16"/>
               </w:rPr>
-              <w:t>SA</w:t>
+              <w:t>RA</w:t>
             </w:r>
           </w:p>
         </w:tc>
         <w:tc>
           <w:tcPr>
-            <w:tcW w:w="4315" w:type="dxa"/>
+            <w:tcW w:w="4613" w:type="dxa"/>
           </w:tcPr>
           <w:p>
             <w:pPr>
@@ -3147,7 +3147,7 @@
                 <w:sz w:val="16"/>
                 <w:szCs w:val="16"/>
               </w:rPr>
-              <w:t>System and Services Acquisition</w:t>
+              <w:t>Risk Assessment</w:t>
             </w:r>
           </w:p>
         </w:tc>
@@ -3156,7 +3156,7 @@
         <w:tc>
           <w:tcPr>
             <w:cnfStyle w:val="001000000000" w:firstRow="0" w:lastRow="0" w:firstColumn="1" w:lastColumn="0" w:oddVBand="0" w:evenVBand="0" w:oddHBand="0" w:evenHBand="0" w:firstRowFirstColumn="0" w:firstRowLastColumn="0" w:lastRowFirstColumn="0" w:lastRowLastColumn="0"/>
-            <w:tcW w:w="535" w:type="dxa"/>
+            <w:tcW w:w="445" w:type="dxa"/>
           </w:tcPr>
           <w:p>
             <w:pPr>
@@ -3184,7 +3184,7 @@
         </w:tc>
         <w:tc>
           <w:tcPr>
-            <w:tcW w:w="3995" w:type="dxa"/>
+            <w:tcW w:w="3870" w:type="dxa"/>
           </w:tcPr>
           <w:p>
             <w:pPr>
@@ -3209,7 +3209,7 @@
         </w:tc>
         <w:tc>
           <w:tcPr>
-            <w:tcW w:w="533" w:type="dxa"/>
+            <w:tcW w:w="450" w:type="dxa"/>
           </w:tcPr>
           <w:p>
             <w:pPr>
@@ -3232,13 +3232,13 @@
                 <w:sz w:val="16"/>
                 <w:szCs w:val="16"/>
               </w:rPr>
-              <w:t>SC</w:t>
+              <w:t>SA</w:t>
             </w:r>
           </w:p>
         </w:tc>
         <w:tc>
           <w:tcPr>
-            <w:tcW w:w="4315" w:type="dxa"/>
+            <w:tcW w:w="4613" w:type="dxa"/>
           </w:tcPr>
           <w:p>
             <w:pPr>
@@ -3257,7 +3257,7 @@
                 <w:sz w:val="16"/>
                 <w:szCs w:val="16"/>
               </w:rPr>
-              <w:t>System and Communications Protection</w:t>
+              <w:t>System and Services Acquisition</w:t>
             </w:r>
           </w:p>
         </w:tc>
@@ -3266,7 +3266,7 @@
         <w:tc>
           <w:tcPr>
             <w:cnfStyle w:val="001000000000" w:firstRow="0" w:lastRow="0" w:firstColumn="1" w:lastColumn="0" w:oddVBand="0" w:evenVBand="0" w:oddHBand="0" w:evenHBand="0" w:firstRowFirstColumn="0" w:firstRowLastColumn="0" w:lastRowFirstColumn="0" w:lastRowLastColumn="0"/>
-            <w:tcW w:w="535" w:type="dxa"/>
+            <w:tcW w:w="445" w:type="dxa"/>
           </w:tcPr>
           <w:p>
             <w:pPr>
@@ -3294,7 +3294,7 @@
         </w:tc>
         <w:tc>
           <w:tcPr>
-            <w:tcW w:w="3995" w:type="dxa"/>
+            <w:tcW w:w="3870" w:type="dxa"/>
           </w:tcPr>
           <w:p>
             <w:pPr>
@@ -3319,7 +3319,7 @@
         </w:tc>
         <w:tc>
           <w:tcPr>
-            <w:tcW w:w="533" w:type="dxa"/>
+            <w:tcW w:w="450" w:type="dxa"/>
           </w:tcPr>
           <w:p>
             <w:pPr>
@@ -3342,13 +3342,13 @@
                 <w:sz w:val="16"/>
                 <w:szCs w:val="16"/>
               </w:rPr>
-              <w:t>SI</w:t>
+              <w:t>SC</w:t>
             </w:r>
           </w:p>
         </w:tc>
         <w:tc>
           <w:tcPr>
-            <w:tcW w:w="4315" w:type="dxa"/>
+            <w:tcW w:w="4613" w:type="dxa"/>
           </w:tcPr>
           <w:p>
             <w:pPr>
@@ -3367,7 +3367,7 @@
                 <w:sz w:val="16"/>
                 <w:szCs w:val="16"/>
               </w:rPr>
-              <w:t>System and Information Integrity</w:t>
+              <w:t>System and Communications Protection</w:t>
             </w:r>
           </w:p>
         </w:tc>
@@ -3376,7 +3376,7 @@
         <w:tc>
           <w:tcPr>
             <w:cnfStyle w:val="001000000000" w:firstRow="0" w:lastRow="0" w:firstColumn="1" w:lastColumn="0" w:oddVBand="0" w:evenVBand="0" w:oddHBand="0" w:evenHBand="0" w:firstRowFirstColumn="0" w:firstRowLastColumn="0" w:lastRowFirstColumn="0" w:lastRowLastColumn="0"/>
-            <w:tcW w:w="535" w:type="dxa"/>
+            <w:tcW w:w="445" w:type="dxa"/>
           </w:tcPr>
           <w:p>
             <w:pPr>
@@ -3404,7 +3404,7 @@
         </w:tc>
         <w:tc>
           <w:tcPr>
-            <w:tcW w:w="3995" w:type="dxa"/>
+            <w:tcW w:w="3870" w:type="dxa"/>
           </w:tcPr>
           <w:p>
             <w:pPr>
@@ -3429,7 +3429,7 @@
         </w:tc>
         <w:tc>
           <w:tcPr>
-            <w:tcW w:w="533" w:type="dxa"/>
+            <w:tcW w:w="450" w:type="dxa"/>
           </w:tcPr>
           <w:p>
             <w:pPr>
@@ -3452,13 +3452,13 @@
                 <w:sz w:val="16"/>
                 <w:szCs w:val="16"/>
               </w:rPr>
-              <w:t>SR</w:t>
+              <w:t>SI</w:t>
             </w:r>
           </w:p>
         </w:tc>
         <w:tc>
           <w:tcPr>
-            <w:tcW w:w="4315" w:type="dxa"/>
+            <w:tcW w:w="4613" w:type="dxa"/>
           </w:tcPr>
           <w:p>
             <w:pPr>
@@ -3477,7 +3477,7 @@
                 <w:sz w:val="16"/>
                 <w:szCs w:val="16"/>
               </w:rPr>
-              <w:t>Supply Chain Risk Management</w:t>
+              <w:t>System and Information Integrity</w:t>
             </w:r>
           </w:p>
         </w:tc>
@@ -3486,7 +3486,7 @@
         <w:tc>
           <w:tcPr>
             <w:cnfStyle w:val="001000000000" w:firstRow="0" w:lastRow="0" w:firstColumn="1" w:lastColumn="0" w:oddVBand="0" w:evenVBand="0" w:oddHBand="0" w:evenHBand="0" w:firstRowFirstColumn="0" w:firstRowLastColumn="0" w:lastRowFirstColumn="0" w:lastRowLastColumn="0"/>
-            <w:tcW w:w="535" w:type="dxa"/>
+            <w:tcW w:w="445" w:type="dxa"/>
           </w:tcPr>
           <w:p>
             <w:pPr>
@@ -3514,7 +3514,7 @@
         </w:tc>
         <w:tc>
           <w:tcPr>
-            <w:tcW w:w="3995" w:type="dxa"/>
+            <w:tcW w:w="3870" w:type="dxa"/>
           </w:tcPr>
           <w:p>
             <w:pPr>
@@ -3539,7 +3539,7 @@
         </w:tc>
         <w:tc>
           <w:tcPr>
-            <w:tcW w:w="533" w:type="dxa"/>
+            <w:tcW w:w="450" w:type="dxa"/>
           </w:tcPr>
           <w:p>
             <w:pPr>
@@ -3554,11 +3554,21 @@
                 <w:szCs w:val="16"/>
               </w:rPr>
             </w:pPr>
+            <w:r>
+              <w:rPr>
+                <w:b/>
+                <w:bCs/>
+                <w:color w:val="5A5B5D"/>
+                <w:sz w:val="16"/>
+                <w:szCs w:val="16"/>
+              </w:rPr>
+              <w:t>SR</w:t>
+            </w:r>
           </w:p>
         </w:tc>
         <w:tc>
           <w:tcPr>
-            <w:tcW w:w="4315" w:type="dxa"/>
+            <w:tcW w:w="4613" w:type="dxa"/>
           </w:tcPr>
           <w:p>
             <w:pPr>
@@ -3571,6 +3581,14 @@
                 <w:szCs w:val="16"/>
               </w:rPr>
             </w:pPr>
+            <w:r>
+              <w:rPr>
+                <w:color w:val="5A5B5D"/>
+                <w:sz w:val="16"/>
+                <w:szCs w:val="16"/>
+              </w:rPr>
+              <w:t>Supply Chain Risk Management</w:t>
+            </w:r>
           </w:p>
         </w:tc>
       </w:tr>
@@ -4182,7 +4200,7 @@
                 <w:sz w:val="16"/>
                 <w:szCs w:val="16"/>
               </w:rPr>
-              <w:t>IP</w:t>
+              <w:t>GV</w:t>
             </w:r>
           </w:p>
         </w:tc>
@@ -4208,7 +4226,7 @@
                 <w:sz w:val="16"/>
                 <w:szCs w:val="16"/>
               </w:rPr>
-              <w:t>Information Protection Processes and Procedures</w:t>
+              <w:t>Governance</w:t>
             </w:r>
           </w:p>
         </w:tc>
@@ -4296,7 +4314,7 @@
                 <w:sz w:val="16"/>
                 <w:szCs w:val="16"/>
               </w:rPr>
-              <w:t>MA</w:t>
+              <w:t>IP</w:t>
             </w:r>
           </w:p>
         </w:tc>
@@ -4322,7 +4340,7 @@
                 <w:sz w:val="16"/>
                 <w:szCs w:val="16"/>
               </w:rPr>
-              <w:t>Maintenance</w:t>
+              <w:t>Information Protection Processes and Procedures</w:t>
             </w:r>
           </w:p>
         </w:tc>
@@ -4410,7 +4428,7 @@
                 <w:sz w:val="16"/>
                 <w:szCs w:val="16"/>
               </w:rPr>
-              <w:t>MI</w:t>
+              <w:t>MA</w:t>
             </w:r>
           </w:p>
         </w:tc>
@@ -4436,7 +4454,7 @@
                 <w:sz w:val="16"/>
                 <w:szCs w:val="16"/>
               </w:rPr>
-              <w:t>Mitigation</w:t>
+              <w:t>Maintenance</w:t>
             </w:r>
           </w:p>
         </w:tc>
@@ -4524,7 +4542,7 @@
                 <w:sz w:val="16"/>
                 <w:szCs w:val="16"/>
               </w:rPr>
-              <w:t>PT</w:t>
+              <w:t>MI</w:t>
             </w:r>
           </w:p>
         </w:tc>
@@ -4550,7 +4568,7 @@
                 <w:sz w:val="16"/>
                 <w:szCs w:val="16"/>
               </w:rPr>
-              <w:t>Protective Technology</w:t>
+              <w:t>Mitigation</w:t>
             </w:r>
           </w:p>
         </w:tc>
@@ -4638,7 +4656,7 @@
                 <w:sz w:val="16"/>
                 <w:szCs w:val="16"/>
               </w:rPr>
-              <w:t>RA</w:t>
+              <w:t>PT</w:t>
             </w:r>
           </w:p>
         </w:tc>
@@ -4664,7 +4682,7 @@
                 <w:sz w:val="16"/>
                 <w:szCs w:val="16"/>
               </w:rPr>
-              <w:t>Risk Assessment</w:t>
+              <w:t>Protective Technology</w:t>
             </w:r>
           </w:p>
         </w:tc>
@@ -4696,7 +4714,7 @@
                 <w:sz w:val="16"/>
                 <w:szCs w:val="16"/>
               </w:rPr>
-              <w:t>DS</w:t>
+              <w:t>DP</w:t>
             </w:r>
           </w:p>
         </w:tc>
@@ -4722,7 +4740,7 @@
                 <w:sz w:val="16"/>
                 <w:szCs w:val="16"/>
               </w:rPr>
-              <w:t>Data Security</w:t>
+              <w:t>Detection Processes</w:t>
             </w:r>
           </w:p>
         </w:tc>
@@ -4752,7 +4770,7 @@
                 <w:sz w:val="16"/>
                 <w:szCs w:val="16"/>
               </w:rPr>
-              <w:t>SC</w:t>
+              <w:t>RA</w:t>
             </w:r>
           </w:p>
         </w:tc>
@@ -4778,7 +4796,7 @@
                 <w:sz w:val="16"/>
                 <w:szCs w:val="16"/>
               </w:rPr>
-              <w:t>Supply Chain Risk Management</w:t>
+              <w:t>Risk Assessment</w:t>
             </w:r>
           </w:p>
         </w:tc>
@@ -4810,7 +4828,7 @@
                 <w:sz w:val="16"/>
                 <w:szCs w:val="16"/>
               </w:rPr>
-              <w:t>GV</w:t>
+              <w:t>DS</w:t>
             </w:r>
           </w:p>
         </w:tc>
@@ -4836,7 +4854,7 @@
                 <w:sz w:val="16"/>
                 <w:szCs w:val="16"/>
               </w:rPr>
-              <w:t>Governance</w:t>
+              <w:t>Data Security</w:t>
             </w:r>
           </w:p>
         </w:tc>
@@ -4858,6 +4876,16 @@
                 <w:szCs w:val="16"/>
               </w:rPr>
             </w:pPr>
+            <w:r>
+              <w:rPr>
+                <w:b/>
+                <w:bCs/>
+                <w:color w:val="5A5B5D"/>
+                <w:sz w:val="16"/>
+                <w:szCs w:val="16"/>
+              </w:rPr>
+              <w:t>SC</w:t>
+            </w:r>
           </w:p>
         </w:tc>
         <w:tc>
@@ -4876,6 +4904,14 @@
                 <w:szCs w:val="16"/>
               </w:rPr>
             </w:pPr>
+            <w:r>
+              <w:rPr>
+                <w:color w:val="5A5B5D"/>
+                <w:sz w:val="16"/>
+                <w:szCs w:val="16"/>
+              </w:rPr>
+              <w:t>Supply Chain Risk Management</w:t>
+            </w:r>
           </w:p>
         </w:tc>
       </w:tr>

</xml_diff>

<commit_message>
Fixes to the online restore process in ptp.py
</commit_message>
<xml_diff>
--- a/report_gen/templates/rva-template.docx
+++ b/report_gen/templates/rva-template.docx
@@ -1,6 +1,6 @@
 
 <file path=word/document.xml><?xml version="1.0" encoding="utf-8"?>
-<w:document xmlns:wpc="http://schemas.microsoft.com/office/word/2010/wordprocessingCanvas" xmlns:cx="http://schemas.microsoft.com/office/drawing/2014/chartex" xmlns:cx1="http://schemas.microsoft.com/office/drawing/2015/9/8/chartex" xmlns:cx2="http://schemas.microsoft.com/office/drawing/2015/10/21/chartex" xmlns:cx3="http://schemas.microsoft.com/office/drawing/2016/5/9/chartex" xmlns:cx4="http://schemas.microsoft.com/office/drawing/2016/5/10/chartex" xmlns:cx5="http://schemas.microsoft.com/office/drawing/2016/5/11/chartex" xmlns:cx6="http://schemas.microsoft.com/office/drawing/2016/5/12/chartex" xmlns:cx7="http://schemas.microsoft.com/office/drawing/2016/5/13/chartex" xmlns:cx8="http://schemas.microsoft.com/office/drawing/2016/5/14/chartex" xmlns:mc="http://schemas.openxmlformats.org/markup-compatibility/2006" xmlns:aink="http://schemas.microsoft.com/office/drawing/2016/ink" xmlns:am3d="http://schemas.microsoft.com/office/drawing/2017/model3d" xmlns:o="urn:schemas-microsoft-com:office:office" xmlns:oel="http://schemas.microsoft.com/office/2019/extlst" xmlns:r="http://schemas.openxmlformats.org/officeDocument/2006/relationships" xmlns:m="http://schemas.openxmlformats.org/officeDocument/2006/math" xmlns:v="urn:schemas-microsoft-com:vml" xmlns:wp14="http://schemas.microsoft.com/office/word/2010/wordprocessingDrawing" xmlns:wp="http://schemas.openxmlformats.org/drawingml/2006/wordprocessingDrawing" xmlns:w10="urn:schemas-microsoft-com:office:word" xmlns:w="http://schemas.openxmlformats.org/wordprocessingml/2006/main" xmlns:w14="http://schemas.microsoft.com/office/word/2010/wordml" xmlns:w15="http://schemas.microsoft.com/office/word/2012/wordml" xmlns:w16cex="http://schemas.microsoft.com/office/word/2018/wordml/cex" xmlns:w16cid="http://schemas.microsoft.com/office/word/2016/wordml/cid" xmlns:w16="http://schemas.microsoft.com/office/word/2018/wordml" xmlns:w16du="http://schemas.microsoft.com/office/word/2023/wordml/word16du" xmlns:w16sdtdh="http://schemas.microsoft.com/office/word/2020/wordml/sdtdatahash" xmlns:w16se="http://schemas.microsoft.com/office/word/2015/wordml/symex" xmlns:wpg="http://schemas.microsoft.com/office/word/2010/wordprocessingGroup" xmlns:wpi="http://schemas.microsoft.com/office/word/2010/wordprocessingInk" xmlns:wne="http://schemas.microsoft.com/office/word/2006/wordml" xmlns:wps="http://schemas.microsoft.com/office/word/2010/wordprocessingShape" mc:Ignorable="w14 w15 w16se w16cid w16 w16cex w16sdtdh wp14">
+<w:document xmlns:wpc="http://schemas.microsoft.com/office/word/2010/wordprocessingCanvas" xmlns:cx="http://schemas.microsoft.com/office/drawing/2014/chartex" xmlns:cx1="http://schemas.microsoft.com/office/drawing/2015/9/8/chartex" xmlns:cx2="http://schemas.microsoft.com/office/drawing/2015/10/21/chartex" xmlns:cx3="http://schemas.microsoft.com/office/drawing/2016/5/9/chartex" xmlns:cx4="http://schemas.microsoft.com/office/drawing/2016/5/10/chartex" xmlns:cx5="http://schemas.microsoft.com/office/drawing/2016/5/11/chartex" xmlns:cx6="http://schemas.microsoft.com/office/drawing/2016/5/12/chartex" xmlns:cx7="http://schemas.microsoft.com/office/drawing/2016/5/13/chartex" xmlns:cx8="http://schemas.microsoft.com/office/drawing/2016/5/14/chartex" xmlns:mc="http://schemas.openxmlformats.org/markup-compatibility/2006" xmlns:aink="http://schemas.microsoft.com/office/drawing/2016/ink" xmlns:am3d="http://schemas.microsoft.com/office/drawing/2017/model3d" xmlns:o="urn:schemas-microsoft-com:office:office" xmlns:oel="http://schemas.microsoft.com/office/2019/extlst" xmlns:r="http://schemas.openxmlformats.org/officeDocument/2006/relationships" xmlns:m="http://schemas.openxmlformats.org/officeDocument/2006/math" xmlns:v="urn:schemas-microsoft-com:vml" xmlns:wp14="http://schemas.microsoft.com/office/word/2010/wordprocessingDrawing" xmlns:wp="http://schemas.openxmlformats.org/drawingml/2006/wordprocessingDrawing" xmlns:w10="urn:schemas-microsoft-com:office:word" xmlns:w="http://schemas.openxmlformats.org/wordprocessingml/2006/main" xmlns:w14="http://schemas.microsoft.com/office/word/2010/wordml" xmlns:w15="http://schemas.microsoft.com/office/word/2012/wordml" xmlns:w16cex="http://schemas.microsoft.com/office/word/2018/wordml/cex" xmlns:w16cid="http://schemas.microsoft.com/office/word/2016/wordml/cid" xmlns:w16="http://schemas.microsoft.com/office/word/2018/wordml" xmlns:w16sdtdh="http://schemas.microsoft.com/office/word/2020/wordml/sdtdatahash" xmlns:w16se="http://schemas.microsoft.com/office/word/2015/wordml/symex" xmlns:wpg="http://schemas.microsoft.com/office/word/2010/wordprocessingGroup" xmlns:wpi="http://schemas.microsoft.com/office/word/2010/wordprocessingInk" xmlns:wne="http://schemas.microsoft.com/office/word/2006/wordml" xmlns:wps="http://schemas.microsoft.com/office/word/2010/wordprocessingShape" mc:Ignorable="w14 w15 w16se w16cid w16 w16cex w16sdtdh wp14">
   <w:body>
     <w:p/>
     <w:p/>
@@ -5639,7 +5639,25 @@
         <w:rPr>
           <w:color w:val="5A5B5D"/>
         </w:rPr>
-        <w:t>’s Critical Infrastructure Security (CIS)</w:t>
+        <w:t xml:space="preserve">’s </w:t>
+      </w:r>
+      <w:r>
+        <w:rPr>
+          <w:color w:val="5A5B5D"/>
+        </w:rPr>
+        <w:t xml:space="preserve">(CIS) </w:t>
+      </w:r>
+      <w:r>
+        <w:rPr>
+          <w:color w:val="5A5B5D"/>
+        </w:rPr>
+        <w:t>Critical Securit</w:t>
+      </w:r>
+      <w:r>
+        <w:rPr>
+          <w:color w:val="5A5B5D"/>
+        </w:rPr>
+        <w:t>y</w:t>
       </w:r>
       <w:r>
         <w:rPr>
@@ -5651,7 +5669,7 @@
         <w:rPr>
           <w:color w:val="5A5B5D"/>
         </w:rPr>
-        <w:t>c</w:t>
+        <w:t>C</w:t>
       </w:r>
       <w:r>
         <w:rPr>
@@ -6770,7 +6788,7 @@
 </file>
 
 <file path=word/endnotes.xml><?xml version="1.0" encoding="utf-8"?>
-<w:endnotes xmlns:wpc="http://schemas.microsoft.com/office/word/2010/wordprocessingCanvas" xmlns:cx="http://schemas.microsoft.com/office/drawing/2014/chartex" xmlns:cx1="http://schemas.microsoft.com/office/drawing/2015/9/8/chartex" xmlns:cx2="http://schemas.microsoft.com/office/drawing/2015/10/21/chartex" xmlns:cx3="http://schemas.microsoft.com/office/drawing/2016/5/9/chartex" xmlns:cx4="http://schemas.microsoft.com/office/drawing/2016/5/10/chartex" xmlns:cx5="http://schemas.microsoft.com/office/drawing/2016/5/11/chartex" xmlns:cx6="http://schemas.microsoft.com/office/drawing/2016/5/12/chartex" xmlns:cx7="http://schemas.microsoft.com/office/drawing/2016/5/13/chartex" xmlns:cx8="http://schemas.microsoft.com/office/drawing/2016/5/14/chartex" xmlns:mc="http://schemas.openxmlformats.org/markup-compatibility/2006" xmlns:aink="http://schemas.microsoft.com/office/drawing/2016/ink" xmlns:am3d="http://schemas.microsoft.com/office/drawing/2017/model3d" xmlns:o="urn:schemas-microsoft-com:office:office" xmlns:oel="http://schemas.microsoft.com/office/2019/extlst" xmlns:r="http://schemas.openxmlformats.org/officeDocument/2006/relationships" xmlns:m="http://schemas.openxmlformats.org/officeDocument/2006/math" xmlns:v="urn:schemas-microsoft-com:vml" xmlns:wp14="http://schemas.microsoft.com/office/word/2010/wordprocessingDrawing" xmlns:wp="http://schemas.openxmlformats.org/drawingml/2006/wordprocessingDrawing" xmlns:w10="urn:schemas-microsoft-com:office:word" xmlns:w="http://schemas.openxmlformats.org/wordprocessingml/2006/main" xmlns:w14="http://schemas.microsoft.com/office/word/2010/wordml" xmlns:w15="http://schemas.microsoft.com/office/word/2012/wordml" xmlns:w16cex="http://schemas.microsoft.com/office/word/2018/wordml/cex" xmlns:w16cid="http://schemas.microsoft.com/office/word/2016/wordml/cid" xmlns:w16="http://schemas.microsoft.com/office/word/2018/wordml" xmlns:w16du="http://schemas.microsoft.com/office/word/2023/wordml/word16du" xmlns:w16sdtdh="http://schemas.microsoft.com/office/word/2020/wordml/sdtdatahash" xmlns:w16se="http://schemas.microsoft.com/office/word/2015/wordml/symex" xmlns:wpg="http://schemas.microsoft.com/office/word/2010/wordprocessingGroup" xmlns:wpi="http://schemas.microsoft.com/office/word/2010/wordprocessingInk" xmlns:wne="http://schemas.microsoft.com/office/word/2006/wordml" xmlns:wps="http://schemas.microsoft.com/office/word/2010/wordprocessingShape" mc:Ignorable="w14 w15 w16se w16cid w16 w16cex w16sdtdh wp14">
+<w:endnotes xmlns:wpc="http://schemas.microsoft.com/office/word/2010/wordprocessingCanvas" xmlns:cx="http://schemas.microsoft.com/office/drawing/2014/chartex" xmlns:cx1="http://schemas.microsoft.com/office/drawing/2015/9/8/chartex" xmlns:cx2="http://schemas.microsoft.com/office/drawing/2015/10/21/chartex" xmlns:cx3="http://schemas.microsoft.com/office/drawing/2016/5/9/chartex" xmlns:cx4="http://schemas.microsoft.com/office/drawing/2016/5/10/chartex" xmlns:cx5="http://schemas.microsoft.com/office/drawing/2016/5/11/chartex" xmlns:cx6="http://schemas.microsoft.com/office/drawing/2016/5/12/chartex" xmlns:cx7="http://schemas.microsoft.com/office/drawing/2016/5/13/chartex" xmlns:cx8="http://schemas.microsoft.com/office/drawing/2016/5/14/chartex" xmlns:mc="http://schemas.openxmlformats.org/markup-compatibility/2006" xmlns:aink="http://schemas.microsoft.com/office/drawing/2016/ink" xmlns:am3d="http://schemas.microsoft.com/office/drawing/2017/model3d" xmlns:o="urn:schemas-microsoft-com:office:office" xmlns:oel="http://schemas.microsoft.com/office/2019/extlst" xmlns:r="http://schemas.openxmlformats.org/officeDocument/2006/relationships" xmlns:m="http://schemas.openxmlformats.org/officeDocument/2006/math" xmlns:v="urn:schemas-microsoft-com:vml" xmlns:wp14="http://schemas.microsoft.com/office/word/2010/wordprocessingDrawing" xmlns:wp="http://schemas.openxmlformats.org/drawingml/2006/wordprocessingDrawing" xmlns:w10="urn:schemas-microsoft-com:office:word" xmlns:w="http://schemas.openxmlformats.org/wordprocessingml/2006/main" xmlns:w14="http://schemas.microsoft.com/office/word/2010/wordml" xmlns:w15="http://schemas.microsoft.com/office/word/2012/wordml" xmlns:w16cex="http://schemas.microsoft.com/office/word/2018/wordml/cex" xmlns:w16cid="http://schemas.microsoft.com/office/word/2016/wordml/cid" xmlns:w16="http://schemas.microsoft.com/office/word/2018/wordml" xmlns:w16sdtdh="http://schemas.microsoft.com/office/word/2020/wordml/sdtdatahash" xmlns:w16se="http://schemas.microsoft.com/office/word/2015/wordml/symex" xmlns:wpg="http://schemas.microsoft.com/office/word/2010/wordprocessingGroup" xmlns:wpi="http://schemas.microsoft.com/office/word/2010/wordprocessingInk" xmlns:wne="http://schemas.microsoft.com/office/word/2006/wordml" xmlns:wps="http://schemas.microsoft.com/office/word/2010/wordprocessingShape" mc:Ignorable="w14 w15 w16se w16cid w16 w16cex w16sdtdh wp14">
   <w:endnote w:type="separator" w:id="-1">
     <w:p>
       <w:pPr>
@@ -6795,7 +6813,7 @@
 </file>
 
 <file path=word/footer1.xml><?xml version="1.0" encoding="utf-8"?>
-<w:ftr xmlns:wpc="http://schemas.microsoft.com/office/word/2010/wordprocessingCanvas" xmlns:cx="http://schemas.microsoft.com/office/drawing/2014/chartex" xmlns:cx1="http://schemas.microsoft.com/office/drawing/2015/9/8/chartex" xmlns:cx2="http://schemas.microsoft.com/office/drawing/2015/10/21/chartex" xmlns:cx3="http://schemas.microsoft.com/office/drawing/2016/5/9/chartex" xmlns:cx4="http://schemas.microsoft.com/office/drawing/2016/5/10/chartex" xmlns:cx5="http://schemas.microsoft.com/office/drawing/2016/5/11/chartex" xmlns:cx6="http://schemas.microsoft.com/office/drawing/2016/5/12/chartex" xmlns:cx7="http://schemas.microsoft.com/office/drawing/2016/5/13/chartex" xmlns:cx8="http://schemas.microsoft.com/office/drawing/2016/5/14/chartex" xmlns:mc="http://schemas.openxmlformats.org/markup-compatibility/2006" xmlns:aink="http://schemas.microsoft.com/office/drawing/2016/ink" xmlns:am3d="http://schemas.microsoft.com/office/drawing/2017/model3d" xmlns:o="urn:schemas-microsoft-com:office:office" xmlns:oel="http://schemas.microsoft.com/office/2019/extlst" xmlns:r="http://schemas.openxmlformats.org/officeDocument/2006/relationships" xmlns:m="http://schemas.openxmlformats.org/officeDocument/2006/math" xmlns:v="urn:schemas-microsoft-com:vml" xmlns:wp14="http://schemas.microsoft.com/office/word/2010/wordprocessingDrawing" xmlns:wp="http://schemas.openxmlformats.org/drawingml/2006/wordprocessingDrawing" xmlns:w10="urn:schemas-microsoft-com:office:word" xmlns:w="http://schemas.openxmlformats.org/wordprocessingml/2006/main" xmlns:w14="http://schemas.microsoft.com/office/word/2010/wordml" xmlns:w15="http://schemas.microsoft.com/office/word/2012/wordml" xmlns:w16cex="http://schemas.microsoft.com/office/word/2018/wordml/cex" xmlns:w16cid="http://schemas.microsoft.com/office/word/2016/wordml/cid" xmlns:w16="http://schemas.microsoft.com/office/word/2018/wordml" xmlns:w16du="http://schemas.microsoft.com/office/word/2023/wordml/word16du" xmlns:w16sdtdh="http://schemas.microsoft.com/office/word/2020/wordml/sdtdatahash" xmlns:w16se="http://schemas.microsoft.com/office/word/2015/wordml/symex" xmlns:wpg="http://schemas.microsoft.com/office/word/2010/wordprocessingGroup" xmlns:wpi="http://schemas.microsoft.com/office/word/2010/wordprocessingInk" xmlns:wne="http://schemas.microsoft.com/office/word/2006/wordml" xmlns:wps="http://schemas.microsoft.com/office/word/2010/wordprocessingShape" mc:Ignorable="w14 w15 w16se w16cid w16 w16cex w16sdtdh wp14">
+<w:ftr xmlns:wpc="http://schemas.microsoft.com/office/word/2010/wordprocessingCanvas" xmlns:cx="http://schemas.microsoft.com/office/drawing/2014/chartex" xmlns:cx1="http://schemas.microsoft.com/office/drawing/2015/9/8/chartex" xmlns:cx2="http://schemas.microsoft.com/office/drawing/2015/10/21/chartex" xmlns:cx3="http://schemas.microsoft.com/office/drawing/2016/5/9/chartex" xmlns:cx4="http://schemas.microsoft.com/office/drawing/2016/5/10/chartex" xmlns:cx5="http://schemas.microsoft.com/office/drawing/2016/5/11/chartex" xmlns:cx6="http://schemas.microsoft.com/office/drawing/2016/5/12/chartex" xmlns:cx7="http://schemas.microsoft.com/office/drawing/2016/5/13/chartex" xmlns:cx8="http://schemas.microsoft.com/office/drawing/2016/5/14/chartex" xmlns:mc="http://schemas.openxmlformats.org/markup-compatibility/2006" xmlns:aink="http://schemas.microsoft.com/office/drawing/2016/ink" xmlns:am3d="http://schemas.microsoft.com/office/drawing/2017/model3d" xmlns:o="urn:schemas-microsoft-com:office:office" xmlns:oel="http://schemas.microsoft.com/office/2019/extlst" xmlns:r="http://schemas.openxmlformats.org/officeDocument/2006/relationships" xmlns:m="http://schemas.openxmlformats.org/officeDocument/2006/math" xmlns:v="urn:schemas-microsoft-com:vml" xmlns:wp14="http://schemas.microsoft.com/office/word/2010/wordprocessingDrawing" xmlns:wp="http://schemas.openxmlformats.org/drawingml/2006/wordprocessingDrawing" xmlns:w10="urn:schemas-microsoft-com:office:word" xmlns:w="http://schemas.openxmlformats.org/wordprocessingml/2006/main" xmlns:w14="http://schemas.microsoft.com/office/word/2010/wordml" xmlns:w15="http://schemas.microsoft.com/office/word/2012/wordml" xmlns:w16cex="http://schemas.microsoft.com/office/word/2018/wordml/cex" xmlns:w16cid="http://schemas.microsoft.com/office/word/2016/wordml/cid" xmlns:w16="http://schemas.microsoft.com/office/word/2018/wordml" xmlns:w16sdtdh="http://schemas.microsoft.com/office/word/2020/wordml/sdtdatahash" xmlns:w16se="http://schemas.microsoft.com/office/word/2015/wordml/symex" xmlns:wpg="http://schemas.microsoft.com/office/word/2010/wordprocessingGroup" xmlns:wpi="http://schemas.microsoft.com/office/word/2010/wordprocessingInk" xmlns:wne="http://schemas.microsoft.com/office/word/2006/wordml" xmlns:wps="http://schemas.microsoft.com/office/word/2010/wordprocessingShape" mc:Ignorable="w14 w15 w16se w16cid w16 w16cex w16sdtdh wp14">
   <w:sdt>
     <w:sdtPr>
       <w:rPr>
@@ -6914,7 +6932,7 @@
 </file>
 
 <file path=word/footer2.xml><?xml version="1.0" encoding="utf-8"?>
-<w:ftr xmlns:wpc="http://schemas.microsoft.com/office/word/2010/wordprocessingCanvas" xmlns:cx="http://schemas.microsoft.com/office/drawing/2014/chartex" xmlns:cx1="http://schemas.microsoft.com/office/drawing/2015/9/8/chartex" xmlns:cx2="http://schemas.microsoft.com/office/drawing/2015/10/21/chartex" xmlns:cx3="http://schemas.microsoft.com/office/drawing/2016/5/9/chartex" xmlns:cx4="http://schemas.microsoft.com/office/drawing/2016/5/10/chartex" xmlns:cx5="http://schemas.microsoft.com/office/drawing/2016/5/11/chartex" xmlns:cx6="http://schemas.microsoft.com/office/drawing/2016/5/12/chartex" xmlns:cx7="http://schemas.microsoft.com/office/drawing/2016/5/13/chartex" xmlns:cx8="http://schemas.microsoft.com/office/drawing/2016/5/14/chartex" xmlns:mc="http://schemas.openxmlformats.org/markup-compatibility/2006" xmlns:aink="http://schemas.microsoft.com/office/drawing/2016/ink" xmlns:am3d="http://schemas.microsoft.com/office/drawing/2017/model3d" xmlns:o="urn:schemas-microsoft-com:office:office" xmlns:oel="http://schemas.microsoft.com/office/2019/extlst" xmlns:r="http://schemas.openxmlformats.org/officeDocument/2006/relationships" xmlns:m="http://schemas.openxmlformats.org/officeDocument/2006/math" xmlns:v="urn:schemas-microsoft-com:vml" xmlns:wp14="http://schemas.microsoft.com/office/word/2010/wordprocessingDrawing" xmlns:wp="http://schemas.openxmlformats.org/drawingml/2006/wordprocessingDrawing" xmlns:w10="urn:schemas-microsoft-com:office:word" xmlns:w="http://schemas.openxmlformats.org/wordprocessingml/2006/main" xmlns:w14="http://schemas.microsoft.com/office/word/2010/wordml" xmlns:w15="http://schemas.microsoft.com/office/word/2012/wordml" xmlns:w16cex="http://schemas.microsoft.com/office/word/2018/wordml/cex" xmlns:w16cid="http://schemas.microsoft.com/office/word/2016/wordml/cid" xmlns:w16="http://schemas.microsoft.com/office/word/2018/wordml" xmlns:w16du="http://schemas.microsoft.com/office/word/2023/wordml/word16du" xmlns:w16sdtdh="http://schemas.microsoft.com/office/word/2020/wordml/sdtdatahash" xmlns:w16se="http://schemas.microsoft.com/office/word/2015/wordml/symex" xmlns:wpg="http://schemas.microsoft.com/office/word/2010/wordprocessingGroup" xmlns:wpi="http://schemas.microsoft.com/office/word/2010/wordprocessingInk" xmlns:wne="http://schemas.microsoft.com/office/word/2006/wordml" xmlns:wps="http://schemas.microsoft.com/office/word/2010/wordprocessingShape" mc:Ignorable="w14 w15 w16se w16cid w16 w16cex w16sdtdh wp14">
+<w:ftr xmlns:wpc="http://schemas.microsoft.com/office/word/2010/wordprocessingCanvas" xmlns:cx="http://schemas.microsoft.com/office/drawing/2014/chartex" xmlns:cx1="http://schemas.microsoft.com/office/drawing/2015/9/8/chartex" xmlns:cx2="http://schemas.microsoft.com/office/drawing/2015/10/21/chartex" xmlns:cx3="http://schemas.microsoft.com/office/drawing/2016/5/9/chartex" xmlns:cx4="http://schemas.microsoft.com/office/drawing/2016/5/10/chartex" xmlns:cx5="http://schemas.microsoft.com/office/drawing/2016/5/11/chartex" xmlns:cx6="http://schemas.microsoft.com/office/drawing/2016/5/12/chartex" xmlns:cx7="http://schemas.microsoft.com/office/drawing/2016/5/13/chartex" xmlns:cx8="http://schemas.microsoft.com/office/drawing/2016/5/14/chartex" xmlns:mc="http://schemas.openxmlformats.org/markup-compatibility/2006" xmlns:aink="http://schemas.microsoft.com/office/drawing/2016/ink" xmlns:am3d="http://schemas.microsoft.com/office/drawing/2017/model3d" xmlns:o="urn:schemas-microsoft-com:office:office" xmlns:oel="http://schemas.microsoft.com/office/2019/extlst" xmlns:r="http://schemas.openxmlformats.org/officeDocument/2006/relationships" xmlns:m="http://schemas.openxmlformats.org/officeDocument/2006/math" xmlns:v="urn:schemas-microsoft-com:vml" xmlns:wp14="http://schemas.microsoft.com/office/word/2010/wordprocessingDrawing" xmlns:wp="http://schemas.openxmlformats.org/drawingml/2006/wordprocessingDrawing" xmlns:w10="urn:schemas-microsoft-com:office:word" xmlns:w="http://schemas.openxmlformats.org/wordprocessingml/2006/main" xmlns:w14="http://schemas.microsoft.com/office/word/2010/wordml" xmlns:w15="http://schemas.microsoft.com/office/word/2012/wordml" xmlns:w16cex="http://schemas.microsoft.com/office/word/2018/wordml/cex" xmlns:w16cid="http://schemas.microsoft.com/office/word/2016/wordml/cid" xmlns:w16="http://schemas.microsoft.com/office/word/2018/wordml" xmlns:w16sdtdh="http://schemas.microsoft.com/office/word/2020/wordml/sdtdatahash" xmlns:w16se="http://schemas.microsoft.com/office/word/2015/wordml/symex" xmlns:wpg="http://schemas.microsoft.com/office/word/2010/wordprocessingGroup" xmlns:wpi="http://schemas.microsoft.com/office/word/2010/wordprocessingInk" xmlns:wne="http://schemas.microsoft.com/office/word/2006/wordml" xmlns:wps="http://schemas.microsoft.com/office/word/2010/wordprocessingShape" mc:Ignorable="w14 w15 w16se w16cid w16 w16cex w16sdtdh wp14">
   <w:sdt>
     <w:sdtPr>
       <w:rPr>
@@ -7032,7 +7050,7 @@
 </file>
 
 <file path=word/footer3.xml><?xml version="1.0" encoding="utf-8"?>
-<w:ftr xmlns:wpc="http://schemas.microsoft.com/office/word/2010/wordprocessingCanvas" xmlns:cx="http://schemas.microsoft.com/office/drawing/2014/chartex" xmlns:cx1="http://schemas.microsoft.com/office/drawing/2015/9/8/chartex" xmlns:cx2="http://schemas.microsoft.com/office/drawing/2015/10/21/chartex" xmlns:cx3="http://schemas.microsoft.com/office/drawing/2016/5/9/chartex" xmlns:cx4="http://schemas.microsoft.com/office/drawing/2016/5/10/chartex" xmlns:cx5="http://schemas.microsoft.com/office/drawing/2016/5/11/chartex" xmlns:cx6="http://schemas.microsoft.com/office/drawing/2016/5/12/chartex" xmlns:cx7="http://schemas.microsoft.com/office/drawing/2016/5/13/chartex" xmlns:cx8="http://schemas.microsoft.com/office/drawing/2016/5/14/chartex" xmlns:mc="http://schemas.openxmlformats.org/markup-compatibility/2006" xmlns:aink="http://schemas.microsoft.com/office/drawing/2016/ink" xmlns:am3d="http://schemas.microsoft.com/office/drawing/2017/model3d" xmlns:o="urn:schemas-microsoft-com:office:office" xmlns:oel="http://schemas.microsoft.com/office/2019/extlst" xmlns:r="http://schemas.openxmlformats.org/officeDocument/2006/relationships" xmlns:m="http://schemas.openxmlformats.org/officeDocument/2006/math" xmlns:v="urn:schemas-microsoft-com:vml" xmlns:wp14="http://schemas.microsoft.com/office/word/2010/wordprocessingDrawing" xmlns:wp="http://schemas.openxmlformats.org/drawingml/2006/wordprocessingDrawing" xmlns:w10="urn:schemas-microsoft-com:office:word" xmlns:w="http://schemas.openxmlformats.org/wordprocessingml/2006/main" xmlns:w14="http://schemas.microsoft.com/office/word/2010/wordml" xmlns:w15="http://schemas.microsoft.com/office/word/2012/wordml" xmlns:w16cex="http://schemas.microsoft.com/office/word/2018/wordml/cex" xmlns:w16cid="http://schemas.microsoft.com/office/word/2016/wordml/cid" xmlns:w16="http://schemas.microsoft.com/office/word/2018/wordml" xmlns:w16du="http://schemas.microsoft.com/office/word/2023/wordml/word16du" xmlns:w16sdtdh="http://schemas.microsoft.com/office/word/2020/wordml/sdtdatahash" xmlns:w16se="http://schemas.microsoft.com/office/word/2015/wordml/symex" xmlns:wpg="http://schemas.microsoft.com/office/word/2010/wordprocessingGroup" xmlns:wpi="http://schemas.microsoft.com/office/word/2010/wordprocessingInk" xmlns:wne="http://schemas.microsoft.com/office/word/2006/wordml" xmlns:wps="http://schemas.microsoft.com/office/word/2010/wordprocessingShape" mc:Ignorable="w14 w15 w16se w16cid w16 w16cex w16sdtdh wp14">
+<w:ftr xmlns:wpc="http://schemas.microsoft.com/office/word/2010/wordprocessingCanvas" xmlns:cx="http://schemas.microsoft.com/office/drawing/2014/chartex" xmlns:cx1="http://schemas.microsoft.com/office/drawing/2015/9/8/chartex" xmlns:cx2="http://schemas.microsoft.com/office/drawing/2015/10/21/chartex" xmlns:cx3="http://schemas.microsoft.com/office/drawing/2016/5/9/chartex" xmlns:cx4="http://schemas.microsoft.com/office/drawing/2016/5/10/chartex" xmlns:cx5="http://schemas.microsoft.com/office/drawing/2016/5/11/chartex" xmlns:cx6="http://schemas.microsoft.com/office/drawing/2016/5/12/chartex" xmlns:cx7="http://schemas.microsoft.com/office/drawing/2016/5/13/chartex" xmlns:cx8="http://schemas.microsoft.com/office/drawing/2016/5/14/chartex" xmlns:mc="http://schemas.openxmlformats.org/markup-compatibility/2006" xmlns:aink="http://schemas.microsoft.com/office/drawing/2016/ink" xmlns:am3d="http://schemas.microsoft.com/office/drawing/2017/model3d" xmlns:o="urn:schemas-microsoft-com:office:office" xmlns:oel="http://schemas.microsoft.com/office/2019/extlst" xmlns:r="http://schemas.openxmlformats.org/officeDocument/2006/relationships" xmlns:m="http://schemas.openxmlformats.org/officeDocument/2006/math" xmlns:v="urn:schemas-microsoft-com:vml" xmlns:wp14="http://schemas.microsoft.com/office/word/2010/wordprocessingDrawing" xmlns:wp="http://schemas.openxmlformats.org/drawingml/2006/wordprocessingDrawing" xmlns:w10="urn:schemas-microsoft-com:office:word" xmlns:w="http://schemas.openxmlformats.org/wordprocessingml/2006/main" xmlns:w14="http://schemas.microsoft.com/office/word/2010/wordml" xmlns:w15="http://schemas.microsoft.com/office/word/2012/wordml" xmlns:w16cex="http://schemas.microsoft.com/office/word/2018/wordml/cex" xmlns:w16cid="http://schemas.microsoft.com/office/word/2016/wordml/cid" xmlns:w16="http://schemas.microsoft.com/office/word/2018/wordml" xmlns:w16sdtdh="http://schemas.microsoft.com/office/word/2020/wordml/sdtdatahash" xmlns:w16se="http://schemas.microsoft.com/office/word/2015/wordml/symex" xmlns:wpg="http://schemas.microsoft.com/office/word/2010/wordprocessingGroup" xmlns:wpi="http://schemas.microsoft.com/office/word/2010/wordprocessingInk" xmlns:wne="http://schemas.microsoft.com/office/word/2006/wordml" xmlns:wps="http://schemas.microsoft.com/office/word/2010/wordprocessingShape" mc:Ignorable="w14 w15 w16se w16cid w16 w16cex w16sdtdh wp14">
   <w:p>
     <w:pPr>
       <w:pStyle w:val="CISAFooter"/>
@@ -7071,7 +7089,7 @@
 </file>
 
 <file path=word/footnotes.xml><?xml version="1.0" encoding="utf-8"?>
-<w:footnotes xmlns:wpc="http://schemas.microsoft.com/office/word/2010/wordprocessingCanvas" xmlns:cx="http://schemas.microsoft.com/office/drawing/2014/chartex" xmlns:cx1="http://schemas.microsoft.com/office/drawing/2015/9/8/chartex" xmlns:cx2="http://schemas.microsoft.com/office/drawing/2015/10/21/chartex" xmlns:cx3="http://schemas.microsoft.com/office/drawing/2016/5/9/chartex" xmlns:cx4="http://schemas.microsoft.com/office/drawing/2016/5/10/chartex" xmlns:cx5="http://schemas.microsoft.com/office/drawing/2016/5/11/chartex" xmlns:cx6="http://schemas.microsoft.com/office/drawing/2016/5/12/chartex" xmlns:cx7="http://schemas.microsoft.com/office/drawing/2016/5/13/chartex" xmlns:cx8="http://schemas.microsoft.com/office/drawing/2016/5/14/chartex" xmlns:mc="http://schemas.openxmlformats.org/markup-compatibility/2006" xmlns:aink="http://schemas.microsoft.com/office/drawing/2016/ink" xmlns:am3d="http://schemas.microsoft.com/office/drawing/2017/model3d" xmlns:o="urn:schemas-microsoft-com:office:office" xmlns:oel="http://schemas.microsoft.com/office/2019/extlst" xmlns:r="http://schemas.openxmlformats.org/officeDocument/2006/relationships" xmlns:m="http://schemas.openxmlformats.org/officeDocument/2006/math" xmlns:v="urn:schemas-microsoft-com:vml" xmlns:wp14="http://schemas.microsoft.com/office/word/2010/wordprocessingDrawing" xmlns:wp="http://schemas.openxmlformats.org/drawingml/2006/wordprocessingDrawing" xmlns:w10="urn:schemas-microsoft-com:office:word" xmlns:w="http://schemas.openxmlformats.org/wordprocessingml/2006/main" xmlns:w14="http://schemas.microsoft.com/office/word/2010/wordml" xmlns:w15="http://schemas.microsoft.com/office/word/2012/wordml" xmlns:w16cex="http://schemas.microsoft.com/office/word/2018/wordml/cex" xmlns:w16cid="http://schemas.microsoft.com/office/word/2016/wordml/cid" xmlns:w16="http://schemas.microsoft.com/office/word/2018/wordml" xmlns:w16du="http://schemas.microsoft.com/office/word/2023/wordml/word16du" xmlns:w16sdtdh="http://schemas.microsoft.com/office/word/2020/wordml/sdtdatahash" xmlns:w16se="http://schemas.microsoft.com/office/word/2015/wordml/symex" xmlns:wpg="http://schemas.microsoft.com/office/word/2010/wordprocessingGroup" xmlns:wpi="http://schemas.microsoft.com/office/word/2010/wordprocessingInk" xmlns:wne="http://schemas.microsoft.com/office/word/2006/wordml" xmlns:wps="http://schemas.microsoft.com/office/word/2010/wordprocessingShape" mc:Ignorable="w14 w15 w16se w16cid w16 w16cex w16sdtdh wp14">
+<w:footnotes xmlns:wpc="http://schemas.microsoft.com/office/word/2010/wordprocessingCanvas" xmlns:cx="http://schemas.microsoft.com/office/drawing/2014/chartex" xmlns:cx1="http://schemas.microsoft.com/office/drawing/2015/9/8/chartex" xmlns:cx2="http://schemas.microsoft.com/office/drawing/2015/10/21/chartex" xmlns:cx3="http://schemas.microsoft.com/office/drawing/2016/5/9/chartex" xmlns:cx4="http://schemas.microsoft.com/office/drawing/2016/5/10/chartex" xmlns:cx5="http://schemas.microsoft.com/office/drawing/2016/5/11/chartex" xmlns:cx6="http://schemas.microsoft.com/office/drawing/2016/5/12/chartex" xmlns:cx7="http://schemas.microsoft.com/office/drawing/2016/5/13/chartex" xmlns:cx8="http://schemas.microsoft.com/office/drawing/2016/5/14/chartex" xmlns:mc="http://schemas.openxmlformats.org/markup-compatibility/2006" xmlns:aink="http://schemas.microsoft.com/office/drawing/2016/ink" xmlns:am3d="http://schemas.microsoft.com/office/drawing/2017/model3d" xmlns:o="urn:schemas-microsoft-com:office:office" xmlns:oel="http://schemas.microsoft.com/office/2019/extlst" xmlns:r="http://schemas.openxmlformats.org/officeDocument/2006/relationships" xmlns:m="http://schemas.openxmlformats.org/officeDocument/2006/math" xmlns:v="urn:schemas-microsoft-com:vml" xmlns:wp14="http://schemas.microsoft.com/office/word/2010/wordprocessingDrawing" xmlns:wp="http://schemas.openxmlformats.org/drawingml/2006/wordprocessingDrawing" xmlns:w10="urn:schemas-microsoft-com:office:word" xmlns:w="http://schemas.openxmlformats.org/wordprocessingml/2006/main" xmlns:w14="http://schemas.microsoft.com/office/word/2010/wordml" xmlns:w15="http://schemas.microsoft.com/office/word/2012/wordml" xmlns:w16cex="http://schemas.microsoft.com/office/word/2018/wordml/cex" xmlns:w16cid="http://schemas.microsoft.com/office/word/2016/wordml/cid" xmlns:w16="http://schemas.microsoft.com/office/word/2018/wordml" xmlns:w16sdtdh="http://schemas.microsoft.com/office/word/2020/wordml/sdtdatahash" xmlns:w16se="http://schemas.microsoft.com/office/word/2015/wordml/symex" xmlns:wpg="http://schemas.microsoft.com/office/word/2010/wordprocessingGroup" xmlns:wpi="http://schemas.microsoft.com/office/word/2010/wordprocessingInk" xmlns:wne="http://schemas.microsoft.com/office/word/2006/wordml" xmlns:wps="http://schemas.microsoft.com/office/word/2010/wordprocessingShape" mc:Ignorable="w14 w15 w16se w16cid w16 w16cex w16sdtdh wp14">
   <w:footnote w:type="separator" w:id="-1">
     <w:p>
       <w:pPr>
@@ -7096,7 +7114,7 @@
 </file>
 
 <file path=word/header1.xml><?xml version="1.0" encoding="utf-8"?>
-<w:hdr xmlns:wpc="http://schemas.microsoft.com/office/word/2010/wordprocessingCanvas" xmlns:cx="http://schemas.microsoft.com/office/drawing/2014/chartex" xmlns:cx1="http://schemas.microsoft.com/office/drawing/2015/9/8/chartex" xmlns:cx2="http://schemas.microsoft.com/office/drawing/2015/10/21/chartex" xmlns:cx3="http://schemas.microsoft.com/office/drawing/2016/5/9/chartex" xmlns:cx4="http://schemas.microsoft.com/office/drawing/2016/5/10/chartex" xmlns:cx5="http://schemas.microsoft.com/office/drawing/2016/5/11/chartex" xmlns:cx6="http://schemas.microsoft.com/office/drawing/2016/5/12/chartex" xmlns:cx7="http://schemas.microsoft.com/office/drawing/2016/5/13/chartex" xmlns:cx8="http://schemas.microsoft.com/office/drawing/2016/5/14/chartex" xmlns:mc="http://schemas.openxmlformats.org/markup-compatibility/2006" xmlns:aink="http://schemas.microsoft.com/office/drawing/2016/ink" xmlns:am3d="http://schemas.microsoft.com/office/drawing/2017/model3d" xmlns:o="urn:schemas-microsoft-com:office:office" xmlns:oel="http://schemas.microsoft.com/office/2019/extlst" xmlns:r="http://schemas.openxmlformats.org/officeDocument/2006/relationships" xmlns:m="http://schemas.openxmlformats.org/officeDocument/2006/math" xmlns:v="urn:schemas-microsoft-com:vml" xmlns:wp14="http://schemas.microsoft.com/office/word/2010/wordprocessingDrawing" xmlns:wp="http://schemas.openxmlformats.org/drawingml/2006/wordprocessingDrawing" xmlns:w10="urn:schemas-microsoft-com:office:word" xmlns:w="http://schemas.openxmlformats.org/wordprocessingml/2006/main" xmlns:w14="http://schemas.microsoft.com/office/word/2010/wordml" xmlns:w15="http://schemas.microsoft.com/office/word/2012/wordml" xmlns:w16cex="http://schemas.microsoft.com/office/word/2018/wordml/cex" xmlns:w16cid="http://schemas.microsoft.com/office/word/2016/wordml/cid" xmlns:w16="http://schemas.microsoft.com/office/word/2018/wordml" xmlns:w16du="http://schemas.microsoft.com/office/word/2023/wordml/word16du" xmlns:w16sdtdh="http://schemas.microsoft.com/office/word/2020/wordml/sdtdatahash" xmlns:w16se="http://schemas.microsoft.com/office/word/2015/wordml/symex" xmlns:wpg="http://schemas.microsoft.com/office/word/2010/wordprocessingGroup" xmlns:wpi="http://schemas.microsoft.com/office/word/2010/wordprocessingInk" xmlns:wne="http://schemas.microsoft.com/office/word/2006/wordml" xmlns:wps="http://schemas.microsoft.com/office/word/2010/wordprocessingShape" mc:Ignorable="w14 w15 w16se w16cid w16 w16cex w16sdtdh wp14">
+<w:hdr xmlns:wpc="http://schemas.microsoft.com/office/word/2010/wordprocessingCanvas" xmlns:cx="http://schemas.microsoft.com/office/drawing/2014/chartex" xmlns:cx1="http://schemas.microsoft.com/office/drawing/2015/9/8/chartex" xmlns:cx2="http://schemas.microsoft.com/office/drawing/2015/10/21/chartex" xmlns:cx3="http://schemas.microsoft.com/office/drawing/2016/5/9/chartex" xmlns:cx4="http://schemas.microsoft.com/office/drawing/2016/5/10/chartex" xmlns:cx5="http://schemas.microsoft.com/office/drawing/2016/5/11/chartex" xmlns:cx6="http://schemas.microsoft.com/office/drawing/2016/5/12/chartex" xmlns:cx7="http://schemas.microsoft.com/office/drawing/2016/5/13/chartex" xmlns:cx8="http://schemas.microsoft.com/office/drawing/2016/5/14/chartex" xmlns:mc="http://schemas.openxmlformats.org/markup-compatibility/2006" xmlns:aink="http://schemas.microsoft.com/office/drawing/2016/ink" xmlns:am3d="http://schemas.microsoft.com/office/drawing/2017/model3d" xmlns:o="urn:schemas-microsoft-com:office:office" xmlns:oel="http://schemas.microsoft.com/office/2019/extlst" xmlns:r="http://schemas.openxmlformats.org/officeDocument/2006/relationships" xmlns:m="http://schemas.openxmlformats.org/officeDocument/2006/math" xmlns:v="urn:schemas-microsoft-com:vml" xmlns:wp14="http://schemas.microsoft.com/office/word/2010/wordprocessingDrawing" xmlns:wp="http://schemas.openxmlformats.org/drawingml/2006/wordprocessingDrawing" xmlns:w10="urn:schemas-microsoft-com:office:word" xmlns:w="http://schemas.openxmlformats.org/wordprocessingml/2006/main" xmlns:w14="http://schemas.microsoft.com/office/word/2010/wordml" xmlns:w15="http://schemas.microsoft.com/office/word/2012/wordml" xmlns:w16cex="http://schemas.microsoft.com/office/word/2018/wordml/cex" xmlns:w16cid="http://schemas.microsoft.com/office/word/2016/wordml/cid" xmlns:w16="http://schemas.microsoft.com/office/word/2018/wordml" xmlns:w16sdtdh="http://schemas.microsoft.com/office/word/2020/wordml/sdtdatahash" xmlns:w16se="http://schemas.microsoft.com/office/word/2015/wordml/symex" xmlns:wpg="http://schemas.microsoft.com/office/word/2010/wordprocessingGroup" xmlns:wpi="http://schemas.microsoft.com/office/word/2010/wordprocessingInk" xmlns:wne="http://schemas.microsoft.com/office/word/2006/wordml" xmlns:wps="http://schemas.microsoft.com/office/word/2010/wordprocessingShape" mc:Ignorable="w14 w15 w16se w16cid w16 w16cex w16sdtdh wp14">
   <w:p>
     <w:pPr>
       <w:pStyle w:val="Header"/>
@@ -7116,7 +7134,7 @@
 </file>
 
 <file path=word/header2.xml><?xml version="1.0" encoding="utf-8"?>
-<w:hdr xmlns:wpc="http://schemas.microsoft.com/office/word/2010/wordprocessingCanvas" xmlns:cx="http://schemas.microsoft.com/office/drawing/2014/chartex" xmlns:cx1="http://schemas.microsoft.com/office/drawing/2015/9/8/chartex" xmlns:cx2="http://schemas.microsoft.com/office/drawing/2015/10/21/chartex" xmlns:cx3="http://schemas.microsoft.com/office/drawing/2016/5/9/chartex" xmlns:cx4="http://schemas.microsoft.com/office/drawing/2016/5/10/chartex" xmlns:cx5="http://schemas.microsoft.com/office/drawing/2016/5/11/chartex" xmlns:cx6="http://schemas.microsoft.com/office/drawing/2016/5/12/chartex" xmlns:cx7="http://schemas.microsoft.com/office/drawing/2016/5/13/chartex" xmlns:cx8="http://schemas.microsoft.com/office/drawing/2016/5/14/chartex" xmlns:mc="http://schemas.openxmlformats.org/markup-compatibility/2006" xmlns:aink="http://schemas.microsoft.com/office/drawing/2016/ink" xmlns:am3d="http://schemas.microsoft.com/office/drawing/2017/model3d" xmlns:o="urn:schemas-microsoft-com:office:office" xmlns:oel="http://schemas.microsoft.com/office/2019/extlst" xmlns:r="http://schemas.openxmlformats.org/officeDocument/2006/relationships" xmlns:m="http://schemas.openxmlformats.org/officeDocument/2006/math" xmlns:v="urn:schemas-microsoft-com:vml" xmlns:wp14="http://schemas.microsoft.com/office/word/2010/wordprocessingDrawing" xmlns:wp="http://schemas.openxmlformats.org/drawingml/2006/wordprocessingDrawing" xmlns:w10="urn:schemas-microsoft-com:office:word" xmlns:w="http://schemas.openxmlformats.org/wordprocessingml/2006/main" xmlns:w14="http://schemas.microsoft.com/office/word/2010/wordml" xmlns:w15="http://schemas.microsoft.com/office/word/2012/wordml" xmlns:w16cex="http://schemas.microsoft.com/office/word/2018/wordml/cex" xmlns:w16cid="http://schemas.microsoft.com/office/word/2016/wordml/cid" xmlns:w16="http://schemas.microsoft.com/office/word/2018/wordml" xmlns:w16du="http://schemas.microsoft.com/office/word/2023/wordml/word16du" xmlns:w16sdtdh="http://schemas.microsoft.com/office/word/2020/wordml/sdtdatahash" xmlns:w16se="http://schemas.microsoft.com/office/word/2015/wordml/symex" xmlns:wpg="http://schemas.microsoft.com/office/word/2010/wordprocessingGroup" xmlns:wpi="http://schemas.microsoft.com/office/word/2010/wordprocessingInk" xmlns:wne="http://schemas.microsoft.com/office/word/2006/wordml" xmlns:wps="http://schemas.microsoft.com/office/word/2010/wordprocessingShape" mc:Ignorable="w14 w15 w16se w16cid w16 w16cex w16sdtdh wp14">
+<w:hdr xmlns:wpc="http://schemas.microsoft.com/office/word/2010/wordprocessingCanvas" xmlns:cx="http://schemas.microsoft.com/office/drawing/2014/chartex" xmlns:cx1="http://schemas.microsoft.com/office/drawing/2015/9/8/chartex" xmlns:cx2="http://schemas.microsoft.com/office/drawing/2015/10/21/chartex" xmlns:cx3="http://schemas.microsoft.com/office/drawing/2016/5/9/chartex" xmlns:cx4="http://schemas.microsoft.com/office/drawing/2016/5/10/chartex" xmlns:cx5="http://schemas.microsoft.com/office/drawing/2016/5/11/chartex" xmlns:cx6="http://schemas.microsoft.com/office/drawing/2016/5/12/chartex" xmlns:cx7="http://schemas.microsoft.com/office/drawing/2016/5/13/chartex" xmlns:cx8="http://schemas.microsoft.com/office/drawing/2016/5/14/chartex" xmlns:mc="http://schemas.openxmlformats.org/markup-compatibility/2006" xmlns:aink="http://schemas.microsoft.com/office/drawing/2016/ink" xmlns:am3d="http://schemas.microsoft.com/office/drawing/2017/model3d" xmlns:o="urn:schemas-microsoft-com:office:office" xmlns:oel="http://schemas.microsoft.com/office/2019/extlst" xmlns:r="http://schemas.openxmlformats.org/officeDocument/2006/relationships" xmlns:m="http://schemas.openxmlformats.org/officeDocument/2006/math" xmlns:v="urn:schemas-microsoft-com:vml" xmlns:wp14="http://schemas.microsoft.com/office/word/2010/wordprocessingDrawing" xmlns:wp="http://schemas.openxmlformats.org/drawingml/2006/wordprocessingDrawing" xmlns:w10="urn:schemas-microsoft-com:office:word" xmlns:w="http://schemas.openxmlformats.org/wordprocessingml/2006/main" xmlns:w14="http://schemas.microsoft.com/office/word/2010/wordml" xmlns:w15="http://schemas.microsoft.com/office/word/2012/wordml" xmlns:w16cex="http://schemas.microsoft.com/office/word/2018/wordml/cex" xmlns:w16cid="http://schemas.microsoft.com/office/word/2016/wordml/cid" xmlns:w16="http://schemas.microsoft.com/office/word/2018/wordml" xmlns:w16sdtdh="http://schemas.microsoft.com/office/word/2020/wordml/sdtdatahash" xmlns:w16se="http://schemas.microsoft.com/office/word/2015/wordml/symex" xmlns:wpg="http://schemas.microsoft.com/office/word/2010/wordprocessingGroup" xmlns:wpi="http://schemas.microsoft.com/office/word/2010/wordprocessingInk" xmlns:wne="http://schemas.microsoft.com/office/word/2006/wordml" xmlns:wps="http://schemas.microsoft.com/office/word/2010/wordprocessingShape" mc:Ignorable="w14 w15 w16se w16cid w16 w16cex w16sdtdh wp14">
   <w:p>
     <w:pPr>
       <w:pStyle w:val="Header"/>
@@ -7229,7 +7247,7 @@
 </file>
 
 <file path=word/numbering.xml><?xml version="1.0" encoding="utf-8"?>
-<w:numbering xmlns:wpc="http://schemas.microsoft.com/office/word/2010/wordprocessingCanvas" xmlns:cx="http://schemas.microsoft.com/office/drawing/2014/chartex" xmlns:cx1="http://schemas.microsoft.com/office/drawing/2015/9/8/chartex" xmlns:cx2="http://schemas.microsoft.com/office/drawing/2015/10/21/chartex" xmlns:cx3="http://schemas.microsoft.com/office/drawing/2016/5/9/chartex" xmlns:cx4="http://schemas.microsoft.com/office/drawing/2016/5/10/chartex" xmlns:cx5="http://schemas.microsoft.com/office/drawing/2016/5/11/chartex" xmlns:cx6="http://schemas.microsoft.com/office/drawing/2016/5/12/chartex" xmlns:cx7="http://schemas.microsoft.com/office/drawing/2016/5/13/chartex" xmlns:cx8="http://schemas.microsoft.com/office/drawing/2016/5/14/chartex" xmlns:mc="http://schemas.openxmlformats.org/markup-compatibility/2006" xmlns:aink="http://schemas.microsoft.com/office/drawing/2016/ink" xmlns:am3d="http://schemas.microsoft.com/office/drawing/2017/model3d" xmlns:o="urn:schemas-microsoft-com:office:office" xmlns:oel="http://schemas.microsoft.com/office/2019/extlst" xmlns:r="http://schemas.openxmlformats.org/officeDocument/2006/relationships" xmlns:m="http://schemas.openxmlformats.org/officeDocument/2006/math" xmlns:v="urn:schemas-microsoft-com:vml" xmlns:wp14="http://schemas.microsoft.com/office/word/2010/wordprocessingDrawing" xmlns:wp="http://schemas.openxmlformats.org/drawingml/2006/wordprocessingDrawing" xmlns:w10="urn:schemas-microsoft-com:office:word" xmlns:w="http://schemas.openxmlformats.org/wordprocessingml/2006/main" xmlns:w14="http://schemas.microsoft.com/office/word/2010/wordml" xmlns:w15="http://schemas.microsoft.com/office/word/2012/wordml" xmlns:w16cex="http://schemas.microsoft.com/office/word/2018/wordml/cex" xmlns:w16cid="http://schemas.microsoft.com/office/word/2016/wordml/cid" xmlns:w16="http://schemas.microsoft.com/office/word/2018/wordml" xmlns:w16du="http://schemas.microsoft.com/office/word/2023/wordml/word16du" xmlns:w16sdtdh="http://schemas.microsoft.com/office/word/2020/wordml/sdtdatahash" xmlns:w16se="http://schemas.microsoft.com/office/word/2015/wordml/symex" xmlns:wpg="http://schemas.microsoft.com/office/word/2010/wordprocessingGroup" xmlns:wpi="http://schemas.microsoft.com/office/word/2010/wordprocessingInk" xmlns:wne="http://schemas.microsoft.com/office/word/2006/wordml" xmlns:wps="http://schemas.microsoft.com/office/word/2010/wordprocessingShape" mc:Ignorable="w14 w15 w16se w16cid w16 w16cex w16sdtdh wp14">
+<w:numbering xmlns:wpc="http://schemas.microsoft.com/office/word/2010/wordprocessingCanvas" xmlns:cx="http://schemas.microsoft.com/office/drawing/2014/chartex" xmlns:cx1="http://schemas.microsoft.com/office/drawing/2015/9/8/chartex" xmlns:cx2="http://schemas.microsoft.com/office/drawing/2015/10/21/chartex" xmlns:cx3="http://schemas.microsoft.com/office/drawing/2016/5/9/chartex" xmlns:cx4="http://schemas.microsoft.com/office/drawing/2016/5/10/chartex" xmlns:cx5="http://schemas.microsoft.com/office/drawing/2016/5/11/chartex" xmlns:cx6="http://schemas.microsoft.com/office/drawing/2016/5/12/chartex" xmlns:cx7="http://schemas.microsoft.com/office/drawing/2016/5/13/chartex" xmlns:cx8="http://schemas.microsoft.com/office/drawing/2016/5/14/chartex" xmlns:mc="http://schemas.openxmlformats.org/markup-compatibility/2006" xmlns:aink="http://schemas.microsoft.com/office/drawing/2016/ink" xmlns:am3d="http://schemas.microsoft.com/office/drawing/2017/model3d" xmlns:o="urn:schemas-microsoft-com:office:office" xmlns:oel="http://schemas.microsoft.com/office/2019/extlst" xmlns:r="http://schemas.openxmlformats.org/officeDocument/2006/relationships" xmlns:m="http://schemas.openxmlformats.org/officeDocument/2006/math" xmlns:v="urn:schemas-microsoft-com:vml" xmlns:wp14="http://schemas.microsoft.com/office/word/2010/wordprocessingDrawing" xmlns:wp="http://schemas.openxmlformats.org/drawingml/2006/wordprocessingDrawing" xmlns:w10="urn:schemas-microsoft-com:office:word" xmlns:w="http://schemas.openxmlformats.org/wordprocessingml/2006/main" xmlns:w14="http://schemas.microsoft.com/office/word/2010/wordml" xmlns:w15="http://schemas.microsoft.com/office/word/2012/wordml" xmlns:w16cex="http://schemas.microsoft.com/office/word/2018/wordml/cex" xmlns:w16cid="http://schemas.microsoft.com/office/word/2016/wordml/cid" xmlns:w16="http://schemas.microsoft.com/office/word/2018/wordml" xmlns:w16sdtdh="http://schemas.microsoft.com/office/word/2020/wordml/sdtdatahash" xmlns:w16se="http://schemas.microsoft.com/office/word/2015/wordml/symex" xmlns:wpg="http://schemas.microsoft.com/office/word/2010/wordprocessingGroup" xmlns:wpi="http://schemas.microsoft.com/office/word/2010/wordprocessingInk" xmlns:wne="http://schemas.microsoft.com/office/word/2006/wordml" xmlns:wps="http://schemas.microsoft.com/office/word/2010/wordprocessingShape" mc:Ignorable="w14 w15 w16se w16cid w16 w16cex w16sdtdh wp14">
   <w:abstractNum w:abstractNumId="0" w15:restartNumberingAfterBreak="0">
     <w:nsid w:val="FFFFFF7C"/>
     <w:multiLevelType w:val="singleLevel"/>

</xml_diff>

<commit_message>
Updates to activity tracker verbiage, export all function, and report template
</commit_message>
<xml_diff>
--- a/report_gen/templates/rva-template.docx
+++ b/report_gen/templates/rva-template.docx
@@ -10,7 +10,7 @@
           <w:noProof/>
         </w:rPr>
         <w:drawing>
-          <wp:anchor distT="0" distB="0" distL="114300" distR="114300" simplePos="0" relativeHeight="251658240" behindDoc="0" locked="0" layoutInCell="1" allowOverlap="1" wp14:anchorId="455F774E" wp14:editId="64A255BC">
+          <wp:anchor distT="0" distB="0" distL="114300" distR="114300" simplePos="0" relativeHeight="251658240" behindDoc="0" locked="0" layoutInCell="1" allowOverlap="1" wp14:anchorId="455F774E" wp14:editId="32390ABC">
             <wp:simplePos x="0" y="0"/>
             <wp:positionH relativeFrom="column">
               <wp:posOffset>-914400</wp:posOffset>
@@ -115,20 +115,17 @@
       <w:pPr>
         <w:pStyle w:val="Subtitle"/>
         <w:rPr>
-          <w:sz w:val="48"/>
           <w:szCs w:val="48"/>
         </w:rPr>
       </w:pPr>
       <w:r>
         <w:rPr>
-          <w:sz w:val="48"/>
           <w:szCs w:val="48"/>
         </w:rPr>
         <w:t>{REPORT SUBTITLE</w:t>
       </w:r>
       <w:r>
         <w:rPr>
-          <w:sz w:val="48"/>
           <w:szCs w:val="48"/>
         </w:rPr>
         <w:t>}</w:t>
@@ -1181,7 +1178,9 @@
           <w:rFonts w:asciiTheme="minorHAnsi" w:eastAsiaTheme="minorEastAsia" w:hAnsiTheme="minorHAnsi"/>
           <w:noProof/>
           <w:color w:val="auto"/>
+          <w:kern w:val="2"/>
           <w:sz w:val="24"/>
+          <w14:ligatures w14:val="standardContextual"/>
         </w:rPr>
       </w:pPr>
       <w:r>
@@ -1205,13 +1204,13 @@
         </w:rPr>
         <w:fldChar w:fldCharType="separate"/>
       </w:r>
-      <w:hyperlink w:anchor="_Toc131417992" w:history="1">
+      <w:hyperlink w:anchor="_Toc143177276" w:history="1">
         <w:r>
           <w:rPr>
             <w:rStyle w:val="Hyperlink"/>
             <w:noProof/>
           </w:rPr>
-          <w:t>Table 1: Recommendations Based on CIS Controls</w:t>
+          <w:t>Table 1: Summary of Findings, Severity, and Mitigation Status</w:t>
         </w:r>
         <w:r>
           <w:rPr>
@@ -1232,7 +1231,7 @@
             <w:noProof/>
             <w:webHidden/>
           </w:rPr>
-          <w:instrText xml:space="preserve"> PAGEREF _Toc131417992 \h </w:instrText>
+          <w:instrText xml:space="preserve"> PAGEREF _Toc143177276 \h </w:instrText>
         </w:r>
         <w:r>
           <w:rPr>
@@ -1273,16 +1272,18 @@
           <w:rFonts w:asciiTheme="minorHAnsi" w:eastAsiaTheme="minorEastAsia" w:hAnsiTheme="minorHAnsi"/>
           <w:noProof/>
           <w:color w:val="auto"/>
+          <w:kern w:val="2"/>
           <w:sz w:val="24"/>
-        </w:rPr>
-      </w:pPr>
-      <w:hyperlink w:anchor="_Toc131417993" w:history="1">
+          <w14:ligatures w14:val="standardContextual"/>
+        </w:rPr>
+      </w:pPr>
+      <w:hyperlink w:anchor="_Toc143177277" w:history="1">
         <w:r>
           <w:rPr>
             <w:rStyle w:val="Hyperlink"/>
             <w:noProof/>
           </w:rPr>
-          <w:t>Table 2: Summary of Findings, Severity, and Mitigation Status</w:t>
+          <w:t>Table 2: Recommendations Based on CIS Controls</w:t>
         </w:r>
         <w:r>
           <w:rPr>
@@ -1303,7 +1304,7 @@
             <w:noProof/>
             <w:webHidden/>
           </w:rPr>
-          <w:instrText xml:space="preserve"> PAGEREF _Toc131417993 \h </w:instrText>
+          <w:instrText xml:space="preserve"> PAGEREF _Toc143177277 \h </w:instrText>
         </w:r>
         <w:r>
           <w:rPr>
@@ -1344,16 +1345,18 @@
           <w:rFonts w:asciiTheme="minorHAnsi" w:eastAsiaTheme="minorEastAsia" w:hAnsiTheme="minorHAnsi"/>
           <w:noProof/>
           <w:color w:val="auto"/>
+          <w:kern w:val="2"/>
           <w:sz w:val="24"/>
-        </w:rPr>
-      </w:pPr>
-      <w:hyperlink w:anchor="_Toc131417994" w:history="1">
+          <w14:ligatures w14:val="standardContextual"/>
+        </w:rPr>
+      </w:pPr>
+      <w:hyperlink w:anchor="_Toc143177278" w:history="1">
         <w:r>
           <w:rPr>
             <w:rStyle w:val="Hyperlink"/>
             <w:noProof/>
           </w:rPr>
-          <w:t>Table 3: Known Exploited Vulnerability Mappings</w:t>
+          <w:t>Table 3: Severity Rating Descriptions</w:t>
         </w:r>
         <w:r>
           <w:rPr>
@@ -1374,7 +1377,7 @@
             <w:noProof/>
             <w:webHidden/>
           </w:rPr>
-          <w:instrText xml:space="preserve"> PAGEREF _Toc131417994 \h </w:instrText>
+          <w:instrText xml:space="preserve"> PAGEREF _Toc143177278 \h </w:instrText>
         </w:r>
         <w:r>
           <w:rPr>
@@ -1415,16 +1418,18 @@
           <w:rFonts w:asciiTheme="minorHAnsi" w:eastAsiaTheme="minorEastAsia" w:hAnsiTheme="minorHAnsi"/>
           <w:noProof/>
           <w:color w:val="auto"/>
+          <w:kern w:val="2"/>
           <w:sz w:val="24"/>
-        </w:rPr>
-      </w:pPr>
-      <w:hyperlink w:anchor="_Toc131417995" w:history="1">
+          <w14:ligatures w14:val="standardContextual"/>
+        </w:rPr>
+      </w:pPr>
+      <w:hyperlink w:anchor="_Toc143177279" w:history="1">
         <w:r>
           <w:rPr>
             <w:rStyle w:val="Hyperlink"/>
             <w:noProof/>
           </w:rPr>
-          <w:t>Table 4: Severity Rating Descriptions</w:t>
+          <w:t>Table 4: Open Ports and Services on External Systems</w:t>
         </w:r>
         <w:r>
           <w:rPr>
@@ -1445,7 +1450,7 @@
             <w:noProof/>
             <w:webHidden/>
           </w:rPr>
-          <w:instrText xml:space="preserve"> PAGEREF _Toc131417995 \h </w:instrText>
+          <w:instrText xml:space="preserve"> PAGEREF _Toc143177279 \h </w:instrText>
         </w:r>
         <w:r>
           <w:rPr>
@@ -1466,77 +1471,6 @@
             <w:webHidden/>
           </w:rPr>
           <w:t>11</w:t>
-        </w:r>
-        <w:r>
-          <w:rPr>
-            <w:noProof/>
-            <w:webHidden/>
-          </w:rPr>
-          <w:fldChar w:fldCharType="end"/>
-        </w:r>
-      </w:hyperlink>
-    </w:p>
-    <w:p>
-      <w:pPr>
-        <w:pStyle w:val="TableofFigures"/>
-        <w:tabs>
-          <w:tab w:val="right" w:leader="dot" w:pos="4310"/>
-        </w:tabs>
-        <w:rPr>
-          <w:rFonts w:asciiTheme="minorHAnsi" w:eastAsiaTheme="minorEastAsia" w:hAnsiTheme="minorHAnsi"/>
-          <w:noProof/>
-          <w:color w:val="auto"/>
-          <w:sz w:val="24"/>
-        </w:rPr>
-      </w:pPr>
-      <w:hyperlink w:anchor="_Toc131417996" w:history="1">
-        <w:r>
-          <w:rPr>
-            <w:rStyle w:val="Hyperlink"/>
-            <w:noProof/>
-          </w:rPr>
-          <w:t>Table 5: Open Ports and Services on External Systems</w:t>
-        </w:r>
-        <w:r>
-          <w:rPr>
-            <w:noProof/>
-            <w:webHidden/>
-          </w:rPr>
-          <w:tab/>
-        </w:r>
-        <w:r>
-          <w:rPr>
-            <w:noProof/>
-            <w:webHidden/>
-          </w:rPr>
-          <w:fldChar w:fldCharType="begin"/>
-        </w:r>
-        <w:r>
-          <w:rPr>
-            <w:noProof/>
-            <w:webHidden/>
-          </w:rPr>
-          <w:instrText xml:space="preserve"> PAGEREF _Toc131417996 \h </w:instrText>
-        </w:r>
-        <w:r>
-          <w:rPr>
-            <w:noProof/>
-            <w:webHidden/>
-          </w:rPr>
-        </w:r>
-        <w:r>
-          <w:rPr>
-            <w:noProof/>
-            <w:webHidden/>
-          </w:rPr>
-          <w:fldChar w:fldCharType="separate"/>
-        </w:r>
-        <w:r>
-          <w:rPr>
-            <w:noProof/>
-            <w:webHidden/>
-          </w:rPr>
-          <w:t>12</w:t>
         </w:r>
         <w:r>
           <w:rPr>
@@ -5486,7 +5420,7 @@
       <w:pPr>
         <w:pStyle w:val="Caption"/>
       </w:pPr>
-      <w:bookmarkStart w:id="9" w:name="_Toc131417993"/>
+      <w:bookmarkStart w:id="9" w:name="_Toc143177276"/>
       <w:r>
         <w:t xml:space="preserve">Table </w:t>
       </w:r>
@@ -5495,7 +5429,7 @@
           <w:rPr>
             <w:noProof/>
           </w:rPr>
-          <w:t>2</w:t>
+          <w:t>1</w:t>
         </w:r>
       </w:fldSimple>
       <w:r>
@@ -5759,7 +5693,7 @@
         <w:pStyle w:val="Caption"/>
       </w:pPr>
       <w:bookmarkStart w:id="11" w:name="_Ref131197648"/>
-      <w:bookmarkStart w:id="12" w:name="_Toc131417992"/>
+      <w:bookmarkStart w:id="12" w:name="_Toc143177277"/>
       <w:r>
         <w:t xml:space="preserve">Table </w:t>
       </w:r>
@@ -5768,7 +5702,7 @@
           <w:rPr>
             <w:noProof/>
           </w:rPr>
-          <w:t>1</w:t>
+          <w:t>2</w:t>
         </w:r>
       </w:fldSimple>
       <w:bookmarkEnd w:id="11"/>
@@ -6412,7 +6346,116 @@
       <w:pPr>
         <w:pStyle w:val="Caption"/>
       </w:pPr>
-      <w:bookmarkStart w:id="16" w:name="_Toc131417995"/>
+      <w:bookmarkStart w:id="16" w:name="_Toc143177278"/>
+      <w:r>
+        <w:t xml:space="preserve">Table </w:t>
+      </w:r>
+      <w:fldSimple w:instr=" SEQ Table \* ARABIC ">
+        <w:r>
+          <w:rPr>
+            <w:noProof/>
+          </w:rPr>
+          <w:t>3</w:t>
+        </w:r>
+      </w:fldSimple>
+      <w:r>
+        <w:t xml:space="preserve">: </w:t>
+      </w:r>
+      <w:r>
+        <w:t>Severity Rating Descriptions</w:t>
+      </w:r>
+      <w:bookmarkEnd w:id="16"/>
+    </w:p>
+    <w:p>
+      <w:pPr>
+        <w:spacing w:before="0"/>
+        <w:rPr>
+          <w:rFonts w:ascii="Franklin Gothic Demi" w:eastAsiaTheme="majorEastAsia" w:hAnsi="Franklin Gothic Demi" w:cs="Times New Roman (Headings CS)"/>
+          <w:b/>
+          <w:caps/>
+          <w:color w:val="005288"/>
+          <w:sz w:val="32"/>
+          <w:szCs w:val="32"/>
+        </w:rPr>
+      </w:pPr>
+      <w:r>
+        <w:br w:type="page"/>
+      </w:r>
+    </w:p>
+    <w:p>
+      <w:pPr>
+        <w:pStyle w:val="Heading1"/>
+      </w:pPr>
+      <w:bookmarkStart w:id="17" w:name="_Toc132382708"/>
+      <w:r>
+        <w:lastRenderedPageBreak/>
+        <w:t>Appendix B: External Port Mapping</w:t>
+      </w:r>
+      <w:bookmarkEnd w:id="17"/>
+    </w:p>
+    <w:p>
+      <w:pPr>
+        <w:spacing w:after="120"/>
+        <w:rPr>
+          <w:color w:val="5A5B5D"/>
+        </w:rPr>
+      </w:pPr>
+      <w:r>
+        <w:rPr>
+          <w:color w:val="5A5B5D"/>
+        </w:rPr>
+        <w:t xml:space="preserve">During external testing, the CISA team identified the following open ports/services on </w:t>
+      </w:r>
+      <w:r>
+        <w:rPr>
+          <w:color w:val="5A5B5D"/>
+        </w:rPr>
+        <w:t>{Stakeholder Name}</w:t>
+      </w:r>
+      <w:r>
+        <w:rPr>
+          <w:color w:val="5A5B5D"/>
+        </w:rPr>
+        <w:t>’s public-facing systems. It is recommended to review the data belo</w:t>
+      </w:r>
+      <w:r>
+        <w:rPr>
+          <w:color w:val="5A5B5D"/>
+        </w:rPr>
+        <w:t xml:space="preserve">w, </w:t>
+      </w:r>
+      <w:r>
+        <w:rPr>
+          <w:color w:val="5A5B5D"/>
+        </w:rPr>
+        <w:t xml:space="preserve">determine if any unnecessary ports/services are publicly accessible, and </w:t>
+      </w:r>
+      <w:r>
+        <w:rPr>
+          <w:color w:val="5A5B5D"/>
+        </w:rPr>
+        <w:t>minimize the external attack surface where possible.</w:t>
+      </w:r>
+    </w:p>
+    <w:p>
+      <w:pPr>
+        <w:spacing w:after="120"/>
+        <w:rPr>
+          <w:color w:val="5A5B5D"/>
+        </w:rPr>
+      </w:pPr>
+      <w:r>
+        <w:rPr>
+          <w:color w:val="5A5B5D"/>
+        </w:rPr>
+        <w:t>{Table: Port Mapping}</w:t>
+      </w:r>
+    </w:p>
+    <w:p>
+      <w:pPr>
+        <w:pStyle w:val="Caption"/>
+      </w:pPr>
+      <w:bookmarkStart w:id="18" w:name="_Toc143177279"/>
       <w:r>
         <w:t xml:space="preserve">Table </w:t>
       </w:r>
@@ -6422,115 +6465,6 @@
             <w:noProof/>
           </w:rPr>
           <w:t>4</w:t>
-        </w:r>
-      </w:fldSimple>
-      <w:r>
-        <w:t xml:space="preserve">: </w:t>
-      </w:r>
-      <w:r>
-        <w:t>Severity Rating Descriptions</w:t>
-      </w:r>
-      <w:bookmarkEnd w:id="16"/>
-    </w:p>
-    <w:p>
-      <w:pPr>
-        <w:spacing w:before="0"/>
-        <w:rPr>
-          <w:rFonts w:ascii="Franklin Gothic Demi" w:eastAsiaTheme="majorEastAsia" w:hAnsi="Franklin Gothic Demi" w:cs="Times New Roman (Headings CS)"/>
-          <w:b/>
-          <w:caps/>
-          <w:color w:val="005288"/>
-          <w:sz w:val="32"/>
-          <w:szCs w:val="32"/>
-        </w:rPr>
-      </w:pPr>
-      <w:r>
-        <w:br w:type="page"/>
-      </w:r>
-    </w:p>
-    <w:p>
-      <w:pPr>
-        <w:pStyle w:val="Heading1"/>
-      </w:pPr>
-      <w:bookmarkStart w:id="17" w:name="_Toc132382708"/>
-      <w:r>
-        <w:lastRenderedPageBreak/>
-        <w:t>Appendix B: External Port Mapping</w:t>
-      </w:r>
-      <w:bookmarkEnd w:id="17"/>
-    </w:p>
-    <w:p>
-      <w:pPr>
-        <w:spacing w:after="120"/>
-        <w:rPr>
-          <w:color w:val="5A5B5D"/>
-        </w:rPr>
-      </w:pPr>
-      <w:r>
-        <w:rPr>
-          <w:color w:val="5A5B5D"/>
-        </w:rPr>
-        <w:t xml:space="preserve">During external testing, the CISA team identified the following open ports/services on </w:t>
-      </w:r>
-      <w:r>
-        <w:rPr>
-          <w:color w:val="5A5B5D"/>
-        </w:rPr>
-        <w:t>{Stakeholder Name}</w:t>
-      </w:r>
-      <w:r>
-        <w:rPr>
-          <w:color w:val="5A5B5D"/>
-        </w:rPr>
-        <w:t>’s public-facing systems. It is recommended to review the data belo</w:t>
-      </w:r>
-      <w:r>
-        <w:rPr>
-          <w:color w:val="5A5B5D"/>
-        </w:rPr>
-        <w:t xml:space="preserve">w, </w:t>
-      </w:r>
-      <w:r>
-        <w:rPr>
-          <w:color w:val="5A5B5D"/>
-        </w:rPr>
-        <w:t xml:space="preserve">determine if any unnecessary ports/services are publicly accessible, and </w:t>
-      </w:r>
-      <w:r>
-        <w:rPr>
-          <w:color w:val="5A5B5D"/>
-        </w:rPr>
-        <w:t>minimize the external attack surface where possible.</w:t>
-      </w:r>
-    </w:p>
-    <w:p>
-      <w:pPr>
-        <w:spacing w:after="120"/>
-        <w:rPr>
-          <w:color w:val="5A5B5D"/>
-        </w:rPr>
-      </w:pPr>
-      <w:r>
-        <w:rPr>
-          <w:color w:val="5A5B5D"/>
-        </w:rPr>
-        <w:t>{Table: Port Mapping}</w:t>
-      </w:r>
-    </w:p>
-    <w:p>
-      <w:pPr>
-        <w:pStyle w:val="Caption"/>
-      </w:pPr>
-      <w:bookmarkStart w:id="18" w:name="_Toc131417996"/>
-      <w:r>
-        <w:t xml:space="preserve">Table </w:t>
-      </w:r>
-      <w:fldSimple w:instr=" SEQ Table \* ARABIC ">
-        <w:r>
-          <w:rPr>
-            <w:noProof/>
-          </w:rPr>
-          <w:t>5</w:t>
         </w:r>
       </w:fldSimple>
       <w:r>
@@ -7251,7 +7185,7 @@
   <w:abstractNum w:abstractNumId="0" w15:restartNumberingAfterBreak="0">
     <w:nsid w:val="FFFFFF7C"/>
     <w:multiLevelType w:val="singleLevel"/>
-    <w:tmpl w:val="1292C304"/>
+    <w:tmpl w:val="D9C27C66"/>
     <w:lvl w:ilvl="0">
       <w:start w:val="1"/>
       <w:numFmt w:val="decimal"/>
@@ -7268,7 +7202,7 @@
   <w:abstractNum w:abstractNumId="1" w15:restartNumberingAfterBreak="0">
     <w:nsid w:val="FFFFFF7D"/>
     <w:multiLevelType w:val="singleLevel"/>
-    <w:tmpl w:val="63D8ED3A"/>
+    <w:tmpl w:val="B80AC99E"/>
     <w:lvl w:ilvl="0">
       <w:start w:val="1"/>
       <w:numFmt w:val="decimal"/>
@@ -7285,7 +7219,7 @@
   <w:abstractNum w:abstractNumId="2" w15:restartNumberingAfterBreak="0">
     <w:nsid w:val="FFFFFF7E"/>
     <w:multiLevelType w:val="singleLevel"/>
-    <w:tmpl w:val="131C6236"/>
+    <w:tmpl w:val="1C18369E"/>
     <w:lvl w:ilvl="0">
       <w:start w:val="1"/>
       <w:numFmt w:val="decimal"/>
@@ -7302,7 +7236,7 @@
   <w:abstractNum w:abstractNumId="3" w15:restartNumberingAfterBreak="0">
     <w:nsid w:val="FFFFFF7F"/>
     <w:multiLevelType w:val="singleLevel"/>
-    <w:tmpl w:val="42A28B9A"/>
+    <w:tmpl w:val="24AAF4FE"/>
     <w:lvl w:ilvl="0">
       <w:start w:val="1"/>
       <w:numFmt w:val="decimal"/>
@@ -7319,7 +7253,7 @@
   <w:abstractNum w:abstractNumId="4" w15:restartNumberingAfterBreak="0">
     <w:nsid w:val="FFFFFF80"/>
     <w:multiLevelType w:val="singleLevel"/>
-    <w:tmpl w:val="DFC890BE"/>
+    <w:tmpl w:val="A40E43A0"/>
     <w:lvl w:ilvl="0">
       <w:start w:val="1"/>
       <w:numFmt w:val="bullet"/>
@@ -7339,7 +7273,7 @@
   <w:abstractNum w:abstractNumId="5" w15:restartNumberingAfterBreak="0">
     <w:nsid w:val="FFFFFF81"/>
     <w:multiLevelType w:val="singleLevel"/>
-    <w:tmpl w:val="B90447FE"/>
+    <w:tmpl w:val="857EB252"/>
     <w:lvl w:ilvl="0">
       <w:start w:val="1"/>
       <w:numFmt w:val="bullet"/>
@@ -7359,7 +7293,7 @@
   <w:abstractNum w:abstractNumId="6" w15:restartNumberingAfterBreak="0">
     <w:nsid w:val="FFFFFF82"/>
     <w:multiLevelType w:val="singleLevel"/>
-    <w:tmpl w:val="C9263246"/>
+    <w:tmpl w:val="A6742E52"/>
     <w:lvl w:ilvl="0">
       <w:start w:val="1"/>
       <w:numFmt w:val="bullet"/>
@@ -7400,7 +7334,7 @@
   <w:abstractNum w:abstractNumId="8" w15:restartNumberingAfterBreak="0">
     <w:nsid w:val="FFFFFF88"/>
     <w:multiLevelType w:val="singleLevel"/>
-    <w:tmpl w:val="CFEAC9C6"/>
+    <w:tmpl w:val="9D241D44"/>
     <w:lvl w:ilvl="0">
       <w:start w:val="1"/>
       <w:numFmt w:val="decimal"/>
@@ -7417,7 +7351,7 @@
   <w:abstractNum w:abstractNumId="9" w15:restartNumberingAfterBreak="0">
     <w:nsid w:val="FFFFFF89"/>
     <w:multiLevelType w:val="singleLevel"/>
-    <w:tmpl w:val="545A888E"/>
+    <w:tmpl w:val="A98010A0"/>
     <w:lvl w:ilvl="0">
       <w:start w:val="1"/>
       <w:numFmt w:val="bullet"/>
@@ -14081,6 +14015,141 @@
     <w:abstractNumId w:val="6"/>
   </w:num>
   <w:num w:numId="1781" w16cid:durableId="1233352275">
+    <w:abstractNumId w:val="9"/>
+  </w:num>
+  <w:num w:numId="1782" w16cid:durableId="197935912">
+    <w:abstractNumId w:val="0"/>
+  </w:num>
+  <w:num w:numId="1783" w16cid:durableId="789784312">
+    <w:abstractNumId w:val="1"/>
+  </w:num>
+  <w:num w:numId="1784" w16cid:durableId="1155032696">
+    <w:abstractNumId w:val="2"/>
+  </w:num>
+  <w:num w:numId="1785" w16cid:durableId="28841669">
+    <w:abstractNumId w:val="3"/>
+  </w:num>
+  <w:num w:numId="1786" w16cid:durableId="522595110">
+    <w:abstractNumId w:val="8"/>
+  </w:num>
+  <w:num w:numId="1787" w16cid:durableId="516389067">
+    <w:abstractNumId w:val="4"/>
+  </w:num>
+  <w:num w:numId="1788" w16cid:durableId="453788866">
+    <w:abstractNumId w:val="5"/>
+  </w:num>
+  <w:num w:numId="1789" w16cid:durableId="1308437801">
+    <w:abstractNumId w:val="6"/>
+  </w:num>
+  <w:num w:numId="1790" w16cid:durableId="666520903">
+    <w:abstractNumId w:val="9"/>
+  </w:num>
+  <w:num w:numId="1791" w16cid:durableId="1889298436">
+    <w:abstractNumId w:val="0"/>
+  </w:num>
+  <w:num w:numId="1792" w16cid:durableId="618537966">
+    <w:abstractNumId w:val="1"/>
+  </w:num>
+  <w:num w:numId="1793" w16cid:durableId="1732656850">
+    <w:abstractNumId w:val="2"/>
+  </w:num>
+  <w:num w:numId="1794" w16cid:durableId="1520270762">
+    <w:abstractNumId w:val="3"/>
+  </w:num>
+  <w:num w:numId="1795" w16cid:durableId="564949349">
+    <w:abstractNumId w:val="8"/>
+  </w:num>
+  <w:num w:numId="1796" w16cid:durableId="1422876243">
+    <w:abstractNumId w:val="4"/>
+  </w:num>
+  <w:num w:numId="1797" w16cid:durableId="1116096606">
+    <w:abstractNumId w:val="5"/>
+  </w:num>
+  <w:num w:numId="1798" w16cid:durableId="1445003691">
+    <w:abstractNumId w:val="6"/>
+  </w:num>
+  <w:num w:numId="1799" w16cid:durableId="1669868077">
+    <w:abstractNumId w:val="9"/>
+  </w:num>
+  <w:num w:numId="1800" w16cid:durableId="1408846211">
+    <w:abstractNumId w:val="0"/>
+  </w:num>
+  <w:num w:numId="1801" w16cid:durableId="1816022201">
+    <w:abstractNumId w:val="1"/>
+  </w:num>
+  <w:num w:numId="1802" w16cid:durableId="793137233">
+    <w:abstractNumId w:val="2"/>
+  </w:num>
+  <w:num w:numId="1803" w16cid:durableId="2093312270">
+    <w:abstractNumId w:val="3"/>
+  </w:num>
+  <w:num w:numId="1804" w16cid:durableId="1806850246">
+    <w:abstractNumId w:val="8"/>
+  </w:num>
+  <w:num w:numId="1805" w16cid:durableId="957679964">
+    <w:abstractNumId w:val="4"/>
+  </w:num>
+  <w:num w:numId="1806" w16cid:durableId="233781333">
+    <w:abstractNumId w:val="5"/>
+  </w:num>
+  <w:num w:numId="1807" w16cid:durableId="716929659">
+    <w:abstractNumId w:val="6"/>
+  </w:num>
+  <w:num w:numId="1808" w16cid:durableId="195435283">
+    <w:abstractNumId w:val="9"/>
+  </w:num>
+  <w:num w:numId="1809" w16cid:durableId="1703827050">
+    <w:abstractNumId w:val="0"/>
+  </w:num>
+  <w:num w:numId="1810" w16cid:durableId="125972729">
+    <w:abstractNumId w:val="1"/>
+  </w:num>
+  <w:num w:numId="1811" w16cid:durableId="1784032884">
+    <w:abstractNumId w:val="2"/>
+  </w:num>
+  <w:num w:numId="1812" w16cid:durableId="734016271">
+    <w:abstractNumId w:val="3"/>
+  </w:num>
+  <w:num w:numId="1813" w16cid:durableId="797182880">
+    <w:abstractNumId w:val="8"/>
+  </w:num>
+  <w:num w:numId="1814" w16cid:durableId="404300354">
+    <w:abstractNumId w:val="4"/>
+  </w:num>
+  <w:num w:numId="1815" w16cid:durableId="1589120948">
+    <w:abstractNumId w:val="5"/>
+  </w:num>
+  <w:num w:numId="1816" w16cid:durableId="1004894078">
+    <w:abstractNumId w:val="6"/>
+  </w:num>
+  <w:num w:numId="1817" w16cid:durableId="339242556">
+    <w:abstractNumId w:val="9"/>
+  </w:num>
+  <w:num w:numId="1818" w16cid:durableId="12079105">
+    <w:abstractNumId w:val="0"/>
+  </w:num>
+  <w:num w:numId="1819" w16cid:durableId="441875226">
+    <w:abstractNumId w:val="1"/>
+  </w:num>
+  <w:num w:numId="1820" w16cid:durableId="1088454637">
+    <w:abstractNumId w:val="2"/>
+  </w:num>
+  <w:num w:numId="1821" w16cid:durableId="1666666871">
+    <w:abstractNumId w:val="3"/>
+  </w:num>
+  <w:num w:numId="1822" w16cid:durableId="417752743">
+    <w:abstractNumId w:val="8"/>
+  </w:num>
+  <w:num w:numId="1823" w16cid:durableId="171146680">
+    <w:abstractNumId w:val="4"/>
+  </w:num>
+  <w:num w:numId="1824" w16cid:durableId="439568650">
+    <w:abstractNumId w:val="5"/>
+  </w:num>
+  <w:num w:numId="1825" w16cid:durableId="607204006">
+    <w:abstractNumId w:val="6"/>
+  </w:num>
+  <w:num w:numId="1826" w16cid:durableId="951282763">
     <w:abstractNumId w:val="9"/>
   </w:num>
 </w:numbering>
@@ -14588,7 +14657,7 @@
     <w:link w:val="SubtitleChar"/>
     <w:uiPriority w:val="11"/>
     <w:qFormat/>
-    <w:rsid w:val="00FE0BCD"/>
+    <w:rsid w:val="0072678B"/>
     <w:pPr>
       <w:numPr>
         <w:ilvl w:val="1"/>
@@ -14596,10 +14665,10 @@
       <w:spacing w:after="60"/>
     </w:pPr>
     <w:rPr>
-      <w:rFonts w:ascii="Franklin Gothic Medium" w:eastAsiaTheme="minorEastAsia" w:hAnsi="Franklin Gothic Medium"/>
+      <w:rFonts w:ascii="Franklin Gothic Medium" w:eastAsiaTheme="minorEastAsia" w:hAnsi="Franklin Gothic Medium" w:cs="Times New Roman (Body CS)"/>
       <w:color w:val="005288"/>
       <w:spacing w:val="15"/>
-      <w:sz w:val="68"/>
+      <w:sz w:val="48"/>
       <w:szCs w:val="22"/>
     </w:rPr>
   </w:style>
@@ -14839,14 +14908,12 @@
     <w:basedOn w:val="DefaultParagraphFont"/>
     <w:link w:val="Subtitle"/>
     <w:uiPriority w:val="11"/>
-    <w:rsid w:val="00FE0BCD"/>
+    <w:rsid w:val="0072678B"/>
     <w:rPr>
-      <w:rFonts w:ascii="Franklin Gothic Medium" w:eastAsiaTheme="minorEastAsia" w:hAnsi="Franklin Gothic Medium"/>
-      <w:b w:val="0"/>
-      <w:i w:val="0"/>
+      <w:rFonts w:ascii="Franklin Gothic Medium" w:eastAsiaTheme="minorEastAsia" w:hAnsi="Franklin Gothic Medium" w:cs="Times New Roman (Body CS)"/>
       <w:color w:val="005288"/>
       <w:spacing w:val="15"/>
-      <w:sz w:val="68"/>
+      <w:sz w:val="48"/>
       <w:szCs w:val="22"/>
     </w:rPr>
   </w:style>

</xml_diff>

<commit_message>
Updates to report template, KEV catalog import, phishing service dates, and JSON output
</commit_message>
<xml_diff>
--- a/report_gen/templates/rva-template.docx
+++ b/report_gen/templates/rva-template.docx
@@ -10,7 +10,7 @@
           <w:noProof/>
         </w:rPr>
         <w:drawing>
-          <wp:anchor distT="0" distB="0" distL="114300" distR="114300" simplePos="0" relativeHeight="251658240" behindDoc="0" locked="0" layoutInCell="1" allowOverlap="1" wp14:anchorId="455F774E" wp14:editId="32390ABC">
+          <wp:anchor distT="0" distB="0" distL="114300" distR="114300" simplePos="0" relativeHeight="251658240" behindDoc="0" locked="0" layoutInCell="1" allowOverlap="1" wp14:anchorId="455F774E" wp14:editId="6EF8615F">
             <wp:simplePos x="0" y="0"/>
             <wp:positionH relativeFrom="column">
               <wp:posOffset>-914400</wp:posOffset>
@@ -135,6 +135,7 @@
       <w:pPr>
         <w:pStyle w:val="CISADate"/>
       </w:pPr>
+      <w:proofErr w:type="gramStart"/>
       <w:r>
         <w:t>{</w:t>
       </w:r>
@@ -144,6 +145,7 @@
       <w:r>
         <w:t>DATE</w:t>
       </w:r>
+      <w:proofErr w:type="gramEnd"/>
       <w:r>
         <w:t xml:space="preserve"> </w:t>
       </w:r>
@@ -1936,6 +1938,7 @@
           <w:color w:val="5A5B5D"/>
         </w:rPr>
       </w:pPr>
+      <w:proofErr w:type="gramStart"/>
       <w:r>
         <w:rPr>
           <w:color w:val="5A5B5D"/>
@@ -1954,6 +1957,7 @@
         </w:rPr>
         <w:t>RECOMMENDATIONS</w:t>
       </w:r>
+      <w:proofErr w:type="gramEnd"/>
       <w:r>
         <w:rPr>
           <w:color w:val="5A5B5D"/>
@@ -5099,7 +5103,31 @@
         <w:rPr>
           <w:color w:val="5A5B5D"/>
         </w:rPr>
-        <w:t xml:space="preserve"> findings, especially by chaining together multiple vulnerabilities and misconfigurations, in order to elevate privileges and access, or otherwise demonstrate significant impact;</w:t>
+        <w:t xml:space="preserve"> findings, </w:t>
+      </w:r>
+      <w:r>
+        <w:rPr>
+          <w:color w:val="5A5B5D"/>
+        </w:rPr>
+        <w:t>including</w:t>
+      </w:r>
+      <w:r>
+        <w:rPr>
+          <w:color w:val="5A5B5D"/>
+        </w:rPr>
+        <w:t xml:space="preserve"> chaining together multiple vulnerabilities and misconfigurations</w:t>
+      </w:r>
+      <w:r>
+        <w:rPr>
+          <w:color w:val="5A5B5D"/>
+        </w:rPr>
+        <w:t xml:space="preserve"> where possible</w:t>
+      </w:r>
+      <w:r>
+        <w:rPr>
+          <w:color w:val="5A5B5D"/>
+        </w:rPr>
+        <w:t>, in order to elevate privileges and access, or otherwise demonstrate significant impact;</w:t>
       </w:r>
     </w:p>
     <w:p>
@@ -5117,7 +5145,19 @@
         <w:rPr>
           <w:color w:val="5A5B5D"/>
         </w:rPr>
-        <w:t>Providing actionable deliverables to the entity being assessed, including an out brief, final report, and raw assessment data</w:t>
+        <w:t xml:space="preserve">Providing actionable deliverables to the </w:t>
+      </w:r>
+      <w:r>
+        <w:rPr>
+          <w:color w:val="5A5B5D"/>
+        </w:rPr>
+        <w:t>stakeholder</w:t>
+      </w:r>
+      <w:r>
+        <w:rPr>
+          <w:color w:val="5A5B5D"/>
+        </w:rPr>
+        <w:t>, including an out brief, final report, and raw assessment data</w:t>
       </w:r>
     </w:p>
     <w:p>
@@ -5130,7 +5170,19 @@
         <w:rPr>
           <w:color w:val="5A5B5D"/>
         </w:rPr>
-        <w:t>The CISA team utilizes this methodology from different contexts, dependent on the entity’s interests and accommodations, as well as the CISA team’s ability to obtain various levels of access. The scenarios by which the CISA team conducts testing may include:</w:t>
+        <w:t xml:space="preserve">The CISA team utilizes this methodology from different contexts, dependent on the </w:t>
+      </w:r>
+      <w:r>
+        <w:rPr>
+          <w:color w:val="5A5B5D"/>
+        </w:rPr>
+        <w:t>stakeholder</w:t>
+      </w:r>
+      <w:r>
+        <w:rPr>
+          <w:color w:val="5A5B5D"/>
+        </w:rPr>
+        <w:t>’s interests and accommodations, as well as the CISA team’s ability to obtain various levels of access. The scenarios by which the CISA team conducts testing may include:</w:t>
       </w:r>
     </w:p>
     <w:p>
@@ -5147,7 +5199,19 @@
         <w:rPr>
           <w:color w:val="5A5B5D"/>
         </w:rPr>
-        <w:t>External to the entity’s network, with no assumed access to assets or accounts other than what is accessible to the public;</w:t>
+        <w:t xml:space="preserve">External to the </w:t>
+      </w:r>
+      <w:r>
+        <w:rPr>
+          <w:color w:val="5A5B5D"/>
+        </w:rPr>
+        <w:t>stakeholder</w:t>
+      </w:r>
+      <w:r>
+        <w:rPr>
+          <w:color w:val="5A5B5D"/>
+        </w:rPr>
+        <w:t>’s network, with no assumed access to assets or accounts other than what is accessible to the public;</w:t>
       </w:r>
     </w:p>
     <w:p>
@@ -5201,7 +5265,19 @@
         <w:rPr>
           <w:color w:val="5A5B5D"/>
         </w:rPr>
-        <w:t>Internal to the entity’s network, with no initial access to the domain;</w:t>
+        <w:t xml:space="preserve">Internal to the </w:t>
+      </w:r>
+      <w:r>
+        <w:rPr>
+          <w:color w:val="5A5B5D"/>
+        </w:rPr>
+        <w:t>stakeholder</w:t>
+      </w:r>
+      <w:r>
+        <w:rPr>
+          <w:color w:val="5A5B5D"/>
+        </w:rPr>
+        <w:t>’s network, with no initial access to the domain;</w:t>
       </w:r>
     </w:p>
     <w:p>
@@ -5975,7 +6051,19 @@
         <w:rPr>
           <w:color w:val="5A5B5D"/>
         </w:rPr>
-        <w:t xml:space="preserve"> during the RVA are determined using </w:t>
+        <w:t xml:space="preserve"> during the RVA </w:t>
+      </w:r>
+      <w:r>
+        <w:rPr>
+          <w:color w:val="5A5B5D"/>
+        </w:rPr>
+        <w:t>is</w:t>
+      </w:r>
+      <w:r>
+        <w:rPr>
+          <w:color w:val="5A5B5D"/>
+        </w:rPr>
+        <w:t xml:space="preserve"> determined using </w:t>
       </w:r>
       <w:r>
         <w:rPr>
@@ -6100,7 +6188,7 @@
               <w:t xml:space="preserve"> an immediate and severe threat to the environment due to ease of exploitation and significant impact. In most cases, critical findings are reported </w:t>
             </w:r>
             <w:r>
-              <w:t>immediately,</w:t>
+              <w:t>immediately</w:t>
             </w:r>
             <w:r>
               <w:t xml:space="preserve"> and rapid mitigation should be considered.</w:t>
@@ -7003,8 +7091,13 @@
     <w:r>
       <w:ptab w:relativeTo="margin" w:alignment="center" w:leader="none"/>
     </w:r>
+    <w:proofErr w:type="gramStart"/>
     <w:r>
-      <w:t>|  Vulnerability Evaluation</w:t>
+      <w:t>|  Vulnerability</w:t>
+    </w:r>
+    <w:proofErr w:type="gramEnd"/>
+    <w:r>
+      <w:t xml:space="preserve"> Evaluation</w:t>
     </w:r>
     <w:r>
       <w:ptab w:relativeTo="margin" w:alignment="right" w:leader="none"/>

</xml_diff>

<commit_message>
Fixed vulnerability mailto hyperlink to match the vulnerability_info alias
</commit_message>
<xml_diff>
--- a/report_gen/templates/rva-template.docx
+++ b/report_gen/templates/rva-template.docx
@@ -10,7 +10,7 @@
           <w:noProof/>
         </w:rPr>
         <w:drawing>
-          <wp:anchor distT="0" distB="0" distL="114300" distR="114300" simplePos="0" relativeHeight="251658240" behindDoc="0" locked="0" layoutInCell="1" allowOverlap="1" wp14:anchorId="455F774E" wp14:editId="05282D19">
+          <wp:anchor distT="0" distB="0" distL="114300" distR="114300" simplePos="0" relativeHeight="251658240" behindDoc="0" locked="0" layoutInCell="1" allowOverlap="1" wp14:anchorId="455F774E" wp14:editId="3D3DADFF">
             <wp:simplePos x="0" y="0"/>
             <wp:positionH relativeFrom="column">
               <wp:posOffset>-914400</wp:posOffset>
@@ -135,6 +135,7 @@
       <w:pPr>
         <w:pStyle w:val="CISADate"/>
       </w:pPr>
+      <w:proofErr w:type="gramStart"/>
       <w:r>
         <w:t>{</w:t>
       </w:r>
@@ -144,6 +145,7 @@
       <w:r>
         <w:t>DATE</w:t>
       </w:r>
+      <w:proofErr w:type="gramEnd"/>
       <w:r>
         <w:t xml:space="preserve"> </w:t>
       </w:r>
@@ -1936,6 +1938,7 @@
           <w:color w:val="5A5B5D"/>
         </w:rPr>
       </w:pPr>
+      <w:proofErr w:type="gramStart"/>
       <w:r>
         <w:rPr>
           <w:color w:val="5A5B5D"/>
@@ -1954,6 +1957,7 @@
         </w:rPr>
         <w:t>RECOMMENDATIONS</w:t>
       </w:r>
+      <w:proofErr w:type="gramEnd"/>
       <w:r>
         <w:rPr>
           <w:color w:val="5A5B5D"/>
@@ -7090,11 +7094,16 @@
     <w:r>
       <w:ptab w:relativeTo="margin" w:alignment="center" w:leader="none"/>
     </w:r>
+    <w:proofErr w:type="gramStart"/>
     <w:r>
       <w:t xml:space="preserve">|  </w:t>
     </w:r>
     <w:r>
-      <w:t>Penetration Testing Capabilities</w:t>
+      <w:t>Penetration</w:t>
+    </w:r>
+    <w:proofErr w:type="gramEnd"/>
+    <w:r>
+      <w:t xml:space="preserve"> Testing Capabilities</w:t>
     </w:r>
     <w:r>
       <w:ptab w:relativeTo="margin" w:alignment="right" w:leader="none"/>

</xml_diff>